<commit_message>
Contenuto da rivedere e nel caso modificare
Contenuto da rivedere e nel caso modificare
</commit_message>
<xml_diff>
--- a/DOCUMENTI DI PROGETTO/Requisiti e casi d'uso.docx
+++ b/DOCUMENTI DI PROGETTO/Requisiti e casi d'uso.docx
@@ -1,6 +1,6 @@
 
 <file path=word/document.xml><?xml version="1.0" encoding="utf-8"?>
-<w:document xmlns:wpc="http://schemas.microsoft.com/office/word/2010/wordprocessingCanvas" xmlns:cx="http://schemas.microsoft.com/office/drawing/2014/chartex" xmlns:mc="http://schemas.openxmlformats.org/markup-compatibility/2006" xmlns:o="urn:schemas-microsoft-com:office:office" xmlns:r="http://schemas.openxmlformats.org/officeDocument/2006/relationships" xmlns:m="http://schemas.openxmlformats.org/officeDocument/2006/math" xmlns:v="urn:schemas-microsoft-com:vml" xmlns:wp14="http://schemas.microsoft.com/office/word/2010/wordprocessingDrawing" xmlns:wp="http://schemas.openxmlformats.org/drawingml/2006/wordprocessingDrawing" xmlns:w10="urn:schemas-microsoft-com:office:word" xmlns:w="http://schemas.openxmlformats.org/wordprocessingml/2006/main" xmlns:w14="http://schemas.microsoft.com/office/word/2010/wordml" xmlns:w15="http://schemas.microsoft.com/office/word/2012/wordml" xmlns:w16se="http://schemas.microsoft.com/office/word/2015/wordml/symex" xmlns:wpg="http://schemas.microsoft.com/office/word/2010/wordprocessingGroup" xmlns:wpi="http://schemas.microsoft.com/office/word/2010/wordprocessingInk" xmlns:wne="http://schemas.microsoft.com/office/word/2006/wordml" xmlns:wps="http://schemas.microsoft.com/office/word/2010/wordprocessingShape" mc:Ignorable="w14 w15 w16se wp14">
+<w:document xmlns:wpc="http://schemas.microsoft.com/office/word/2010/wordprocessingCanvas" xmlns:mc="http://schemas.openxmlformats.org/markup-compatibility/2006" xmlns:o="urn:schemas-microsoft-com:office:office" xmlns:r="http://schemas.openxmlformats.org/officeDocument/2006/relationships" xmlns:m="http://schemas.openxmlformats.org/officeDocument/2006/math" xmlns:v="urn:schemas-microsoft-com:vml" xmlns:wp14="http://schemas.microsoft.com/office/word/2010/wordprocessingDrawing" xmlns:wp="http://schemas.openxmlformats.org/drawingml/2006/wordprocessingDrawing" xmlns:w10="urn:schemas-microsoft-com:office:word" xmlns:w="http://schemas.openxmlformats.org/wordprocessingml/2006/main" xmlns:w14="http://schemas.microsoft.com/office/word/2010/wordml" xmlns:w15="http://schemas.microsoft.com/office/word/2012/wordml" xmlns:wpg="http://schemas.microsoft.com/office/word/2010/wordprocessingGroup" xmlns:wpi="http://schemas.microsoft.com/office/word/2010/wordprocessingInk" xmlns:wne="http://schemas.microsoft.com/office/word/2006/wordml" xmlns:wps="http://schemas.microsoft.com/office/word/2010/wordprocessingShape" mc:Ignorable="w14 w15 wp14">
   <w:body>
     <w:p>
       <w:pPr>
@@ -124,7 +124,7 @@
                     <pic:cNvPicPr/>
                   </pic:nvPicPr>
                   <pic:blipFill rotWithShape="1">
-                    <a:blip r:embed="rId6"/>
+                    <a:blip r:embed="rId7"/>
                     <a:srcRect t="7442"/>
                     <a:stretch/>
                   </pic:blipFill>
@@ -193,7 +193,7 @@
           <w:tab w:val="left" w:pos="4050"/>
         </w:tabs>
         <w:spacing w:before="150" w:after="150" w:line="510" w:lineRule="atLeast"/>
-        <w:jc w:val="right"/>
+        <w:jc w:val="center"/>
         <w:outlineLvl w:val="0"/>
         <w:rPr>
           <w:rFonts w:ascii="Comic Sans MS" w:eastAsia="Times New Roman" w:hAnsi="Comic Sans MS" w:cs="Helvetica"/>
@@ -215,7 +215,7 @@
           <w:szCs w:val="24"/>
           <w:lang w:eastAsia="it-IT"/>
         </w:rPr>
-        <w:t>Use Cases</w:t>
+        <w:t xml:space="preserve">                                                                                                       </w:t>
       </w:r>
       <w:r>
         <w:rPr>
@@ -227,7 +227,7 @@
           <w:szCs w:val="24"/>
           <w:lang w:eastAsia="it-IT"/>
         </w:rPr>
-        <w:t xml:space="preserve"> Version 1</w:t>
+        <w:t>Use Cases</w:t>
       </w:r>
       <w:r>
         <w:rPr>
@@ -239,8 +239,378 @@
           <w:szCs w:val="24"/>
           <w:lang w:eastAsia="it-IT"/>
         </w:rPr>
-        <w:t>.0</w:t>
+        <w:t xml:space="preserve"> </w:t>
       </w:r>
+    </w:p>
+    <w:tbl>
+      <w:tblPr>
+        <w:tblStyle w:val="Tabellagriglia1chiara-colore1"/>
+        <w:tblW w:w="10580" w:type="dxa"/>
+        <w:tblLook w:val="04A0" w:firstRow="1" w:lastRow="0" w:firstColumn="1" w:lastColumn="0" w:noHBand="0" w:noVBand="1"/>
+      </w:tblPr>
+      <w:tblGrid>
+        <w:gridCol w:w="2414"/>
+        <w:gridCol w:w="2424"/>
+        <w:gridCol w:w="2618"/>
+        <w:gridCol w:w="3124"/>
+      </w:tblGrid>
+      <w:tr>
+        <w:trPr>
+          <w:cnfStyle w:val="100000000000" w:firstRow="1" w:lastRow="0" w:firstColumn="0" w:lastColumn="0" w:oddVBand="0" w:evenVBand="0" w:oddHBand="0" w:evenHBand="0" w:firstRowFirstColumn="0" w:firstRowLastColumn="0" w:lastRowFirstColumn="0" w:lastRowLastColumn="0"/>
+          <w:trHeight w:val="492"/>
+        </w:trPr>
+        <w:tc>
+          <w:tcPr>
+            <w:cnfStyle w:val="001000000000" w:firstRow="0" w:lastRow="0" w:firstColumn="1" w:lastColumn="0" w:oddVBand="0" w:evenVBand="0" w:oddHBand="0" w:evenHBand="0" w:firstRowFirstColumn="0" w:firstRowLastColumn="0" w:lastRowFirstColumn="0" w:lastRowLastColumn="0"/>
+            <w:tcW w:w="2414" w:type="dxa"/>
+          </w:tcPr>
+          <w:p>
+            <w:pPr>
+              <w:tabs>
+                <w:tab w:val="left" w:pos="4050"/>
+              </w:tabs>
+              <w:spacing w:before="150" w:after="150" w:line="510" w:lineRule="atLeast"/>
+              <w:jc w:val="center"/>
+              <w:outlineLvl w:val="0"/>
+              <w:rPr>
+                <w:rStyle w:val="Enfasigrassetto"/>
+                <w:rFonts w:ascii="Comic Sans MS" w:hAnsi="Comic Sans MS" w:cs="Calibri"/>
+                <w:b/>
+                <w:bCs/>
+                <w:sz w:val="32"/>
+                <w:szCs w:val="32"/>
+              </w:rPr>
+            </w:pPr>
+            <w:r>
+              <w:rPr>
+                <w:rStyle w:val="Enfasigrassetto"/>
+                <w:rFonts w:ascii="Comic Sans MS" w:hAnsi="Comic Sans MS" w:cs="Calibri"/>
+                <w:color w:val="1F4E79" w:themeColor="accent1" w:themeShade="80"/>
+                <w:sz w:val="32"/>
+                <w:szCs w:val="32"/>
+              </w:rPr>
+              <w:t>DATA</w:t>
+            </w:r>
+          </w:p>
+        </w:tc>
+        <w:tc>
+          <w:tcPr>
+            <w:tcW w:w="2424" w:type="dxa"/>
+          </w:tcPr>
+          <w:p>
+            <w:pPr>
+              <w:tabs>
+                <w:tab w:val="left" w:pos="4050"/>
+              </w:tabs>
+              <w:spacing w:before="150" w:after="150" w:line="510" w:lineRule="atLeast"/>
+              <w:jc w:val="center"/>
+              <w:outlineLvl w:val="0"/>
+              <w:cnfStyle w:val="100000000000" w:firstRow="1" w:lastRow="0" w:firstColumn="0" w:lastColumn="0" w:oddVBand="0" w:evenVBand="0" w:oddHBand="0" w:evenHBand="0" w:firstRowFirstColumn="0" w:firstRowLastColumn="0" w:lastRowFirstColumn="0" w:lastRowLastColumn="0"/>
+              <w:rPr>
+                <w:rStyle w:val="Enfasigrassetto"/>
+                <w:rFonts w:ascii="Comic Sans MS" w:hAnsi="Comic Sans MS" w:cs="Calibri"/>
+                <w:b/>
+                <w:bCs/>
+                <w:sz w:val="32"/>
+                <w:szCs w:val="32"/>
+              </w:rPr>
+            </w:pPr>
+            <w:r>
+              <w:rPr>
+                <w:rStyle w:val="Enfasigrassetto"/>
+                <w:rFonts w:ascii="Comic Sans MS" w:hAnsi="Comic Sans MS" w:cs="Calibri"/>
+                <w:color w:val="1F4E79" w:themeColor="accent1" w:themeShade="80"/>
+                <w:sz w:val="32"/>
+                <w:szCs w:val="32"/>
+              </w:rPr>
+              <w:t>VERSIONE</w:t>
+            </w:r>
+          </w:p>
+        </w:tc>
+        <w:tc>
+          <w:tcPr>
+            <w:tcW w:w="2618" w:type="dxa"/>
+          </w:tcPr>
+          <w:p>
+            <w:pPr>
+              <w:tabs>
+                <w:tab w:val="left" w:pos="4050"/>
+              </w:tabs>
+              <w:spacing w:before="150" w:after="150" w:line="510" w:lineRule="atLeast"/>
+              <w:jc w:val="center"/>
+              <w:outlineLvl w:val="0"/>
+              <w:cnfStyle w:val="100000000000" w:firstRow="1" w:lastRow="0" w:firstColumn="0" w:lastColumn="0" w:oddVBand="0" w:evenVBand="0" w:oddHBand="0" w:evenHBand="0" w:firstRowFirstColumn="0" w:firstRowLastColumn="0" w:lastRowFirstColumn="0" w:lastRowLastColumn="0"/>
+              <w:rPr>
+                <w:rStyle w:val="Enfasigrassetto"/>
+                <w:rFonts w:ascii="Comic Sans MS" w:hAnsi="Comic Sans MS" w:cs="Calibri"/>
+                <w:b/>
+                <w:bCs/>
+                <w:sz w:val="32"/>
+                <w:szCs w:val="32"/>
+              </w:rPr>
+            </w:pPr>
+            <w:r>
+              <w:rPr>
+                <w:rStyle w:val="Enfasigrassetto"/>
+                <w:rFonts w:ascii="Comic Sans MS" w:hAnsi="Comic Sans MS" w:cs="Calibri"/>
+                <w:color w:val="1F4E79" w:themeColor="accent1" w:themeShade="80"/>
+                <w:sz w:val="32"/>
+                <w:szCs w:val="32"/>
+              </w:rPr>
+              <w:t>DESCRIZIONE</w:t>
+            </w:r>
+          </w:p>
+        </w:tc>
+        <w:tc>
+          <w:tcPr>
+            <w:tcW w:w="3124" w:type="dxa"/>
+          </w:tcPr>
+          <w:p>
+            <w:pPr>
+              <w:tabs>
+                <w:tab w:val="left" w:pos="4050"/>
+              </w:tabs>
+              <w:spacing w:before="150" w:after="150" w:line="510" w:lineRule="atLeast"/>
+              <w:jc w:val="center"/>
+              <w:outlineLvl w:val="0"/>
+              <w:cnfStyle w:val="100000000000" w:firstRow="1" w:lastRow="0" w:firstColumn="0" w:lastColumn="0" w:oddVBand="0" w:evenVBand="0" w:oddHBand="0" w:evenHBand="0" w:firstRowFirstColumn="0" w:firstRowLastColumn="0" w:lastRowFirstColumn="0" w:lastRowLastColumn="0"/>
+              <w:rPr>
+                <w:rStyle w:val="Enfasigrassetto"/>
+                <w:rFonts w:ascii="Comic Sans MS" w:hAnsi="Comic Sans MS" w:cs="Calibri"/>
+                <w:b/>
+                <w:bCs/>
+                <w:sz w:val="32"/>
+                <w:szCs w:val="32"/>
+              </w:rPr>
+            </w:pPr>
+            <w:r>
+              <w:rPr>
+                <w:rStyle w:val="Enfasigrassetto"/>
+                <w:rFonts w:ascii="Comic Sans MS" w:hAnsi="Comic Sans MS" w:cs="Calibri"/>
+                <w:color w:val="1F4E79" w:themeColor="accent1" w:themeShade="80"/>
+                <w:sz w:val="32"/>
+                <w:szCs w:val="32"/>
+              </w:rPr>
+              <w:t>AUTORE</w:t>
+            </w:r>
+          </w:p>
+        </w:tc>
+      </w:tr>
+      <w:tr>
+        <w:trPr>
+          <w:trHeight w:val="1156"/>
+        </w:trPr>
+        <w:tc>
+          <w:tcPr>
+            <w:cnfStyle w:val="001000000000" w:firstRow="0" w:lastRow="0" w:firstColumn="1" w:lastColumn="0" w:oddVBand="0" w:evenVBand="0" w:oddHBand="0" w:evenHBand="0" w:firstRowFirstColumn="0" w:firstRowLastColumn="0" w:lastRowFirstColumn="0" w:lastRowLastColumn="0"/>
+            <w:tcW w:w="2414" w:type="dxa"/>
+          </w:tcPr>
+          <w:p>
+            <w:pPr>
+              <w:tabs>
+                <w:tab w:val="left" w:pos="4050"/>
+              </w:tabs>
+              <w:spacing w:before="150" w:after="150" w:line="510" w:lineRule="atLeast"/>
+              <w:jc w:val="both"/>
+              <w:outlineLvl w:val="0"/>
+              <w:rPr>
+                <w:rStyle w:val="Enfasigrassetto"/>
+                <w:rFonts w:ascii="Comic Sans MS" w:hAnsi="Comic Sans MS" w:cs="Calibri"/>
+                <w:bCs/>
+                <w:sz w:val="28"/>
+                <w:szCs w:val="28"/>
+              </w:rPr>
+            </w:pPr>
+            <w:r>
+              <w:rPr>
+                <w:rStyle w:val="Enfasigrassetto"/>
+                <w:rFonts w:ascii="Comic Sans MS" w:hAnsi="Comic Sans MS" w:cs="Calibri"/>
+                <w:sz w:val="28"/>
+                <w:szCs w:val="28"/>
+              </w:rPr>
+              <w:t>04/11</w:t>
+            </w:r>
+            <w:r>
+              <w:rPr>
+                <w:rStyle w:val="Enfasigrassetto"/>
+                <w:rFonts w:ascii="Comic Sans MS" w:hAnsi="Comic Sans MS" w:cs="Calibri"/>
+                <w:sz w:val="28"/>
+                <w:szCs w:val="28"/>
+              </w:rPr>
+              <w:t>/2020</w:t>
+            </w:r>
+          </w:p>
+        </w:tc>
+        <w:tc>
+          <w:tcPr>
+            <w:tcW w:w="2424" w:type="dxa"/>
+          </w:tcPr>
+          <w:p>
+            <w:pPr>
+              <w:tabs>
+                <w:tab w:val="left" w:pos="4050"/>
+              </w:tabs>
+              <w:spacing w:before="150" w:after="150" w:line="510" w:lineRule="atLeast"/>
+              <w:jc w:val="both"/>
+              <w:outlineLvl w:val="0"/>
+              <w:cnfStyle w:val="000000000000" w:firstRow="0" w:lastRow="0" w:firstColumn="0" w:lastColumn="0" w:oddVBand="0" w:evenVBand="0" w:oddHBand="0" w:evenHBand="0" w:firstRowFirstColumn="0" w:firstRowLastColumn="0" w:lastRowFirstColumn="0" w:lastRowLastColumn="0"/>
+              <w:rPr>
+                <w:rStyle w:val="Enfasigrassetto"/>
+                <w:rFonts w:ascii="Comic Sans MS" w:hAnsi="Comic Sans MS" w:cs="Calibri"/>
+                <w:b w:val="0"/>
+                <w:bCs w:val="0"/>
+                <w:sz w:val="32"/>
+                <w:szCs w:val="32"/>
+              </w:rPr>
+            </w:pPr>
+            <w:r>
+              <w:rPr>
+                <w:rStyle w:val="Enfasigrassetto"/>
+                <w:rFonts w:ascii="Comic Sans MS" w:hAnsi="Comic Sans MS" w:cs="Calibri"/>
+                <w:sz w:val="32"/>
+                <w:szCs w:val="32"/>
+              </w:rPr>
+              <w:t>1.0</w:t>
+            </w:r>
+          </w:p>
+        </w:tc>
+        <w:tc>
+          <w:tcPr>
+            <w:tcW w:w="2618" w:type="dxa"/>
+          </w:tcPr>
+          <w:p>
+            <w:pPr>
+              <w:tabs>
+                <w:tab w:val="left" w:pos="4050"/>
+              </w:tabs>
+              <w:spacing w:line="510" w:lineRule="atLeast"/>
+              <w:outlineLvl w:val="0"/>
+              <w:cnfStyle w:val="000000000000" w:firstRow="0" w:lastRow="0" w:firstColumn="0" w:lastColumn="0" w:oddVBand="0" w:evenVBand="0" w:oddHBand="0" w:evenHBand="0" w:firstRowFirstColumn="0" w:firstRowLastColumn="0" w:lastRowFirstColumn="0" w:lastRowLastColumn="0"/>
+              <w:rPr>
+                <w:rStyle w:val="Enfasigrassetto"/>
+                <w:rFonts w:ascii="Comic Sans MS" w:hAnsi="Comic Sans MS" w:cs="Calibri"/>
+                <w:b w:val="0"/>
+                <w:bCs w:val="0"/>
+                <w:sz w:val="24"/>
+                <w:szCs w:val="24"/>
+              </w:rPr>
+            </w:pPr>
+            <w:r>
+              <w:rPr>
+                <w:rStyle w:val="Enfasigrassetto"/>
+                <w:rFonts w:ascii="Comic Sans MS" w:hAnsi="Comic Sans MS" w:cs="Calibri"/>
+                <w:szCs w:val="24"/>
+              </w:rPr>
+              <w:t>Prima versione del U</w:t>
+            </w:r>
+            <w:r>
+              <w:rPr>
+                <w:rFonts w:ascii="Comic Sans MS" w:eastAsia="Times New Roman" w:hAnsi="Comic Sans MS" w:cs="Helvetica"/>
+                <w:bCs/>
+                <w:color w:val="111111"/>
+                <w:kern w:val="36"/>
+                <w:sz w:val="24"/>
+                <w:szCs w:val="24"/>
+                <w:lang w:eastAsia="it-IT"/>
+              </w:rPr>
+              <w:t>se Cases</w:t>
+            </w:r>
+          </w:p>
+        </w:tc>
+        <w:tc>
+          <w:tcPr>
+            <w:tcW w:w="3124" w:type="dxa"/>
+          </w:tcPr>
+          <w:p>
+            <w:pPr>
+              <w:tabs>
+                <w:tab w:val="left" w:pos="4050"/>
+              </w:tabs>
+              <w:spacing w:line="510" w:lineRule="atLeast"/>
+              <w:outlineLvl w:val="0"/>
+              <w:cnfStyle w:val="000000000000" w:firstRow="0" w:lastRow="0" w:firstColumn="0" w:lastColumn="0" w:oddVBand="0" w:evenVBand="0" w:oddHBand="0" w:evenHBand="0" w:firstRowFirstColumn="0" w:firstRowLastColumn="0" w:lastRowFirstColumn="0" w:lastRowLastColumn="0"/>
+              <w:rPr>
+                <w:rStyle w:val="Enfasigrassetto"/>
+                <w:rFonts w:ascii="Comic Sans MS" w:hAnsi="Comic Sans MS" w:cs="Calibri"/>
+                <w:b w:val="0"/>
+                <w:bCs w:val="0"/>
+              </w:rPr>
+            </w:pPr>
+            <w:r>
+              <w:rPr>
+                <w:rStyle w:val="Enfasigrassetto"/>
+                <w:rFonts w:ascii="Comic Sans MS" w:hAnsi="Comic Sans MS" w:cs="Calibri"/>
+              </w:rPr>
+              <w:t>Crescenzo Manzone</w:t>
+            </w:r>
+          </w:p>
+          <w:p>
+            <w:pPr>
+              <w:tabs>
+                <w:tab w:val="left" w:pos="4050"/>
+              </w:tabs>
+              <w:spacing w:line="510" w:lineRule="atLeast"/>
+              <w:outlineLvl w:val="0"/>
+              <w:cnfStyle w:val="000000000000" w:firstRow="0" w:lastRow="0" w:firstColumn="0" w:lastColumn="0" w:oddVBand="0" w:evenVBand="0" w:oddHBand="0" w:evenHBand="0" w:firstRowFirstColumn="0" w:firstRowLastColumn="0" w:lastRowFirstColumn="0" w:lastRowLastColumn="0"/>
+              <w:rPr>
+                <w:rStyle w:val="Enfasigrassetto"/>
+                <w:rFonts w:ascii="Comic Sans MS" w:hAnsi="Comic Sans MS" w:cs="Calibri"/>
+                <w:b w:val="0"/>
+                <w:bCs w:val="0"/>
+              </w:rPr>
+            </w:pPr>
+            <w:r>
+              <w:rPr>
+                <w:rStyle w:val="Enfasigrassetto"/>
+                <w:rFonts w:ascii="Comic Sans MS" w:hAnsi="Comic Sans MS" w:cs="Calibri"/>
+              </w:rPr>
+              <w:t>Franco Nicola Fernando</w:t>
+            </w:r>
+          </w:p>
+          <w:p>
+            <w:pPr>
+              <w:tabs>
+                <w:tab w:val="left" w:pos="4050"/>
+              </w:tabs>
+              <w:spacing w:line="510" w:lineRule="atLeast"/>
+              <w:outlineLvl w:val="0"/>
+              <w:cnfStyle w:val="000000000000" w:firstRow="0" w:lastRow="0" w:firstColumn="0" w:lastColumn="0" w:oddVBand="0" w:evenVBand="0" w:oddHBand="0" w:evenHBand="0" w:firstRowFirstColumn="0" w:firstRowLastColumn="0" w:lastRowFirstColumn="0" w:lastRowLastColumn="0"/>
+              <w:rPr>
+                <w:rStyle w:val="Enfasigrassetto"/>
+                <w:rFonts w:ascii="Comic Sans MS" w:hAnsi="Comic Sans MS" w:cs="Calibri"/>
+                <w:b w:val="0"/>
+                <w:bCs w:val="0"/>
+              </w:rPr>
+            </w:pPr>
+            <w:r>
+              <w:rPr>
+                <w:rStyle w:val="Enfasigrassetto"/>
+                <w:rFonts w:ascii="Comic Sans MS" w:hAnsi="Comic Sans MS" w:cs="Calibri"/>
+              </w:rPr>
+              <w:t xml:space="preserve">Giovanni Battista Mercurio </w:t>
+            </w:r>
+          </w:p>
+        </w:tc>
+      </w:tr>
+    </w:tbl>
+    <w:p>
+      <w:pPr>
+        <w:shd w:val="clear" w:color="auto" w:fill="FFFFFF"/>
+        <w:tabs>
+          <w:tab w:val="left" w:pos="4050"/>
+        </w:tabs>
+        <w:spacing w:before="150" w:after="150" w:line="510" w:lineRule="atLeast"/>
+        <w:outlineLvl w:val="0"/>
+        <w:rPr>
+          <w:rFonts w:ascii="Comic Sans MS" w:eastAsia="Times New Roman" w:hAnsi="Comic Sans MS" w:cs="Helvetica"/>
+          <w:bCs/>
+          <w:color w:val="111111"/>
+          <w:kern w:val="36"/>
+          <w:sz w:val="24"/>
+          <w:szCs w:val="24"/>
+          <w:lang w:eastAsia="it-IT"/>
+        </w:rPr>
+      </w:pPr>
     </w:p>
     <w:p>
       <w:pPr>
@@ -306,20 +676,144 @@
         <w:t>Le azioni compiute dal sistema saranno in rosso. Tutte le azioni degli altri utenti avranno un proprio colore specificato per ogni caso d’uso</w:t>
       </w:r>
     </w:p>
+    <w:p>
+      <w:pPr>
+        <w:shd w:val="clear" w:color="auto" w:fill="FFFFFF"/>
+        <w:tabs>
+          <w:tab w:val="left" w:pos="4050"/>
+        </w:tabs>
+        <w:spacing w:before="150" w:after="150" w:line="510" w:lineRule="atLeast"/>
+        <w:jc w:val="right"/>
+        <w:outlineLvl w:val="0"/>
+        <w:rPr>
+          <w:rFonts w:ascii="Comic Sans MS" w:eastAsia="Times New Roman" w:hAnsi="Comic Sans MS" w:cs="Helvetica"/>
+          <w:bCs/>
+          <w:color w:val="000000" w:themeColor="text1"/>
+          <w:kern w:val="36"/>
+          <w:sz w:val="24"/>
+          <w:szCs w:val="24"/>
+          <w:lang w:eastAsia="it-IT"/>
+        </w:rPr>
+      </w:pPr>
+    </w:p>
+    <w:p>
+      <w:pPr>
+        <w:shd w:val="clear" w:color="auto" w:fill="FFFFFF"/>
+        <w:tabs>
+          <w:tab w:val="left" w:pos="4050"/>
+        </w:tabs>
+        <w:spacing w:before="150" w:after="150" w:line="510" w:lineRule="atLeast"/>
+        <w:jc w:val="right"/>
+        <w:outlineLvl w:val="0"/>
+        <w:rPr>
+          <w:rFonts w:ascii="Comic Sans MS" w:eastAsia="Times New Roman" w:hAnsi="Comic Sans MS" w:cs="Helvetica"/>
+          <w:bCs/>
+          <w:color w:val="000000" w:themeColor="text1"/>
+          <w:kern w:val="36"/>
+          <w:sz w:val="24"/>
+          <w:szCs w:val="24"/>
+          <w:lang w:eastAsia="it-IT"/>
+        </w:rPr>
+      </w:pPr>
+    </w:p>
+    <w:p>
+      <w:pPr>
+        <w:shd w:val="clear" w:color="auto" w:fill="FFFFFF"/>
+        <w:tabs>
+          <w:tab w:val="left" w:pos="4050"/>
+        </w:tabs>
+        <w:spacing w:before="150" w:after="150" w:line="510" w:lineRule="atLeast"/>
+        <w:jc w:val="right"/>
+        <w:outlineLvl w:val="0"/>
+        <w:rPr>
+          <w:rFonts w:ascii="Comic Sans MS" w:eastAsia="Times New Roman" w:hAnsi="Comic Sans MS" w:cs="Helvetica"/>
+          <w:bCs/>
+          <w:color w:val="000000" w:themeColor="text1"/>
+          <w:kern w:val="36"/>
+          <w:sz w:val="24"/>
+          <w:szCs w:val="24"/>
+          <w:lang w:eastAsia="it-IT"/>
+        </w:rPr>
+      </w:pPr>
+    </w:p>
+    <w:p>
+      <w:pPr>
+        <w:shd w:val="clear" w:color="auto" w:fill="FFFFFF"/>
+        <w:tabs>
+          <w:tab w:val="left" w:pos="4050"/>
+        </w:tabs>
+        <w:spacing w:before="150" w:after="150" w:line="510" w:lineRule="atLeast"/>
+        <w:jc w:val="right"/>
+        <w:outlineLvl w:val="0"/>
+        <w:rPr>
+          <w:rFonts w:ascii="Comic Sans MS" w:eastAsia="Times New Roman" w:hAnsi="Comic Sans MS" w:cs="Helvetica"/>
+          <w:bCs/>
+          <w:color w:val="000000" w:themeColor="text1"/>
+          <w:kern w:val="36"/>
+          <w:sz w:val="24"/>
+          <w:szCs w:val="24"/>
+          <w:lang w:eastAsia="it-IT"/>
+        </w:rPr>
+      </w:pPr>
+    </w:p>
+    <w:p>
+      <w:pPr>
+        <w:shd w:val="clear" w:color="auto" w:fill="FFFFFF"/>
+        <w:tabs>
+          <w:tab w:val="left" w:pos="4050"/>
+        </w:tabs>
+        <w:spacing w:before="150" w:after="150" w:line="510" w:lineRule="atLeast"/>
+        <w:jc w:val="right"/>
+        <w:outlineLvl w:val="0"/>
+        <w:rPr>
+          <w:rFonts w:ascii="Comic Sans MS" w:eastAsia="Times New Roman" w:hAnsi="Comic Sans MS" w:cs="Helvetica"/>
+          <w:bCs/>
+          <w:color w:val="000000" w:themeColor="text1"/>
+          <w:kern w:val="36"/>
+          <w:sz w:val="24"/>
+          <w:szCs w:val="24"/>
+          <w:lang w:eastAsia="it-IT"/>
+        </w:rPr>
+      </w:pPr>
+    </w:p>
+    <w:p>
+      <w:pPr>
+        <w:shd w:val="clear" w:color="auto" w:fill="FFFFFF"/>
+        <w:tabs>
+          <w:tab w:val="left" w:pos="4050"/>
+        </w:tabs>
+        <w:spacing w:before="150" w:after="150" w:line="510" w:lineRule="atLeast"/>
+        <w:jc w:val="right"/>
+        <w:outlineLvl w:val="0"/>
+        <w:rPr>
+          <w:rFonts w:ascii="Comic Sans MS" w:eastAsia="Times New Roman" w:hAnsi="Comic Sans MS" w:cs="Helvetica"/>
+          <w:bCs/>
+          <w:color w:val="000000" w:themeColor="text1"/>
+          <w:kern w:val="36"/>
+          <w:sz w:val="24"/>
+          <w:szCs w:val="24"/>
+          <w:lang w:eastAsia="it-IT"/>
+        </w:rPr>
+      </w:pPr>
+    </w:p>
     <w:tbl>
       <w:tblPr>
         <w:tblStyle w:val="Grigliatabella"/>
-        <w:tblW w:w="0" w:type="auto"/>
+        <w:tblW w:w="10254" w:type="dxa"/>
+        <w:tblInd w:w="-509" w:type="dxa"/>
         <w:tblLook w:val="04A0" w:firstRow="1" w:lastRow="0" w:firstColumn="1" w:lastColumn="0" w:noHBand="0" w:noVBand="1"/>
       </w:tblPr>
       <w:tblGrid>
-        <w:gridCol w:w="4814"/>
-        <w:gridCol w:w="4814"/>
+        <w:gridCol w:w="5127"/>
+        <w:gridCol w:w="5127"/>
       </w:tblGrid>
       <w:tr>
-        <w:tc>
-          <w:tcPr>
-            <w:tcW w:w="4814" w:type="dxa"/>
+        <w:trPr>
+          <w:trHeight w:val="246"/>
+        </w:trPr>
+        <w:tc>
+          <w:tcPr>
+            <w:tcW w:w="5127" w:type="dxa"/>
           </w:tcPr>
           <w:p>
             <w:pPr>
@@ -339,7 +833,7 @@
         </w:tc>
         <w:tc>
           <w:tcPr>
-            <w:tcW w:w="4814" w:type="dxa"/>
+            <w:tcW w:w="5127" w:type="dxa"/>
           </w:tcPr>
           <w:p>
             <w:r>
@@ -349,9 +843,12 @@
         </w:tc>
       </w:tr>
       <w:tr>
-        <w:tc>
-          <w:tcPr>
-            <w:tcW w:w="4814" w:type="dxa"/>
+        <w:trPr>
+          <w:trHeight w:val="246"/>
+        </w:trPr>
+        <w:tc>
+          <w:tcPr>
+            <w:tcW w:w="5127" w:type="dxa"/>
           </w:tcPr>
           <w:p>
             <w:pPr>
@@ -371,7 +868,7 @@
         </w:tc>
         <w:tc>
           <w:tcPr>
-            <w:tcW w:w="4814" w:type="dxa"/>
+            <w:tcW w:w="5127" w:type="dxa"/>
           </w:tcPr>
           <w:p>
             <w:r>
@@ -381,9 +878,12 @@
         </w:tc>
       </w:tr>
       <w:tr>
-        <w:tc>
-          <w:tcPr>
-            <w:tcW w:w="4814" w:type="dxa"/>
+        <w:trPr>
+          <w:trHeight w:val="758"/>
+        </w:trPr>
+        <w:tc>
+          <w:tcPr>
+            <w:tcW w:w="5127" w:type="dxa"/>
           </w:tcPr>
           <w:p>
             <w:pPr>
@@ -403,7 +903,7 @@
         </w:tc>
         <w:tc>
           <w:tcPr>
-            <w:tcW w:w="4814" w:type="dxa"/>
+            <w:tcW w:w="5127" w:type="dxa"/>
           </w:tcPr>
           <w:p>
             <w:r>
@@ -453,9 +953,12 @@
         </w:tc>
       </w:tr>
       <w:tr>
-        <w:tc>
-          <w:tcPr>
-            <w:tcW w:w="4814" w:type="dxa"/>
+        <w:trPr>
+          <w:trHeight w:val="305"/>
+        </w:trPr>
+        <w:tc>
+          <w:tcPr>
+            <w:tcW w:w="5127" w:type="dxa"/>
           </w:tcPr>
           <w:p>
             <w:pPr>
@@ -475,7 +978,7 @@
         </w:tc>
         <w:tc>
           <w:tcPr>
-            <w:tcW w:w="4814" w:type="dxa"/>
+            <w:tcW w:w="5127" w:type="dxa"/>
           </w:tcPr>
           <w:p>
             <w:r>
@@ -485,9 +988,12 @@
         </w:tc>
       </w:tr>
       <w:tr>
-        <w:tc>
-          <w:tcPr>
-            <w:tcW w:w="4814" w:type="dxa"/>
+        <w:trPr>
+          <w:trHeight w:val="297"/>
+        </w:trPr>
+        <w:tc>
+          <w:tcPr>
+            <w:tcW w:w="5127" w:type="dxa"/>
           </w:tcPr>
           <w:p>
             <w:pPr>
@@ -507,7 +1013,7 @@
         </w:tc>
         <w:tc>
           <w:tcPr>
-            <w:tcW w:w="4814" w:type="dxa"/>
+            <w:tcW w:w="5127" w:type="dxa"/>
           </w:tcPr>
           <w:p>
             <w:r>
@@ -517,9 +1023,12 @@
         </w:tc>
       </w:tr>
       <w:tr>
-        <w:tc>
-          <w:tcPr>
-            <w:tcW w:w="4814" w:type="dxa"/>
+        <w:trPr>
+          <w:trHeight w:val="305"/>
+        </w:trPr>
+        <w:tc>
+          <w:tcPr>
+            <w:tcW w:w="5127" w:type="dxa"/>
           </w:tcPr>
           <w:p>
             <w:pPr>
@@ -539,7 +1048,7 @@
         </w:tc>
         <w:tc>
           <w:tcPr>
-            <w:tcW w:w="4814" w:type="dxa"/>
+            <w:tcW w:w="5127" w:type="dxa"/>
           </w:tcPr>
           <w:p>
             <w:r>
@@ -549,9 +1058,12 @@
         </w:tc>
       </w:tr>
       <w:tr>
-        <w:tc>
-          <w:tcPr>
-            <w:tcW w:w="4814" w:type="dxa"/>
+        <w:trPr>
+          <w:trHeight w:val="1056"/>
+        </w:trPr>
+        <w:tc>
+          <w:tcPr>
+            <w:tcW w:w="5127" w:type="dxa"/>
           </w:tcPr>
           <w:p>
             <w:pPr>
@@ -571,7 +1083,7 @@
         </w:tc>
         <w:tc>
           <w:tcPr>
-            <w:tcW w:w="4814" w:type="dxa"/>
+            <w:tcW w:w="5127" w:type="dxa"/>
           </w:tcPr>
           <w:p>
             <w:pPr>
@@ -613,71 +1125,64 @@
               <w:rPr>
                 <w:color w:val="FF0000"/>
               </w:rPr>
-              <w:t xml:space="preserve"> i campi mostrandogli un messaggio: “Nickname</w:t>
-            </w:r>
-            <w:bookmarkStart w:id="0" w:name="_GoBack"/>
-            <w:bookmarkEnd w:id="0"/>
+              <w:t xml:space="preserve"> i campi mostrandogli un messaggio: “Nickname o password errati, riprovare”</w:t>
+            </w:r>
             <w:r>
               <w:rPr>
                 <w:color w:val="FF0000"/>
               </w:rPr>
-              <w:t xml:space="preserve"> o password errati, riprovare”</w:t>
-            </w:r>
+              <w:t>.</w:t>
+            </w:r>
+          </w:p>
+          <w:p>
             <w:r>
               <w:rPr>
                 <w:color w:val="FF0000"/>
               </w:rPr>
-              <w:t>.</w:t>
-            </w:r>
-          </w:p>
-          <w:p>
-            <w:r>
-              <w:rPr>
-                <w:color w:val="FF0000"/>
-              </w:rPr>
               <w:t>Si ritorna al punto 1 del flusso di eventi principale.</w:t>
             </w:r>
           </w:p>
         </w:tc>
       </w:tr>
     </w:tbl>
-    <w:p/>
     <w:tbl>
       <w:tblPr>
         <w:tblStyle w:val="Grigliatabella"/>
-        <w:tblpPr w:leftFromText="141" w:rightFromText="141" w:vertAnchor="page" w:horzAnchor="margin" w:tblpY="6886"/>
-        <w:tblW w:w="0" w:type="auto"/>
+        <w:tblpPr w:leftFromText="141" w:rightFromText="141" w:vertAnchor="page" w:horzAnchor="page" w:tblpX="721" w:tblpY="6886"/>
+        <w:tblW w:w="10182" w:type="dxa"/>
         <w:tblLook w:val="04A0" w:firstRow="1" w:lastRow="0" w:firstColumn="1" w:lastColumn="0" w:noHBand="0" w:noVBand="1"/>
       </w:tblPr>
       <w:tblGrid>
-        <w:gridCol w:w="4814"/>
-        <w:gridCol w:w="4814"/>
+        <w:gridCol w:w="5091"/>
+        <w:gridCol w:w="5091"/>
       </w:tblGrid>
       <w:tr>
-        <w:tc>
-          <w:tcPr>
-            <w:tcW w:w="4814" w:type="dxa"/>
-          </w:tcPr>
-          <w:p>
-            <w:pPr>
-              <w:rPr>
-                <w:sz w:val="36"/>
-                <w:szCs w:val="36"/>
-              </w:rPr>
-            </w:pPr>
-            <w:r>
-              <w:rPr>
-                <w:sz w:val="36"/>
-                <w:szCs w:val="36"/>
-              </w:rPr>
-              <w:lastRenderedPageBreak/>
+        <w:trPr>
+          <w:trHeight w:val="528"/>
+        </w:trPr>
+        <w:tc>
+          <w:tcPr>
+            <w:tcW w:w="5091" w:type="dxa"/>
+          </w:tcPr>
+          <w:p>
+            <w:pPr>
+              <w:rPr>
+                <w:sz w:val="36"/>
+                <w:szCs w:val="36"/>
+              </w:rPr>
+            </w:pPr>
+            <w:r>
+              <w:rPr>
+                <w:sz w:val="36"/>
+                <w:szCs w:val="36"/>
+              </w:rPr>
               <w:t>Nome caso d’uso</w:t>
             </w:r>
           </w:p>
         </w:tc>
         <w:tc>
           <w:tcPr>
-            <w:tcW w:w="4814" w:type="dxa"/>
+            <w:tcW w:w="5091" w:type="dxa"/>
           </w:tcPr>
           <w:p>
             <w:r>
@@ -688,9 +1193,12 @@
         </w:tc>
       </w:tr>
       <w:tr>
-        <w:tc>
-          <w:tcPr>
-            <w:tcW w:w="4814" w:type="dxa"/>
+        <w:trPr>
+          <w:trHeight w:val="437"/>
+        </w:trPr>
+        <w:tc>
+          <w:tcPr>
+            <w:tcW w:w="5091" w:type="dxa"/>
           </w:tcPr>
           <w:p>
             <w:pPr>
@@ -710,7 +1218,7 @@
         </w:tc>
         <w:tc>
           <w:tcPr>
-            <w:tcW w:w="4814" w:type="dxa"/>
+            <w:tcW w:w="5091" w:type="dxa"/>
           </w:tcPr>
           <w:p>
             <w:r>
@@ -720,9 +1228,12 @@
         </w:tc>
       </w:tr>
       <w:tr>
-        <w:tc>
-          <w:tcPr>
-            <w:tcW w:w="4814" w:type="dxa"/>
+        <w:trPr>
+          <w:trHeight w:val="2702"/>
+        </w:trPr>
+        <w:tc>
+          <w:tcPr>
+            <w:tcW w:w="5091" w:type="dxa"/>
           </w:tcPr>
           <w:p>
             <w:pPr>
@@ -742,17 +1253,11 @@
         </w:tc>
         <w:tc>
           <w:tcPr>
-            <w:tcW w:w="4814" w:type="dxa"/>
-          </w:tcPr>
-          <w:p>
-            <w:r>
-              <w:t>1.L’utente compila i campi (Nickname, password</w:t>
-            </w:r>
-            <w:r>
-              <w:t>, confirm password, email, name, surname</w:t>
-            </w:r>
-            <w:r>
-              <w:t>) del form.</w:t>
+            <w:tcW w:w="5091" w:type="dxa"/>
+          </w:tcPr>
+          <w:p>
+            <w:r>
+              <w:t>1.L’utente compila i campi (Nickname, password, confirm password, email, name, surname) del form.</w:t>
             </w:r>
           </w:p>
           <w:p>
@@ -765,40 +1270,177 @@
               <w:rPr>
                 <w:color w:val="FF0000"/>
               </w:rPr>
-              <w:t>2.Il sistema controlla che i</w:t>
-            </w:r>
-            <w:r>
+              <w:t>2.Il sistema controlla che i campi siano corretti, se lo sono permette all’utente di registrarsi.</w:t>
+            </w:r>
+          </w:p>
+          <w:p>
+            <w:pPr>
+              <w:rPr>
+                <w:color w:val="000000" w:themeColor="text1"/>
+              </w:rPr>
+            </w:pPr>
+            <w:r>
+              <w:rPr>
+                <w:color w:val="000000" w:themeColor="text1"/>
+              </w:rPr>
+              <w:t>3.L’utente preme il pulsante REGISTER.</w:t>
+            </w:r>
+          </w:p>
+          <w:p>
+            <w:pPr>
               <w:rPr>
                 <w:color w:val="FF0000"/>
               </w:rPr>
-              <w:t xml:space="preserve"> campi siano corretti</w:t>
-            </w:r>
+            </w:pPr>
             <w:r>
               <w:rPr>
                 <w:color w:val="FF0000"/>
               </w:rPr>
-              <w:t>, se lo sono permette all’utente di registrarsi</w:t>
-            </w:r>
-            <w:r>
+              <w:t>4.Il sistema invia una mail all’indirizzo specificato dall’utente e lo avvisa di confermarla per validare l’account.</w:t>
+            </w:r>
+          </w:p>
+          <w:p>
+            <w:pPr>
               <w:rPr>
                 <w:color w:val="FF0000"/>
               </w:rPr>
-              <w:t>.</w:t>
-            </w:r>
-          </w:p>
-          <w:p>
-            <w:pPr>
-              <w:rPr>
-                <w:color w:val="000000" w:themeColor="text1"/>
-              </w:rPr>
-            </w:pPr>
-            <w:r>
-              <w:rPr>
-                <w:color w:val="000000" w:themeColor="text1"/>
-              </w:rPr>
-              <w:t>3.L’utente preme il pulsante REGISTER.</w:t>
-            </w:r>
-          </w:p>
+            </w:pPr>
+          </w:p>
+        </w:tc>
+      </w:tr>
+      <w:tr>
+        <w:trPr>
+          <w:trHeight w:val="437"/>
+        </w:trPr>
+        <w:tc>
+          <w:tcPr>
+            <w:tcW w:w="5091" w:type="dxa"/>
+          </w:tcPr>
+          <w:p>
+            <w:pPr>
+              <w:rPr>
+                <w:sz w:val="36"/>
+                <w:szCs w:val="36"/>
+              </w:rPr>
+            </w:pPr>
+            <w:r>
+              <w:rPr>
+                <w:sz w:val="36"/>
+                <w:szCs w:val="36"/>
+              </w:rPr>
+              <w:t>Condizioni d’ingresso</w:t>
+            </w:r>
+          </w:p>
+        </w:tc>
+        <w:tc>
+          <w:tcPr>
+            <w:tcW w:w="5091" w:type="dxa"/>
+          </w:tcPr>
+          <w:p>
+            <w:r>
+              <w:t>L’utente apre il sistema per la prima volta.</w:t>
+            </w:r>
+          </w:p>
+        </w:tc>
+      </w:tr>
+      <w:tr>
+        <w:trPr>
+          <w:trHeight w:val="437"/>
+        </w:trPr>
+        <w:tc>
+          <w:tcPr>
+            <w:tcW w:w="5091" w:type="dxa"/>
+          </w:tcPr>
+          <w:p>
+            <w:pPr>
+              <w:rPr>
+                <w:sz w:val="36"/>
+                <w:szCs w:val="36"/>
+              </w:rPr>
+            </w:pPr>
+            <w:r>
+              <w:rPr>
+                <w:sz w:val="36"/>
+                <w:szCs w:val="36"/>
+              </w:rPr>
+              <w:t>Condizioni d’uscita</w:t>
+            </w:r>
+          </w:p>
+        </w:tc>
+        <w:tc>
+          <w:tcPr>
+            <w:tcW w:w="5091" w:type="dxa"/>
+          </w:tcPr>
+          <w:p>
+            <w:r>
+              <w:t>L’utente esce dalla registrazione</w:t>
+            </w:r>
+          </w:p>
+        </w:tc>
+      </w:tr>
+      <w:tr>
+        <w:trPr>
+          <w:trHeight w:val="543"/>
+        </w:trPr>
+        <w:tc>
+          <w:tcPr>
+            <w:tcW w:w="5091" w:type="dxa"/>
+          </w:tcPr>
+          <w:p>
+            <w:pPr>
+              <w:rPr>
+                <w:sz w:val="36"/>
+                <w:szCs w:val="36"/>
+              </w:rPr>
+            </w:pPr>
+            <w:r>
+              <w:rPr>
+                <w:sz w:val="36"/>
+                <w:szCs w:val="36"/>
+              </w:rPr>
+              <w:t>Requisiti qualitativi</w:t>
+            </w:r>
+          </w:p>
+        </w:tc>
+        <w:tc>
+          <w:tcPr>
+            <w:tcW w:w="5091" w:type="dxa"/>
+          </w:tcPr>
+          <w:p>
+            <w:r>
+              <w:t>La mail deve essere inviata subito dopo la registrazione, con un tempo limite di 10 secondi.</w:t>
+            </w:r>
+          </w:p>
+        </w:tc>
+      </w:tr>
+      <w:tr>
+        <w:trPr>
+          <w:trHeight w:val="1600"/>
+        </w:trPr>
+        <w:tc>
+          <w:tcPr>
+            <w:tcW w:w="5091" w:type="dxa"/>
+          </w:tcPr>
+          <w:p>
+            <w:pPr>
+              <w:rPr>
+                <w:sz w:val="36"/>
+                <w:szCs w:val="36"/>
+              </w:rPr>
+            </w:pPr>
+            <w:r>
+              <w:rPr>
+                <w:sz w:val="36"/>
+                <w:szCs w:val="36"/>
+              </w:rPr>
+              <w:t>Flussi alternativi</w:t>
+            </w:r>
+          </w:p>
+        </w:tc>
+        <w:tc>
+          <w:tcPr>
+            <w:tcW w:w="5091" w:type="dxa"/>
+          </w:tcPr>
           <w:p>
             <w:pPr>
               <w:rPr>
@@ -809,166 +1451,21 @@
               <w:rPr>
                 <w:color w:val="FF0000"/>
               </w:rPr>
-              <w:t>4.Il sistema invia una mail all’indirizzo specificato dall’utente e lo avvisa di confermarla per validare l’account.</w:t>
-            </w:r>
-          </w:p>
-          <w:p>
-            <w:pPr>
+              <w:t>1.Il sistema controlla che i campi inseriti dall’utente siano corretti. Questi non lo sono: il sistema  non permette all’utente di registrarsi e gli chiede di ricompilare i campi facendogli notare gli errori commessi.</w:t>
+            </w:r>
+          </w:p>
+          <w:p>
+            <w:r>
               <w:rPr>
                 <w:color w:val="FF0000"/>
               </w:rPr>
-            </w:pPr>
-          </w:p>
-        </w:tc>
-      </w:tr>
-      <w:tr>
-        <w:tc>
-          <w:tcPr>
-            <w:tcW w:w="4814" w:type="dxa"/>
-          </w:tcPr>
-          <w:p>
-            <w:pPr>
-              <w:rPr>
-                <w:sz w:val="36"/>
-                <w:szCs w:val="36"/>
-              </w:rPr>
-            </w:pPr>
-            <w:r>
-              <w:rPr>
-                <w:sz w:val="36"/>
-                <w:szCs w:val="36"/>
-              </w:rPr>
-              <w:t>Condizioni d’ingresso</w:t>
-            </w:r>
-          </w:p>
-        </w:tc>
-        <w:tc>
-          <w:tcPr>
-            <w:tcW w:w="4814" w:type="dxa"/>
-          </w:tcPr>
-          <w:p>
-            <w:r>
-              <w:t xml:space="preserve">L’utente apre il sistema </w:t>
-            </w:r>
-            <w:r>
-              <w:t>per la prima volta.</w:t>
-            </w:r>
-          </w:p>
-        </w:tc>
-      </w:tr>
-      <w:tr>
-        <w:tc>
-          <w:tcPr>
-            <w:tcW w:w="4814" w:type="dxa"/>
-          </w:tcPr>
-          <w:p>
-            <w:pPr>
-              <w:rPr>
-                <w:sz w:val="36"/>
-                <w:szCs w:val="36"/>
-              </w:rPr>
-            </w:pPr>
-            <w:r>
-              <w:rPr>
-                <w:sz w:val="36"/>
-                <w:szCs w:val="36"/>
-              </w:rPr>
-              <w:t>Condizioni d’uscita</w:t>
-            </w:r>
-          </w:p>
-        </w:tc>
-        <w:tc>
-          <w:tcPr>
-            <w:tcW w:w="4814" w:type="dxa"/>
-          </w:tcPr>
-          <w:p>
-            <w:r>
-              <w:t>L’utente esce dalla registrazione</w:t>
-            </w:r>
-          </w:p>
-        </w:tc>
-      </w:tr>
-      <w:tr>
-        <w:tc>
-          <w:tcPr>
-            <w:tcW w:w="4814" w:type="dxa"/>
-          </w:tcPr>
-          <w:p>
-            <w:pPr>
-              <w:rPr>
-                <w:sz w:val="36"/>
-                <w:szCs w:val="36"/>
-              </w:rPr>
-            </w:pPr>
-            <w:r>
-              <w:rPr>
-                <w:sz w:val="36"/>
-                <w:szCs w:val="36"/>
-              </w:rPr>
-              <w:t>Requisiti qualitativi</w:t>
-            </w:r>
-          </w:p>
-        </w:tc>
-        <w:tc>
-          <w:tcPr>
-            <w:tcW w:w="4814" w:type="dxa"/>
-          </w:tcPr>
-          <w:p>
-            <w:r>
-              <w:t>La mail deve essere inviata subito dopo la registrazione, con un tempo limite di 10 secondi.</w:t>
-            </w:r>
-          </w:p>
-        </w:tc>
-      </w:tr>
-      <w:tr>
-        <w:tc>
-          <w:tcPr>
-            <w:tcW w:w="4814" w:type="dxa"/>
-          </w:tcPr>
-          <w:p>
-            <w:pPr>
-              <w:rPr>
-                <w:sz w:val="36"/>
-                <w:szCs w:val="36"/>
-              </w:rPr>
-            </w:pPr>
-            <w:r>
-              <w:rPr>
-                <w:sz w:val="36"/>
-                <w:szCs w:val="36"/>
-              </w:rPr>
-              <w:t>Flussi alternativi</w:t>
-            </w:r>
-          </w:p>
-        </w:tc>
-        <w:tc>
-          <w:tcPr>
-            <w:tcW w:w="4814" w:type="dxa"/>
-          </w:tcPr>
-          <w:p>
-            <w:pPr>
-              <w:rPr>
-                <w:color w:val="FF0000"/>
-              </w:rPr>
-            </w:pPr>
-            <w:r>
-              <w:rPr>
-                <w:color w:val="FF0000"/>
-              </w:rPr>
-              <w:t>1.Il sistema controlla che i campi inseriti dall’utente siano corretti. Questi non lo sono: il sistema  non permette all’utente di registrarsi e gli chiede di ricompilare i campi facendogli notare gli errori commessi.</w:t>
-            </w:r>
-          </w:p>
-          <w:p>
-            <w:r>
-              <w:rPr>
-                <w:color w:val="FF0000"/>
-              </w:rPr>
               <w:t>Si ritorna al punto 1 del flusso di eventi principale.</w:t>
             </w:r>
           </w:p>
         </w:tc>
       </w:tr>
     </w:tbl>
+    <w:p/>
     <w:tbl>
       <w:tblPr>
         <w:tblStyle w:val="Grigliatabella"/>
@@ -988,6 +1485,7 @@
           </w:tcPr>
           <w:p>
             <w:r>
+              <w:lastRenderedPageBreak/>
               <w:t>Nickname</w:t>
             </w:r>
           </w:p>
@@ -1146,7 +1644,834 @@
         <w:t>Tabella campi di registrazione</w:t>
       </w:r>
     </w:p>
+    <w:p>
+      <w:pPr>
+        <w:rPr>
+          <w:sz w:val="32"/>
+          <w:szCs w:val="32"/>
+        </w:rPr>
+      </w:pPr>
+    </w:p>
+    <w:p>
+      <w:pPr>
+        <w:rPr>
+          <w:sz w:val="32"/>
+          <w:szCs w:val="32"/>
+        </w:rPr>
+      </w:pPr>
+    </w:p>
+    <w:p>
+      <w:pPr>
+        <w:rPr>
+          <w:sz w:val="32"/>
+          <w:szCs w:val="32"/>
+        </w:rPr>
+      </w:pPr>
+    </w:p>
+    <w:p>
+      <w:pPr>
+        <w:rPr>
+          <w:sz w:val="32"/>
+          <w:szCs w:val="32"/>
+        </w:rPr>
+      </w:pPr>
+    </w:p>
+    <w:p>
+      <w:pPr>
+        <w:rPr>
+          <w:sz w:val="32"/>
+          <w:szCs w:val="32"/>
+        </w:rPr>
+      </w:pPr>
+    </w:p>
+    <w:p>
+      <w:pPr>
+        <w:rPr>
+          <w:sz w:val="32"/>
+          <w:szCs w:val="32"/>
+        </w:rPr>
+      </w:pPr>
+    </w:p>
+    <w:p>
+      <w:pPr>
+        <w:rPr>
+          <w:sz w:val="32"/>
+          <w:szCs w:val="32"/>
+        </w:rPr>
+      </w:pPr>
+    </w:p>
+    <w:p>
+      <w:pPr>
+        <w:rPr>
+          <w:sz w:val="32"/>
+          <w:szCs w:val="32"/>
+        </w:rPr>
+      </w:pPr>
+    </w:p>
+    <w:p>
+      <w:pPr>
+        <w:rPr>
+          <w:sz w:val="32"/>
+          <w:szCs w:val="32"/>
+        </w:rPr>
+      </w:pPr>
+    </w:p>
+    <w:p>
+      <w:pPr>
+        <w:tabs>
+          <w:tab w:val="left" w:pos="1980"/>
+        </w:tabs>
+        <w:rPr>
+          <w:sz w:val="32"/>
+          <w:szCs w:val="32"/>
+        </w:rPr>
+      </w:pPr>
+    </w:p>
+    <w:p>
+      <w:pPr>
+        <w:tabs>
+          <w:tab w:val="left" w:pos="1980"/>
+        </w:tabs>
+        <w:rPr>
+          <w:sz w:val="32"/>
+          <w:szCs w:val="32"/>
+        </w:rPr>
+      </w:pPr>
+    </w:p>
+    <w:p>
+      <w:pPr>
+        <w:tabs>
+          <w:tab w:val="left" w:pos="1980"/>
+        </w:tabs>
+        <w:rPr>
+          <w:sz w:val="32"/>
+          <w:szCs w:val="32"/>
+        </w:rPr>
+      </w:pPr>
+    </w:p>
+    <w:p>
+      <w:pPr>
+        <w:tabs>
+          <w:tab w:val="left" w:pos="1980"/>
+        </w:tabs>
+        <w:rPr>
+          <w:sz w:val="32"/>
+          <w:szCs w:val="32"/>
+        </w:rPr>
+      </w:pPr>
+    </w:p>
+    <w:p>
+      <w:pPr>
+        <w:tabs>
+          <w:tab w:val="left" w:pos="1980"/>
+        </w:tabs>
+        <w:rPr>
+          <w:sz w:val="32"/>
+          <w:szCs w:val="32"/>
+        </w:rPr>
+      </w:pPr>
+    </w:p>
+    <w:p>
+      <w:pPr>
+        <w:tabs>
+          <w:tab w:val="left" w:pos="1980"/>
+        </w:tabs>
+        <w:rPr>
+          <w:sz w:val="32"/>
+          <w:szCs w:val="32"/>
+        </w:rPr>
+      </w:pPr>
+    </w:p>
+    <w:tbl>
+      <w:tblPr>
+        <w:tblStyle w:val="Grigliatabella"/>
+        <w:tblpPr w:leftFromText="141" w:rightFromText="141" w:vertAnchor="page" w:horzAnchor="margin" w:tblpY="6721"/>
+        <w:tblW w:w="0" w:type="auto"/>
+        <w:tblLook w:val="04A0" w:firstRow="1" w:lastRow="0" w:firstColumn="1" w:lastColumn="0" w:noHBand="0" w:noVBand="1"/>
+      </w:tblPr>
+      <w:tblGrid>
+        <w:gridCol w:w="4814"/>
+        <w:gridCol w:w="4814"/>
+      </w:tblGrid>
+      <w:tr>
+        <w:tc>
+          <w:tcPr>
+            <w:tcW w:w="4814" w:type="dxa"/>
+          </w:tcPr>
+          <w:p>
+            <w:pPr>
+              <w:rPr>
+                <w:sz w:val="36"/>
+                <w:szCs w:val="36"/>
+              </w:rPr>
+            </w:pPr>
+            <w:r>
+              <w:rPr>
+                <w:sz w:val="36"/>
+                <w:szCs w:val="36"/>
+              </w:rPr>
+              <w:t>Nome caso d’uso</w:t>
+            </w:r>
+          </w:p>
+        </w:tc>
+        <w:tc>
+          <w:tcPr>
+            <w:tcW w:w="4814" w:type="dxa"/>
+          </w:tcPr>
+          <w:p>
+            <w:r>
+              <w:t>Tutorial</w:t>
+            </w:r>
+          </w:p>
+        </w:tc>
+      </w:tr>
+      <w:tr>
+        <w:tc>
+          <w:tcPr>
+            <w:tcW w:w="4814" w:type="dxa"/>
+          </w:tcPr>
+          <w:p>
+            <w:pPr>
+              <w:rPr>
+                <w:sz w:val="36"/>
+                <w:szCs w:val="36"/>
+              </w:rPr>
+            </w:pPr>
+            <w:r>
+              <w:rPr>
+                <w:sz w:val="36"/>
+                <w:szCs w:val="36"/>
+              </w:rPr>
+              <w:t>Attori Partecipanti</w:t>
+            </w:r>
+          </w:p>
+        </w:tc>
+        <w:tc>
+          <w:tcPr>
+            <w:tcW w:w="4814" w:type="dxa"/>
+          </w:tcPr>
+          <w:p>
+            <w:r>
+              <w:t>Utente</w:t>
+            </w:r>
+          </w:p>
+        </w:tc>
+      </w:tr>
+      <w:tr>
+        <w:tc>
+          <w:tcPr>
+            <w:tcW w:w="4814" w:type="dxa"/>
+          </w:tcPr>
+          <w:p>
+            <w:pPr>
+              <w:rPr>
+                <w:sz w:val="36"/>
+                <w:szCs w:val="36"/>
+              </w:rPr>
+            </w:pPr>
+            <w:r>
+              <w:rPr>
+                <w:sz w:val="36"/>
+                <w:szCs w:val="36"/>
+              </w:rPr>
+              <w:t>Flusso di eventi</w:t>
+            </w:r>
+          </w:p>
+        </w:tc>
+        <w:tc>
+          <w:tcPr>
+            <w:tcW w:w="4814" w:type="dxa"/>
+          </w:tcPr>
+          <w:p>
+            <w:pPr>
+              <w:rPr>
+                <w:color w:val="FF0000"/>
+              </w:rPr>
+            </w:pPr>
+            <w:r>
+              <w:rPr>
+                <w:color w:val="FF0000"/>
+              </w:rPr>
+              <w:t>L’utente dopo aver completato la registrazione ed effettuato il login, si troverà davanti al tutorial dove simula un</w:t>
+            </w:r>
+            <w:r>
+              <w:rPr>
+                <w:color w:val="FF0000"/>
+              </w:rPr>
+              <w:t>a partita, inizia con le domande e vede il tempo scorrere, l’utente seleziona la sua risposta e la conferma premendo su CONFIRM, dopo aver provato l’esperienza di rispondere prova anche l’esperienza di formulare lui la domanda con la relativa risposta e viene inviata al suo pseudo-avversario.</w:t>
+            </w:r>
+          </w:p>
+        </w:tc>
+      </w:tr>
+      <w:tr>
+        <w:tc>
+          <w:tcPr>
+            <w:tcW w:w="4814" w:type="dxa"/>
+          </w:tcPr>
+          <w:p>
+            <w:pPr>
+              <w:rPr>
+                <w:sz w:val="36"/>
+                <w:szCs w:val="36"/>
+              </w:rPr>
+            </w:pPr>
+            <w:r>
+              <w:rPr>
+                <w:sz w:val="36"/>
+                <w:szCs w:val="36"/>
+              </w:rPr>
+              <w:t>Condizioni d’ingresso</w:t>
+            </w:r>
+          </w:p>
+        </w:tc>
+        <w:tc>
+          <w:tcPr>
+            <w:tcW w:w="4814" w:type="dxa"/>
+          </w:tcPr>
+          <w:p>
+            <w:r>
+              <w:t>L’utente crea un nuovo account ed effettua il login per la prima volta</w:t>
+            </w:r>
+            <w:r>
+              <w:t>.</w:t>
+            </w:r>
+          </w:p>
+        </w:tc>
+      </w:tr>
+      <w:tr>
+        <w:tc>
+          <w:tcPr>
+            <w:tcW w:w="4814" w:type="dxa"/>
+          </w:tcPr>
+          <w:p>
+            <w:pPr>
+              <w:rPr>
+                <w:sz w:val="36"/>
+                <w:szCs w:val="36"/>
+              </w:rPr>
+            </w:pPr>
+            <w:r>
+              <w:rPr>
+                <w:sz w:val="36"/>
+                <w:szCs w:val="36"/>
+              </w:rPr>
+              <w:t>Condizioni d’uscita</w:t>
+            </w:r>
+          </w:p>
+        </w:tc>
+        <w:tc>
+          <w:tcPr>
+            <w:tcW w:w="4814" w:type="dxa"/>
+          </w:tcPr>
+          <w:p>
+            <w:r>
+              <w:t xml:space="preserve">Il tutorial finisce e l’Utente viene portato alla home </w:t>
+            </w:r>
+          </w:p>
+        </w:tc>
+      </w:tr>
+      <w:tr>
+        <w:tc>
+          <w:tcPr>
+            <w:tcW w:w="4814" w:type="dxa"/>
+          </w:tcPr>
+          <w:p>
+            <w:pPr>
+              <w:rPr>
+                <w:sz w:val="36"/>
+                <w:szCs w:val="36"/>
+              </w:rPr>
+            </w:pPr>
+            <w:r>
+              <w:rPr>
+                <w:sz w:val="36"/>
+                <w:szCs w:val="36"/>
+              </w:rPr>
+              <w:t>Requisiti qualitativi</w:t>
+            </w:r>
+          </w:p>
+        </w:tc>
+        <w:tc>
+          <w:tcPr>
+            <w:tcW w:w="4814" w:type="dxa"/>
+          </w:tcPr>
+          <w:p>
+            <w:r>
+              <w:t>Il tutorial deve essere coinciso e deve far capire all’utente il sistema di gioco</w:t>
+            </w:r>
+          </w:p>
+        </w:tc>
+      </w:tr>
+      <w:tr>
+        <w:tc>
+          <w:tcPr>
+            <w:tcW w:w="4814" w:type="dxa"/>
+          </w:tcPr>
+          <w:p>
+            <w:pPr>
+              <w:rPr>
+                <w:sz w:val="36"/>
+                <w:szCs w:val="36"/>
+              </w:rPr>
+            </w:pPr>
+            <w:r>
+              <w:rPr>
+                <w:sz w:val="36"/>
+                <w:szCs w:val="36"/>
+              </w:rPr>
+              <w:t>Flussi alternativi</w:t>
+            </w:r>
+          </w:p>
+        </w:tc>
+        <w:tc>
+          <w:tcPr>
+            <w:tcW w:w="4814" w:type="dxa"/>
+          </w:tcPr>
+          <w:p>
+            <w:r>
+              <w:t>Tutto il sistema durante il tutoria fa comparire messaggi dove</w:t>
+            </w:r>
+            <w:r>
+              <w:t xml:space="preserve"> spiega il tutto, e alla fine del tutorial all’utente viene mostrato un messaggio e può selezionare ho capi</w:t>
+            </w:r>
+          </w:p>
+        </w:tc>
+      </w:tr>
+    </w:tbl>
+    <w:p>
+      <w:pPr>
+        <w:tabs>
+          <w:tab w:val="left" w:pos="1980"/>
+        </w:tabs>
+        <w:rPr>
+          <w:sz w:val="32"/>
+          <w:szCs w:val="32"/>
+        </w:rPr>
+      </w:pPr>
+    </w:p>
+    <w:tbl>
+      <w:tblPr>
+        <w:tblStyle w:val="Grigliatabella"/>
+        <w:tblW w:w="0" w:type="auto"/>
+        <w:tblLook w:val="04A0" w:firstRow="1" w:lastRow="0" w:firstColumn="1" w:lastColumn="0" w:noHBand="0" w:noVBand="1"/>
+      </w:tblPr>
+      <w:tblGrid>
+        <w:gridCol w:w="4814"/>
+        <w:gridCol w:w="4814"/>
+      </w:tblGrid>
+      <w:tr>
+        <w:tc>
+          <w:tcPr>
+            <w:tcW w:w="4814" w:type="dxa"/>
+          </w:tcPr>
+          <w:p>
+            <w:pPr>
+              <w:tabs>
+                <w:tab w:val="left" w:pos="1980"/>
+              </w:tabs>
+              <w:rPr>
+                <w:color w:val="000000" w:themeColor="text1"/>
+                <w:sz w:val="24"/>
+                <w:szCs w:val="24"/>
+              </w:rPr>
+            </w:pPr>
+            <w:r>
+              <w:rPr>
+                <w:sz w:val="36"/>
+                <w:szCs w:val="36"/>
+              </w:rPr>
+              <w:t>Nome caso d’uso</w:t>
+            </w:r>
+          </w:p>
+        </w:tc>
+        <w:tc>
+          <w:tcPr>
+            <w:tcW w:w="4814" w:type="dxa"/>
+          </w:tcPr>
+          <w:p>
+            <w:pPr>
+              <w:tabs>
+                <w:tab w:val="left" w:pos="1980"/>
+              </w:tabs>
+              <w:rPr>
+                <w:color w:val="000000" w:themeColor="text1"/>
+                <w:sz w:val="24"/>
+                <w:szCs w:val="24"/>
+              </w:rPr>
+            </w:pPr>
+            <w:r>
+              <w:rPr>
+                <w:color w:val="000000" w:themeColor="text1"/>
+                <w:sz w:val="24"/>
+                <w:szCs w:val="24"/>
+              </w:rPr>
+              <w:t>L’utente gioca in modalità classica</w:t>
+            </w:r>
+          </w:p>
+        </w:tc>
+      </w:tr>
+      <w:tr>
+        <w:tc>
+          <w:tcPr>
+            <w:tcW w:w="4814" w:type="dxa"/>
+          </w:tcPr>
+          <w:p>
+            <w:pPr>
+              <w:tabs>
+                <w:tab w:val="left" w:pos="1980"/>
+              </w:tabs>
+              <w:rPr>
+                <w:color w:val="000000" w:themeColor="text1"/>
+                <w:sz w:val="24"/>
+                <w:szCs w:val="24"/>
+              </w:rPr>
+            </w:pPr>
+            <w:r>
+              <w:rPr>
+                <w:sz w:val="36"/>
+                <w:szCs w:val="36"/>
+              </w:rPr>
+              <w:t>Attori Partecipanti</w:t>
+            </w:r>
+          </w:p>
+        </w:tc>
+        <w:tc>
+          <w:tcPr>
+            <w:tcW w:w="4814" w:type="dxa"/>
+          </w:tcPr>
+          <w:p>
+            <w:pPr>
+              <w:tabs>
+                <w:tab w:val="left" w:pos="1980"/>
+              </w:tabs>
+              <w:rPr>
+                <w:color w:val="000000" w:themeColor="text1"/>
+                <w:sz w:val="24"/>
+                <w:szCs w:val="24"/>
+              </w:rPr>
+            </w:pPr>
+            <w:r>
+              <w:rPr>
+                <w:color w:val="000000" w:themeColor="text1"/>
+                <w:sz w:val="24"/>
+                <w:szCs w:val="24"/>
+              </w:rPr>
+              <w:t xml:space="preserve">Utente </w:t>
+            </w:r>
+          </w:p>
+        </w:tc>
+      </w:tr>
+      <w:tr>
+        <w:tc>
+          <w:tcPr>
+            <w:tcW w:w="4814" w:type="dxa"/>
+          </w:tcPr>
+          <w:p>
+            <w:pPr>
+              <w:tabs>
+                <w:tab w:val="left" w:pos="1980"/>
+              </w:tabs>
+              <w:rPr>
+                <w:color w:val="000000" w:themeColor="text1"/>
+                <w:sz w:val="24"/>
+                <w:szCs w:val="24"/>
+              </w:rPr>
+            </w:pPr>
+            <w:r>
+              <w:rPr>
+                <w:sz w:val="36"/>
+                <w:szCs w:val="36"/>
+              </w:rPr>
+              <w:t>Flusso di eventi</w:t>
+            </w:r>
+          </w:p>
+        </w:tc>
+        <w:tc>
+          <w:tcPr>
+            <w:tcW w:w="4814" w:type="dxa"/>
+          </w:tcPr>
+          <w:p>
+            <w:pPr>
+              <w:tabs>
+                <w:tab w:val="left" w:pos="1980"/>
+              </w:tabs>
+              <w:rPr>
+                <w:color w:val="000000" w:themeColor="text1"/>
+                <w:sz w:val="24"/>
+                <w:szCs w:val="24"/>
+              </w:rPr>
+            </w:pPr>
+            <w:r>
+              <w:rPr>
+                <w:color w:val="000000" w:themeColor="text1"/>
+                <w:sz w:val="24"/>
+                <w:szCs w:val="24"/>
+              </w:rPr>
+              <w:t>L’utente quando inizia una partita trova subito difronte una schermata dove c’è scritta la domanda, il genere e le 4 risposte consentite.</w:t>
+            </w:r>
+          </w:p>
+          <w:p>
+            <w:pPr>
+              <w:tabs>
+                <w:tab w:val="left" w:pos="1980"/>
+              </w:tabs>
+              <w:rPr>
+                <w:color w:val="000000" w:themeColor="text1"/>
+                <w:sz w:val="24"/>
+                <w:szCs w:val="24"/>
+              </w:rPr>
+            </w:pPr>
+            <w:r>
+              <w:rPr>
+                <w:color w:val="000000" w:themeColor="text1"/>
+                <w:sz w:val="24"/>
+                <w:szCs w:val="24"/>
+              </w:rPr>
+              <w:t>I 2 utenti continuano a rispondere a tutte e 10 le domande, uno volta terminate viene inviato un messaggio ad entrambi i giocatori in caso di sconfitta o di vittoria e gli utenti vengono rispediti sulla home page.</w:t>
+            </w:r>
+          </w:p>
+        </w:tc>
+      </w:tr>
+      <w:tr>
+        <w:tc>
+          <w:tcPr>
+            <w:tcW w:w="4814" w:type="dxa"/>
+          </w:tcPr>
+          <w:p>
+            <w:pPr>
+              <w:tabs>
+                <w:tab w:val="left" w:pos="1980"/>
+              </w:tabs>
+              <w:rPr>
+                <w:color w:val="000000" w:themeColor="text1"/>
+                <w:sz w:val="24"/>
+                <w:szCs w:val="24"/>
+              </w:rPr>
+            </w:pPr>
+            <w:r>
+              <w:rPr>
+                <w:sz w:val="36"/>
+                <w:szCs w:val="36"/>
+              </w:rPr>
+              <w:t>Condizioni d’ingresso</w:t>
+            </w:r>
+          </w:p>
+        </w:tc>
+        <w:tc>
+          <w:tcPr>
+            <w:tcW w:w="4814" w:type="dxa"/>
+          </w:tcPr>
+          <w:p>
+            <w:pPr>
+              <w:tabs>
+                <w:tab w:val="left" w:pos="1980"/>
+              </w:tabs>
+              <w:rPr>
+                <w:color w:val="000000" w:themeColor="text1"/>
+                <w:sz w:val="24"/>
+                <w:szCs w:val="24"/>
+              </w:rPr>
+            </w:pPr>
+            <w:r>
+              <w:rPr>
+                <w:color w:val="000000" w:themeColor="text1"/>
+                <w:sz w:val="24"/>
+                <w:szCs w:val="24"/>
+              </w:rPr>
+              <w:t xml:space="preserve">L’utente dalla home seleziona la modalità “Classica” per iniziare la ricerca di uno sfidante, uno volta trovato uno inizia la partita. </w:t>
+            </w:r>
+          </w:p>
+        </w:tc>
+      </w:tr>
+      <w:tr>
+        <w:tc>
+          <w:tcPr>
+            <w:tcW w:w="4814" w:type="dxa"/>
+          </w:tcPr>
+          <w:p>
+            <w:pPr>
+              <w:tabs>
+                <w:tab w:val="left" w:pos="1980"/>
+              </w:tabs>
+              <w:rPr>
+                <w:color w:val="000000" w:themeColor="text1"/>
+                <w:sz w:val="24"/>
+                <w:szCs w:val="24"/>
+              </w:rPr>
+            </w:pPr>
+            <w:r>
+              <w:rPr>
+                <w:sz w:val="36"/>
+                <w:szCs w:val="36"/>
+              </w:rPr>
+              <w:t>Condizioni d’uscita</w:t>
+            </w:r>
+          </w:p>
+        </w:tc>
+        <w:tc>
+          <w:tcPr>
+            <w:tcW w:w="4814" w:type="dxa"/>
+          </w:tcPr>
+          <w:p>
+            <w:pPr>
+              <w:tabs>
+                <w:tab w:val="left" w:pos="1980"/>
+              </w:tabs>
+              <w:rPr>
+                <w:color w:val="000000" w:themeColor="text1"/>
+                <w:sz w:val="24"/>
+                <w:szCs w:val="24"/>
+              </w:rPr>
+            </w:pPr>
+            <w:r>
+              <w:rPr>
+                <w:color w:val="000000" w:themeColor="text1"/>
+                <w:sz w:val="24"/>
+                <w:szCs w:val="24"/>
+              </w:rPr>
+              <w:t>Entrambi gli utenti finiscono le 10 domande e visualizzano il risultato</w:t>
+            </w:r>
+          </w:p>
+        </w:tc>
+      </w:tr>
+      <w:tr>
+        <w:tc>
+          <w:tcPr>
+            <w:tcW w:w="4814" w:type="dxa"/>
+          </w:tcPr>
+          <w:p>
+            <w:pPr>
+              <w:tabs>
+                <w:tab w:val="left" w:pos="1980"/>
+              </w:tabs>
+              <w:rPr>
+                <w:color w:val="000000" w:themeColor="text1"/>
+                <w:sz w:val="24"/>
+                <w:szCs w:val="24"/>
+              </w:rPr>
+            </w:pPr>
+            <w:r>
+              <w:rPr>
+                <w:sz w:val="36"/>
+                <w:szCs w:val="36"/>
+              </w:rPr>
+              <w:t>Requisiti qualitativi</w:t>
+            </w:r>
+          </w:p>
+        </w:tc>
+        <w:tc>
+          <w:tcPr>
+            <w:tcW w:w="4814" w:type="dxa"/>
+          </w:tcPr>
+          <w:p>
+            <w:pPr>
+              <w:tabs>
+                <w:tab w:val="left" w:pos="1980"/>
+              </w:tabs>
+              <w:rPr>
+                <w:color w:val="000000" w:themeColor="text1"/>
+                <w:sz w:val="24"/>
+                <w:szCs w:val="24"/>
+              </w:rPr>
+            </w:pPr>
+            <w:r>
+              <w:rPr>
+                <w:color w:val="000000" w:themeColor="text1"/>
+                <w:sz w:val="24"/>
+                <w:szCs w:val="24"/>
+              </w:rPr>
+              <w:t>Il sistema deve essere rapido nella ricerca di un avversario all’utente che inizia una partita e deve alla fine della partita elaborare subito le domande e inviare i risultati agli utenti.</w:t>
+            </w:r>
+          </w:p>
+        </w:tc>
+      </w:tr>
+      <w:tr>
+        <w:tc>
+          <w:tcPr>
+            <w:tcW w:w="4814" w:type="dxa"/>
+          </w:tcPr>
+          <w:p>
+            <w:pPr>
+              <w:tabs>
+                <w:tab w:val="left" w:pos="1980"/>
+              </w:tabs>
+              <w:rPr>
+                <w:color w:val="000000" w:themeColor="text1"/>
+                <w:sz w:val="24"/>
+                <w:szCs w:val="24"/>
+              </w:rPr>
+            </w:pPr>
+            <w:r>
+              <w:rPr>
+                <w:sz w:val="36"/>
+                <w:szCs w:val="36"/>
+              </w:rPr>
+              <w:t>Flussi alternativi</w:t>
+            </w:r>
+          </w:p>
+        </w:tc>
+        <w:tc>
+          <w:tcPr>
+            <w:tcW w:w="4814" w:type="dxa"/>
+          </w:tcPr>
+          <w:p>
+            <w:pPr>
+              <w:tabs>
+                <w:tab w:val="left" w:pos="1980"/>
+              </w:tabs>
+              <w:rPr>
+                <w:color w:val="000000" w:themeColor="text1"/>
+                <w:sz w:val="24"/>
+                <w:szCs w:val="24"/>
+              </w:rPr>
+            </w:pPr>
+            <w:r>
+              <w:rPr>
+                <w:color w:val="000000" w:themeColor="text1"/>
+                <w:sz w:val="24"/>
+                <w:szCs w:val="24"/>
+              </w:rPr>
+              <w:t>In caso di anomalia o salto della connessione l’utente viene rispedito sulla home page e viene assegnata la vittoria al suo avversario.</w:t>
+            </w:r>
+          </w:p>
+          <w:p>
+            <w:pPr>
+              <w:tabs>
+                <w:tab w:val="left" w:pos="1980"/>
+              </w:tabs>
+              <w:rPr>
+                <w:color w:val="000000" w:themeColor="text1"/>
+                <w:sz w:val="24"/>
+                <w:szCs w:val="24"/>
+              </w:rPr>
+            </w:pPr>
+            <w:r>
+              <w:rPr>
+                <w:color w:val="000000" w:themeColor="text1"/>
+                <w:sz w:val="24"/>
+                <w:szCs w:val="24"/>
+              </w:rPr>
+              <w:t>In caso l’utente non risponde alla fine del tempo si passa alla domanda successiva in caso ci siano 3 domande consecutive senza interazione da parte dell’utente, l’utente viene squalificato e viene assegnata la vittoria a suo avversario.</w:t>
+            </w:r>
+            <w:bookmarkStart w:id="0" w:name="_GoBack"/>
+            <w:bookmarkEnd w:id="0"/>
+          </w:p>
+        </w:tc>
+      </w:tr>
+    </w:tbl>
+    <w:p>
+      <w:pPr>
+        <w:tabs>
+          <w:tab w:val="left" w:pos="1980"/>
+        </w:tabs>
+        <w:rPr>
+          <w:sz w:val="32"/>
+          <w:szCs w:val="32"/>
+        </w:rPr>
+      </w:pPr>
+    </w:p>
     <w:sectPr>
+      <w:footerReference w:type="default" r:id="rId8"/>
       <w:pgSz w:w="11906" w:h="16838"/>
       <w:pgMar w:top="0" w:right="1134" w:bottom="1134" w:left="1134" w:header="708" w:footer="708" w:gutter="0"/>
       <w:cols w:space="708"/>
@@ -1157,7 +2482,7 @@
 </file>
 
 <file path=word/endnotes.xml><?xml version="1.0" encoding="utf-8"?>
-<w:endnotes xmlns:wpc="http://schemas.microsoft.com/office/word/2010/wordprocessingCanvas" xmlns:cx="http://schemas.microsoft.com/office/drawing/2014/chartex" xmlns:mc="http://schemas.openxmlformats.org/markup-compatibility/2006" xmlns:o="urn:schemas-microsoft-com:office:office" xmlns:r="http://schemas.openxmlformats.org/officeDocument/2006/relationships" xmlns:m="http://schemas.openxmlformats.org/officeDocument/2006/math" xmlns:v="urn:schemas-microsoft-com:vml" xmlns:wp14="http://schemas.microsoft.com/office/word/2010/wordprocessingDrawing" xmlns:wp="http://schemas.openxmlformats.org/drawingml/2006/wordprocessingDrawing" xmlns:w10="urn:schemas-microsoft-com:office:word" xmlns:w="http://schemas.openxmlformats.org/wordprocessingml/2006/main" xmlns:w14="http://schemas.microsoft.com/office/word/2010/wordml" xmlns:w15="http://schemas.microsoft.com/office/word/2012/wordml" xmlns:w16se="http://schemas.microsoft.com/office/word/2015/wordml/symex" xmlns:wpg="http://schemas.microsoft.com/office/word/2010/wordprocessingGroup" xmlns:wpi="http://schemas.microsoft.com/office/word/2010/wordprocessingInk" xmlns:wne="http://schemas.microsoft.com/office/word/2006/wordml" xmlns:wps="http://schemas.microsoft.com/office/word/2010/wordprocessingShape" mc:Ignorable="w14 w15 w16se wp14">
+<w:endnotes xmlns:wpc="http://schemas.microsoft.com/office/word/2010/wordprocessingCanvas" xmlns:mc="http://schemas.openxmlformats.org/markup-compatibility/2006" xmlns:o="urn:schemas-microsoft-com:office:office" xmlns:r="http://schemas.openxmlformats.org/officeDocument/2006/relationships" xmlns:m="http://schemas.openxmlformats.org/officeDocument/2006/math" xmlns:v="urn:schemas-microsoft-com:vml" xmlns:wp14="http://schemas.microsoft.com/office/word/2010/wordprocessingDrawing" xmlns:wp="http://schemas.openxmlformats.org/drawingml/2006/wordprocessingDrawing" xmlns:w10="urn:schemas-microsoft-com:office:word" xmlns:w="http://schemas.openxmlformats.org/wordprocessingml/2006/main" xmlns:w14="http://schemas.microsoft.com/office/word/2010/wordml" xmlns:w15="http://schemas.microsoft.com/office/word/2012/wordml" xmlns:wpg="http://schemas.microsoft.com/office/word/2010/wordprocessingGroup" xmlns:wpi="http://schemas.microsoft.com/office/word/2010/wordprocessingInk" xmlns:wne="http://schemas.microsoft.com/office/word/2006/wordml" xmlns:wps="http://schemas.microsoft.com/office/word/2010/wordprocessingShape" mc:Ignorable="w14 w15 wp14">
   <w:endnote w:type="separator" w:id="-1">
     <w:p>
       <w:pPr>
@@ -1181,8 +2506,53 @@
 </w:endnotes>
 </file>
 
+<file path=word/footer1.xml><?xml version="1.0" encoding="utf-8"?>
+<w:ftr xmlns:wpc="http://schemas.microsoft.com/office/word/2010/wordprocessingCanvas" xmlns:mc="http://schemas.openxmlformats.org/markup-compatibility/2006" xmlns:o="urn:schemas-microsoft-com:office:office" xmlns:r="http://schemas.openxmlformats.org/officeDocument/2006/relationships" xmlns:m="http://schemas.openxmlformats.org/officeDocument/2006/math" xmlns:v="urn:schemas-microsoft-com:vml" xmlns:wp14="http://schemas.microsoft.com/office/word/2010/wordprocessingDrawing" xmlns:wp="http://schemas.openxmlformats.org/drawingml/2006/wordprocessingDrawing" xmlns:w10="urn:schemas-microsoft-com:office:word" xmlns:w="http://schemas.openxmlformats.org/wordprocessingml/2006/main" xmlns:w14="http://schemas.microsoft.com/office/word/2010/wordml" xmlns:w15="http://schemas.microsoft.com/office/word/2012/wordml" xmlns:wpg="http://schemas.microsoft.com/office/word/2010/wordprocessingGroup" xmlns:wpi="http://schemas.microsoft.com/office/word/2010/wordprocessingInk" xmlns:wne="http://schemas.microsoft.com/office/word/2006/wordml" xmlns:wps="http://schemas.microsoft.com/office/word/2010/wordprocessingShape" mc:Ignorable="w14 w15 wp14">
+  <w:sdt>
+    <w:sdtPr>
+      <w:id w:val="2137988704"/>
+      <w:docPartObj>
+        <w:docPartGallery w:val="Page Numbers (Bottom of Page)"/>
+        <w:docPartUnique/>
+      </w:docPartObj>
+    </w:sdtPr>
+    <w:sdtContent>
+      <w:p>
+        <w:pPr>
+          <w:pStyle w:val="Pidipagina"/>
+          <w:jc w:val="right"/>
+        </w:pPr>
+        <w:r>
+          <w:fldChar w:fldCharType="begin"/>
+        </w:r>
+        <w:r>
+          <w:instrText>PAGE   \* MERGEFORMAT</w:instrText>
+        </w:r>
+        <w:r>
+          <w:fldChar w:fldCharType="separate"/>
+        </w:r>
+        <w:r>
+          <w:rPr>
+            <w:noProof/>
+          </w:rPr>
+          <w:t>4</w:t>
+        </w:r>
+        <w:r>
+          <w:fldChar w:fldCharType="end"/>
+        </w:r>
+      </w:p>
+    </w:sdtContent>
+  </w:sdt>
+  <w:p>
+    <w:pPr>
+      <w:pStyle w:val="Pidipagina"/>
+    </w:pPr>
+  </w:p>
+</w:ftr>
+</file>
+
 <file path=word/footnotes.xml><?xml version="1.0" encoding="utf-8"?>
-<w:footnotes xmlns:wpc="http://schemas.microsoft.com/office/word/2010/wordprocessingCanvas" xmlns:cx="http://schemas.microsoft.com/office/drawing/2014/chartex" xmlns:mc="http://schemas.openxmlformats.org/markup-compatibility/2006" xmlns:o="urn:schemas-microsoft-com:office:office" xmlns:r="http://schemas.openxmlformats.org/officeDocument/2006/relationships" xmlns:m="http://schemas.openxmlformats.org/officeDocument/2006/math" xmlns:v="urn:schemas-microsoft-com:vml" xmlns:wp14="http://schemas.microsoft.com/office/word/2010/wordprocessingDrawing" xmlns:wp="http://schemas.openxmlformats.org/drawingml/2006/wordprocessingDrawing" xmlns:w10="urn:schemas-microsoft-com:office:word" xmlns:w="http://schemas.openxmlformats.org/wordprocessingml/2006/main" xmlns:w14="http://schemas.microsoft.com/office/word/2010/wordml" xmlns:w15="http://schemas.microsoft.com/office/word/2012/wordml" xmlns:w16se="http://schemas.microsoft.com/office/word/2015/wordml/symex" xmlns:wpg="http://schemas.microsoft.com/office/word/2010/wordprocessingGroup" xmlns:wpi="http://schemas.microsoft.com/office/word/2010/wordprocessingInk" xmlns:wne="http://schemas.microsoft.com/office/word/2006/wordml" xmlns:wps="http://schemas.microsoft.com/office/word/2010/wordprocessingShape" mc:Ignorable="w14 w15 w16se wp14">
+<w:footnotes xmlns:wpc="http://schemas.microsoft.com/office/word/2010/wordprocessingCanvas" xmlns:mc="http://schemas.openxmlformats.org/markup-compatibility/2006" xmlns:o="urn:schemas-microsoft-com:office:office" xmlns:r="http://schemas.openxmlformats.org/officeDocument/2006/relationships" xmlns:m="http://schemas.openxmlformats.org/officeDocument/2006/math" xmlns:v="urn:schemas-microsoft-com:vml" xmlns:wp14="http://schemas.microsoft.com/office/word/2010/wordprocessingDrawing" xmlns:wp="http://schemas.openxmlformats.org/drawingml/2006/wordprocessingDrawing" xmlns:w10="urn:schemas-microsoft-com:office:word" xmlns:w="http://schemas.openxmlformats.org/wordprocessingml/2006/main" xmlns:w14="http://schemas.microsoft.com/office/word/2010/wordml" xmlns:w15="http://schemas.microsoft.com/office/word/2012/wordml" xmlns:wpg="http://schemas.microsoft.com/office/word/2010/wordprocessingGroup" xmlns:wpi="http://schemas.microsoft.com/office/word/2010/wordprocessingInk" xmlns:wne="http://schemas.microsoft.com/office/word/2006/wordml" xmlns:wps="http://schemas.microsoft.com/office/word/2010/wordprocessingShape" mc:Ignorable="w14 w15 wp14">
   <w:footnote w:type="separator" w:id="-1">
     <w:p>
       <w:pPr>
@@ -1207,7 +2577,7 @@
 </file>
 
 <file path=word/styles.xml><?xml version="1.0" encoding="utf-8"?>
-<w:styles xmlns:mc="http://schemas.openxmlformats.org/markup-compatibility/2006" xmlns:r="http://schemas.openxmlformats.org/officeDocument/2006/relationships" xmlns:w="http://schemas.openxmlformats.org/wordprocessingml/2006/main" xmlns:w14="http://schemas.microsoft.com/office/word/2010/wordml" xmlns:w15="http://schemas.microsoft.com/office/word/2012/wordml" xmlns:w16se="http://schemas.microsoft.com/office/word/2015/wordml/symex" mc:Ignorable="w14 w15 w16se">
+<w:styles xmlns:mc="http://schemas.openxmlformats.org/markup-compatibility/2006" xmlns:r="http://schemas.openxmlformats.org/officeDocument/2006/relationships" xmlns:w="http://schemas.openxmlformats.org/wordprocessingml/2006/main" xmlns:w14="http://schemas.microsoft.com/office/word/2010/wordml" xmlns:w15="http://schemas.microsoft.com/office/word/2012/wordml" mc:Ignorable="w14 w15">
   <w:docDefaults>
     <w:rPrDefault>
       <w:rPr>
@@ -1691,6 +3061,74 @@
     <w:uiPriority w:val="99"/>
     <w:rsid w:val="009C2B23"/>
   </w:style>
+  <w:style w:type="character" w:styleId="Enfasigrassetto">
+    <w:name w:val="Strong"/>
+    <w:basedOn w:val="Carpredefinitoparagrafo"/>
+    <w:uiPriority w:val="22"/>
+    <w:qFormat/>
+    <w:rsid w:val="0044203B"/>
+    <w:rPr>
+      <w:b/>
+      <w:bCs/>
+    </w:rPr>
+  </w:style>
+  <w:style w:type="table" w:styleId="Tabellagriglia1chiara-colore1">
+    <w:name w:val="Grid Table 1 Light Accent 1"/>
+    <w:basedOn w:val="Tabellanormale"/>
+    <w:uiPriority w:val="46"/>
+    <w:rsid w:val="00E9349E"/>
+    <w:pPr>
+      <w:spacing w:after="0" w:line="240" w:lineRule="auto"/>
+    </w:pPr>
+    <w:tblPr>
+      <w:tblStyleRowBandSize w:val="1"/>
+      <w:tblStyleColBandSize w:val="1"/>
+      <w:tblBorders>
+        <w:top w:val="single" w:sz="4" w:space="0" w:color="BDD6EE" w:themeColor="accent1" w:themeTint="66"/>
+        <w:left w:val="single" w:sz="4" w:space="0" w:color="BDD6EE" w:themeColor="accent1" w:themeTint="66"/>
+        <w:bottom w:val="single" w:sz="4" w:space="0" w:color="BDD6EE" w:themeColor="accent1" w:themeTint="66"/>
+        <w:right w:val="single" w:sz="4" w:space="0" w:color="BDD6EE" w:themeColor="accent1" w:themeTint="66"/>
+        <w:insideH w:val="single" w:sz="4" w:space="0" w:color="BDD6EE" w:themeColor="accent1" w:themeTint="66"/>
+        <w:insideV w:val="single" w:sz="4" w:space="0" w:color="BDD6EE" w:themeColor="accent1" w:themeTint="66"/>
+      </w:tblBorders>
+    </w:tblPr>
+    <w:tblStylePr w:type="firstRow">
+      <w:rPr>
+        <w:b/>
+        <w:bCs/>
+      </w:rPr>
+      <w:tblPr/>
+      <w:tcPr>
+        <w:tcBorders>
+          <w:bottom w:val="single" w:sz="12" w:space="0" w:color="9CC2E5" w:themeColor="accent1" w:themeTint="99"/>
+        </w:tcBorders>
+      </w:tcPr>
+    </w:tblStylePr>
+    <w:tblStylePr w:type="lastRow">
+      <w:rPr>
+        <w:b/>
+        <w:bCs/>
+      </w:rPr>
+      <w:tblPr/>
+      <w:tcPr>
+        <w:tcBorders>
+          <w:top w:val="double" w:sz="2" w:space="0" w:color="9CC2E5" w:themeColor="accent1" w:themeTint="99"/>
+        </w:tcBorders>
+      </w:tcPr>
+    </w:tblStylePr>
+    <w:tblStylePr w:type="firstCol">
+      <w:rPr>
+        <w:b/>
+        <w:bCs/>
+      </w:rPr>
+    </w:tblStylePr>
+    <w:tblStylePr w:type="lastCol">
+      <w:rPr>
+        <w:b/>
+        <w:bCs/>
+      </w:rPr>
+    </w:tblStylePr>
+  </w:style>
 </w:styles>
 </file>
 
@@ -1953,4 +3391,16 @@
     </a:ext>
   </a:extLst>
 </a:theme>
+</file>
+
+<file path=customXml/item1.xml><?xml version="1.0" encoding="utf-8"?>
+<b:Sources xmlns:b="http://schemas.openxmlformats.org/officeDocument/2006/bibliography" xmlns="http://schemas.openxmlformats.org/officeDocument/2006/bibliography" SelectedStyle="\APASixthEditionOfficeOnline.xsl" StyleName="APA" Version="6"/>
+</file>
+
+<file path=customXml/itemProps1.xml><?xml version="1.0" encoding="utf-8"?>
+<ds:datastoreItem xmlns:ds="http://schemas.openxmlformats.org/officeDocument/2006/customXml" ds:itemID="{939E94F3-677F-46A4-8226-4A9928A8CD77}">
+  <ds:schemaRefs>
+    <ds:schemaRef ds:uri="http://schemas.openxmlformats.org/officeDocument/2006/bibliography"/>
+  </ds:schemaRefs>
+</ds:datastoreItem>
 </file>
</xml_diff>

<commit_message>
adedd some use cases
</commit_message>
<xml_diff>
--- a/DOCUMENTI DI PROGETTO/Requisiti e casi d'uso.docx
+++ b/DOCUMENTI DI PROGETTO/Requisiti e casi d'uso.docx
@@ -523,19 +523,15 @@
                 <w:rFonts w:ascii="Comic Sans MS" w:hAnsi="Comic Sans MS" w:cs="Calibri"/>
                 <w:szCs w:val="24"/>
               </w:rPr>
-              <w:t>Prima versione del U</w:t>
-            </w:r>
-            <w:r>
-              <w:rPr>
-                <w:rFonts w:ascii="Comic Sans MS" w:eastAsia="Times New Roman" w:hAnsi="Comic Sans MS" w:cs="Helvetica"/>
-                <w:bCs/>
-                <w:color w:val="111111"/>
-                <w:kern w:val="36"/>
-                <w:sz w:val="24"/>
+              <w:t xml:space="preserve">Prima versione del </w:t>
+            </w:r>
+            <w:r>
+              <w:rPr>
+                <w:rStyle w:val="Enfasigrassetto"/>
+                <w:rFonts w:ascii="Comic Sans MS" w:hAnsi="Comic Sans MS" w:cs="Calibri"/>
                 <w:szCs w:val="24"/>
-                <w:lang w:eastAsia="it-IT"/>
-              </w:rPr>
-              <w:t>se Cases</w:t>
+              </w:rPr>
+              <w:t>documento Requisiti e casi d’uso</w:t>
             </w:r>
           </w:p>
         </w:tc>
@@ -791,8 +787,6 @@
               </w:rPr>
               <w:t>i dati obbligatori siano compila</w:t>
             </w:r>
-            <w:bookmarkStart w:id="0" w:name="_GoBack"/>
-            <w:bookmarkEnd w:id="0"/>
             <w:r>
               <w:rPr>
                 <w:color w:val="000000" w:themeColor="text1"/>
@@ -848,27 +842,25 @@
               <w:rPr>
                 <w:color w:val="000000" w:themeColor="text1"/>
               </w:rPr>
-              <w:t xml:space="preserve">L’utente accede alla sua mail e clicca sul link che lo porta a fare il </w:t>
-            </w:r>
-            <w:proofErr w:type="gramStart"/>
-            <w:r>
-              <w:rPr>
-                <w:color w:val="000000" w:themeColor="text1"/>
-              </w:rPr>
-              <w:t>logi</w:t>
-            </w:r>
-            <w:r>
-              <w:rPr>
-                <w:color w:val="000000" w:themeColor="text1"/>
-              </w:rPr>
-              <w:t>n.(</w:t>
-            </w:r>
-            <w:proofErr w:type="gramEnd"/>
-            <w:r>
-              <w:rPr>
-                <w:color w:val="000000" w:themeColor="text1"/>
-              </w:rPr>
-              <w:t>la mail è valida per 1 ora</w:t>
+              <w:t>L’utente accede alla sua mail e clicca sul link che lo porta a fare il logi</w:t>
+            </w:r>
+            <w:r>
+              <w:rPr>
+                <w:color w:val="000000" w:themeColor="text1"/>
+              </w:rPr>
+              <w:t>n.</w:t>
+            </w:r>
+            <w:r>
+              <w:rPr>
+                <w:color w:val="000000" w:themeColor="text1"/>
+              </w:rPr>
+              <w:t xml:space="preserve"> </w:t>
+            </w:r>
+            <w:r>
+              <w:rPr>
+                <w:color w:val="000000" w:themeColor="text1"/>
+              </w:rPr>
+              <w:t>(la mail è valida per 1 ora</w:t>
             </w:r>
             <w:r>
               <w:rPr>
@@ -1177,6 +1169,61 @@
                 <w:color w:val="000000" w:themeColor="text1"/>
               </w:rPr>
               <w:t>Se nel passo 5 l’utente non accetta la mail prima di 1 ora dopo la registrazione il sistema elimina i dati relativi alla registrazione effettuata. Viene inviata una seconda mail per notificare l’utente di ciò.</w:t>
+            </w:r>
+          </w:p>
+        </w:tc>
+      </w:tr>
+      <w:tr>
+        <w:trPr>
+          <w:trHeight w:val="1600"/>
+        </w:trPr>
+        <w:tc>
+          <w:tcPr>
+            <w:tcW w:w="5091" w:type="dxa"/>
+          </w:tcPr>
+          <w:p>
+            <w:pPr>
+              <w:rPr>
+                <w:color w:val="000000" w:themeColor="text1"/>
+                <w:sz w:val="36"/>
+                <w:szCs w:val="36"/>
+              </w:rPr>
+            </w:pPr>
+            <w:r>
+              <w:rPr>
+                <w:color w:val="000000" w:themeColor="text1"/>
+                <w:sz w:val="36"/>
+                <w:szCs w:val="36"/>
+              </w:rPr>
+              <w:t xml:space="preserve">Eccezione: </w:t>
+            </w:r>
+            <w:proofErr w:type="spellStart"/>
+            <w:r>
+              <w:rPr>
+                <w:color w:val="000000" w:themeColor="text1"/>
+                <w:sz w:val="36"/>
+                <w:szCs w:val="36"/>
+              </w:rPr>
+              <w:t>connection_err</w:t>
+            </w:r>
+            <w:proofErr w:type="spellEnd"/>
+          </w:p>
+        </w:tc>
+        <w:tc>
+          <w:tcPr>
+            <w:tcW w:w="5091" w:type="dxa"/>
+          </w:tcPr>
+          <w:p>
+            <w:pPr>
+              <w:rPr>
+                <w:color w:val="000000" w:themeColor="text1"/>
+              </w:rPr>
+            </w:pPr>
+            <w:r>
+              <w:rPr>
+                <w:color w:val="000000" w:themeColor="text1"/>
+              </w:rPr>
+              <w:t>Se l’utente prima di premere REGISTER perde la connessione, dovrà ricompilare i campi.</w:t>
             </w:r>
           </w:p>
         </w:tc>
@@ -1440,24 +1487,28 @@
               <w:t xml:space="preserve">: </w:t>
             </w:r>
             <w:r>
-              <w:t xml:space="preserve">almeno un </w:t>
-            </w:r>
-            <w:proofErr w:type="gramStart"/>
-            <w:r>
-              <w:t xml:space="preserve">numero </w:t>
+              <w:t>almeno un numero</w:t>
             </w:r>
             <w:r>
               <w:t>,</w:t>
             </w:r>
             <w:r>
-              <w:t>una</w:t>
-            </w:r>
-            <w:proofErr w:type="gramEnd"/>
-            <w:r>
-              <w:t xml:space="preserve"> lettera maiuscola, un carattere speciale </w:t>
-            </w:r>
-            <w:r>
-              <w:t>,da 5 a 10 lettere.</w:t>
+              <w:t xml:space="preserve"> </w:t>
+            </w:r>
+            <w:r>
+              <w:t>una lettera m</w:t>
+            </w:r>
+            <w:r>
+              <w:t>aiuscola, un carattere speciale</w:t>
+            </w:r>
+            <w:r>
+              <w:t>,</w:t>
+            </w:r>
+            <w:r>
+              <w:t xml:space="preserve"> </w:t>
+            </w:r>
+            <w:r>
+              <w:t>da 5 a 10 lettere.</w:t>
             </w:r>
           </w:p>
           <w:p>
@@ -1475,6 +1526,7 @@
           <w:p>
             <w:proofErr w:type="spellStart"/>
             <w:r>
+              <w:lastRenderedPageBreak/>
               <w:t>Confirm</w:t>
             </w:r>
             <w:proofErr w:type="spellEnd"/>
@@ -1604,7 +1656,6 @@
           <w:p>
             <w:proofErr w:type="spellStart"/>
             <w:r>
-              <w:lastRenderedPageBreak/>
               <w:t>Surname</w:t>
             </w:r>
             <w:proofErr w:type="spellEnd"/>
@@ -2238,6 +2289,62 @@
           </w:p>
         </w:tc>
       </w:tr>
+      <w:tr>
+        <w:trPr>
+          <w:trHeight w:val="1056"/>
+        </w:trPr>
+        <w:tc>
+          <w:tcPr>
+            <w:tcW w:w="5127" w:type="dxa"/>
+          </w:tcPr>
+          <w:p>
+            <w:pPr>
+              <w:jc w:val="both"/>
+              <w:rPr>
+                <w:color w:val="000000" w:themeColor="text1"/>
+                <w:sz w:val="36"/>
+                <w:szCs w:val="36"/>
+              </w:rPr>
+            </w:pPr>
+            <w:r>
+              <w:rPr>
+                <w:color w:val="000000" w:themeColor="text1"/>
+                <w:sz w:val="36"/>
+                <w:szCs w:val="36"/>
+              </w:rPr>
+              <w:t xml:space="preserve">Eccezione: </w:t>
+            </w:r>
+            <w:proofErr w:type="spellStart"/>
+            <w:r>
+              <w:rPr>
+                <w:color w:val="000000" w:themeColor="text1"/>
+                <w:sz w:val="36"/>
+                <w:szCs w:val="36"/>
+              </w:rPr>
+              <w:t>Connection_err</w:t>
+            </w:r>
+            <w:proofErr w:type="spellEnd"/>
+          </w:p>
+        </w:tc>
+        <w:tc>
+          <w:tcPr>
+            <w:tcW w:w="5127" w:type="dxa"/>
+          </w:tcPr>
+          <w:p>
+            <w:pPr>
+              <w:rPr>
+                <w:color w:val="000000" w:themeColor="text1"/>
+              </w:rPr>
+            </w:pPr>
+            <w:r>
+              <w:rPr>
+                <w:color w:val="000000" w:themeColor="text1"/>
+              </w:rPr>
+              <w:t>Se l’utente prima di premere login perde la connessione , dovrà ricompilare i campi.</w:t>
+            </w:r>
+          </w:p>
+        </w:tc>
+      </w:tr>
     </w:tbl>
     <w:p>
       <w:pPr>
@@ -2276,6 +2383,8 @@
           <w:szCs w:val="32"/>
         </w:rPr>
       </w:pPr>
+      <w:bookmarkStart w:id="0" w:name="_GoBack"/>
+      <w:bookmarkEnd w:id="0"/>
     </w:p>
     <w:p>
       <w:pPr>
@@ -2838,7 +2947,6 @@
                 <w:sz w:val="36"/>
                 <w:szCs w:val="36"/>
               </w:rPr>
-              <w:lastRenderedPageBreak/>
               <w:t>Nome caso d’uso</w:t>
             </w:r>
           </w:p>
@@ -3149,6 +3257,907 @@
         <w:tabs>
           <w:tab w:val="left" w:pos="1980"/>
         </w:tabs>
+        <w:rPr>
+          <w:sz w:val="32"/>
+          <w:szCs w:val="32"/>
+        </w:rPr>
+      </w:pPr>
+    </w:p>
+    <w:p>
+      <w:pPr>
+        <w:rPr>
+          <w:sz w:val="32"/>
+          <w:szCs w:val="32"/>
+        </w:rPr>
+      </w:pPr>
+    </w:p>
+    <w:p>
+      <w:pPr>
+        <w:rPr>
+          <w:sz w:val="32"/>
+          <w:szCs w:val="32"/>
+        </w:rPr>
+      </w:pPr>
+    </w:p>
+    <w:p>
+      <w:pPr>
+        <w:rPr>
+          <w:sz w:val="32"/>
+          <w:szCs w:val="32"/>
+        </w:rPr>
+      </w:pPr>
+    </w:p>
+    <w:p>
+      <w:pPr>
+        <w:rPr>
+          <w:sz w:val="32"/>
+          <w:szCs w:val="32"/>
+        </w:rPr>
+      </w:pPr>
+    </w:p>
+    <w:p>
+      <w:pPr>
+        <w:rPr>
+          <w:sz w:val="32"/>
+          <w:szCs w:val="32"/>
+        </w:rPr>
+      </w:pPr>
+    </w:p>
+    <w:p>
+      <w:pPr>
+        <w:rPr>
+          <w:sz w:val="32"/>
+          <w:szCs w:val="32"/>
+        </w:rPr>
+      </w:pPr>
+    </w:p>
+    <w:p>
+      <w:pPr>
+        <w:rPr>
+          <w:sz w:val="32"/>
+          <w:szCs w:val="32"/>
+        </w:rPr>
+      </w:pPr>
+    </w:p>
+    <w:p>
+      <w:pPr>
+        <w:rPr>
+          <w:sz w:val="32"/>
+          <w:szCs w:val="32"/>
+        </w:rPr>
+      </w:pPr>
+    </w:p>
+    <w:p>
+      <w:pPr>
+        <w:rPr>
+          <w:sz w:val="32"/>
+          <w:szCs w:val="32"/>
+        </w:rPr>
+      </w:pPr>
+    </w:p>
+    <w:p>
+      <w:pPr>
+        <w:rPr>
+          <w:sz w:val="32"/>
+          <w:szCs w:val="32"/>
+        </w:rPr>
+      </w:pPr>
+    </w:p>
+    <w:p>
+      <w:pPr>
+        <w:rPr>
+          <w:sz w:val="32"/>
+          <w:szCs w:val="32"/>
+        </w:rPr>
+      </w:pPr>
+    </w:p>
+    <w:p>
+      <w:pPr>
+        <w:ind w:firstLine="708"/>
+        <w:rPr>
+          <w:sz w:val="32"/>
+          <w:szCs w:val="32"/>
+        </w:rPr>
+      </w:pPr>
+    </w:p>
+    <w:p>
+      <w:pPr>
+        <w:rPr>
+          <w:sz w:val="32"/>
+          <w:szCs w:val="32"/>
+        </w:rPr>
+      </w:pPr>
+    </w:p>
+    <w:tbl>
+      <w:tblPr>
+        <w:tblStyle w:val="Grigliatabella"/>
+        <w:tblpPr w:leftFromText="141" w:rightFromText="141" w:vertAnchor="text" w:horzAnchor="margin" w:tblpY="380"/>
+        <w:tblW w:w="0" w:type="auto"/>
+        <w:tblLook w:val="04A0" w:firstRow="1" w:lastRow="0" w:firstColumn="1" w:lastColumn="0" w:noHBand="0" w:noVBand="1"/>
+      </w:tblPr>
+      <w:tblGrid>
+        <w:gridCol w:w="4814"/>
+        <w:gridCol w:w="4814"/>
+      </w:tblGrid>
+      <w:tr>
+        <w:tc>
+          <w:tcPr>
+            <w:tcW w:w="4814" w:type="dxa"/>
+          </w:tcPr>
+          <w:p>
+            <w:pPr>
+              <w:rPr>
+                <w:sz w:val="36"/>
+                <w:szCs w:val="36"/>
+              </w:rPr>
+            </w:pPr>
+            <w:r>
+              <w:rPr>
+                <w:sz w:val="36"/>
+                <w:szCs w:val="36"/>
+              </w:rPr>
+              <w:t>Nome caso d’uso</w:t>
+            </w:r>
+          </w:p>
+        </w:tc>
+        <w:tc>
+          <w:tcPr>
+            <w:tcW w:w="4814" w:type="dxa"/>
+          </w:tcPr>
+          <w:p>
+            <w:r>
+              <w:t>Report</w:t>
+            </w:r>
+          </w:p>
+        </w:tc>
+      </w:tr>
+      <w:tr>
+        <w:tc>
+          <w:tcPr>
+            <w:tcW w:w="4814" w:type="dxa"/>
+          </w:tcPr>
+          <w:p>
+            <w:pPr>
+              <w:rPr>
+                <w:sz w:val="36"/>
+                <w:szCs w:val="36"/>
+              </w:rPr>
+            </w:pPr>
+            <w:r>
+              <w:rPr>
+                <w:sz w:val="36"/>
+                <w:szCs w:val="36"/>
+              </w:rPr>
+              <w:t>Attori partecipanti</w:t>
+            </w:r>
+          </w:p>
+        </w:tc>
+        <w:tc>
+          <w:tcPr>
+            <w:tcW w:w="4814" w:type="dxa"/>
+          </w:tcPr>
+          <w:p>
+            <w:r>
+              <w:t xml:space="preserve">Utente A, utente B, </w:t>
+            </w:r>
+            <w:proofErr w:type="spellStart"/>
+            <w:r>
+              <w:t>UserManager</w:t>
+            </w:r>
+            <w:proofErr w:type="spellEnd"/>
+          </w:p>
+        </w:tc>
+      </w:tr>
+      <w:tr>
+        <w:tc>
+          <w:tcPr>
+            <w:tcW w:w="4814" w:type="dxa"/>
+          </w:tcPr>
+          <w:p>
+            <w:pPr>
+              <w:rPr>
+                <w:sz w:val="36"/>
+                <w:szCs w:val="36"/>
+              </w:rPr>
+            </w:pPr>
+            <w:r>
+              <w:rPr>
+                <w:sz w:val="36"/>
+                <w:szCs w:val="36"/>
+              </w:rPr>
+              <w:t>Flusso di eventi</w:t>
+            </w:r>
+          </w:p>
+        </w:tc>
+        <w:tc>
+          <w:tcPr>
+            <w:tcW w:w="4814" w:type="dxa"/>
+          </w:tcPr>
+          <w:p>
+            <w:r>
+              <w:t>1.L’</w:t>
+            </w:r>
+            <w:r>
+              <w:t>utente A scrive una domanda per l’utente B che contiene frasi offensive o non idonee al gioco.</w:t>
+            </w:r>
+          </w:p>
+          <w:p>
+            <w:r>
+              <w:t>2l’Utente B scrive una domanda per l’utente A, questa domanda è idonea per la partita.</w:t>
+            </w:r>
+          </w:p>
+          <w:p>
+            <w:r>
+              <w:t>3L’utente A risponde alla domanda fatta da B.</w:t>
+            </w:r>
+          </w:p>
+          <w:p>
+            <w:r>
+              <w:t>4L’utente B vedendo la domanda segnala l’utente semplicemente premendo un tasto.</w:t>
+            </w:r>
+          </w:p>
+          <w:p>
+            <w:r>
+              <w:t>5La domanda viene salvata e l’</w:t>
+            </w:r>
+            <w:proofErr w:type="spellStart"/>
+            <w:r>
+              <w:t>UserManager</w:t>
+            </w:r>
+            <w:proofErr w:type="spellEnd"/>
+            <w:r>
+              <w:t xml:space="preserve"> viene notificato.</w:t>
+            </w:r>
+          </w:p>
+          <w:p>
+            <w:r>
+              <w:t>6L’userManager accede alla sua area e vede che c’è una domanda segnalata, la legge e decide di sospendere l’</w:t>
+            </w:r>
+            <w:r>
+              <w:t>utente per una settimana</w:t>
+            </w:r>
+            <w:r>
+              <w:t>.</w:t>
+            </w:r>
+          </w:p>
+          <w:p>
+            <w:r>
+              <w:t xml:space="preserve">7L’utente A viene messo in </w:t>
+            </w:r>
+            <w:proofErr w:type="spellStart"/>
+            <w:r>
+              <w:t>logout</w:t>
+            </w:r>
+            <w:proofErr w:type="spellEnd"/>
+            <w:r>
+              <w:t>.</w:t>
+            </w:r>
+          </w:p>
+        </w:tc>
+      </w:tr>
+      <w:tr>
+        <w:tc>
+          <w:tcPr>
+            <w:tcW w:w="4814" w:type="dxa"/>
+          </w:tcPr>
+          <w:p>
+            <w:pPr>
+              <w:rPr>
+                <w:sz w:val="36"/>
+                <w:szCs w:val="36"/>
+              </w:rPr>
+            </w:pPr>
+            <w:r>
+              <w:rPr>
+                <w:sz w:val="36"/>
+                <w:szCs w:val="36"/>
+              </w:rPr>
+              <w:t>Condizioni d’ingresso</w:t>
+            </w:r>
+          </w:p>
+        </w:tc>
+        <w:tc>
+          <w:tcPr>
+            <w:tcW w:w="4814" w:type="dxa"/>
+          </w:tcPr>
+          <w:p>
+            <w:r>
+              <w:t>Utente A e utente B si trovano in una partita in modalità MISC</w:t>
+            </w:r>
+          </w:p>
+        </w:tc>
+      </w:tr>
+      <w:tr>
+        <w:tc>
+          <w:tcPr>
+            <w:tcW w:w="4814" w:type="dxa"/>
+          </w:tcPr>
+          <w:p>
+            <w:pPr>
+              <w:rPr>
+                <w:sz w:val="36"/>
+                <w:szCs w:val="36"/>
+              </w:rPr>
+            </w:pPr>
+            <w:r>
+              <w:rPr>
+                <w:sz w:val="36"/>
+                <w:szCs w:val="36"/>
+              </w:rPr>
+              <w:t>Condizioni d’uscita</w:t>
+            </w:r>
+          </w:p>
+        </w:tc>
+        <w:tc>
+          <w:tcPr>
+            <w:tcW w:w="4814" w:type="dxa"/>
+          </w:tcPr>
+          <w:p>
+            <w:r>
+              <w:t>L’</w:t>
+            </w:r>
+            <w:proofErr w:type="spellStart"/>
+            <w:r>
+              <w:t>UserManager</w:t>
+            </w:r>
+            <w:proofErr w:type="spellEnd"/>
+            <w:r>
+              <w:t xml:space="preserve"> legge la domanda segnalata e decide se sospendere o meno l’utente.</w:t>
+            </w:r>
+          </w:p>
+        </w:tc>
+      </w:tr>
+      <w:tr>
+        <w:tc>
+          <w:tcPr>
+            <w:tcW w:w="4814" w:type="dxa"/>
+          </w:tcPr>
+          <w:p>
+            <w:pPr>
+              <w:rPr>
+                <w:sz w:val="36"/>
+                <w:szCs w:val="36"/>
+              </w:rPr>
+            </w:pPr>
+            <w:r>
+              <w:rPr>
+                <w:sz w:val="36"/>
+                <w:szCs w:val="36"/>
+              </w:rPr>
+              <w:t>Requisiti qualitativi</w:t>
+            </w:r>
+          </w:p>
+        </w:tc>
+        <w:tc>
+          <w:tcPr>
+            <w:tcW w:w="4814" w:type="dxa"/>
+          </w:tcPr>
+          <w:p>
+            <w:r>
+              <w:t>Il Sistema dovrà notificare velocemente l’</w:t>
+            </w:r>
+            <w:proofErr w:type="spellStart"/>
+            <w:r>
+              <w:t>UserManager</w:t>
+            </w:r>
+            <w:proofErr w:type="spellEnd"/>
+            <w:r>
+              <w:t>.</w:t>
+            </w:r>
+          </w:p>
+        </w:tc>
+      </w:tr>
+      <w:tr>
+        <w:tc>
+          <w:tcPr>
+            <w:tcW w:w="4814" w:type="dxa"/>
+          </w:tcPr>
+          <w:p>
+            <w:pPr>
+              <w:rPr>
+                <w:sz w:val="36"/>
+                <w:szCs w:val="36"/>
+              </w:rPr>
+            </w:pPr>
+            <w:r>
+              <w:rPr>
+                <w:sz w:val="36"/>
+                <w:szCs w:val="36"/>
+              </w:rPr>
+              <w:t xml:space="preserve">Eccezione: </w:t>
+            </w:r>
+            <w:proofErr w:type="spellStart"/>
+            <w:r>
+              <w:rPr>
+                <w:sz w:val="36"/>
+                <w:szCs w:val="36"/>
+              </w:rPr>
+              <w:t>UselessReport</w:t>
+            </w:r>
+            <w:proofErr w:type="spellEnd"/>
+          </w:p>
+        </w:tc>
+        <w:tc>
+          <w:tcPr>
+            <w:tcW w:w="4814" w:type="dxa"/>
+          </w:tcPr>
+          <w:p>
+            <w:r>
+              <w:t>Se al passo 6 l’</w:t>
+            </w:r>
+            <w:proofErr w:type="spellStart"/>
+            <w:r>
+              <w:t>userManager</w:t>
+            </w:r>
+            <w:proofErr w:type="spellEnd"/>
+            <w:r>
+              <w:t xml:space="preserve"> trova una domanda segnalata che i realtà è idonea per il quiz , non sospende l’utente.</w:t>
+            </w:r>
+          </w:p>
+        </w:tc>
+      </w:tr>
+      <w:tr>
+        <w:tc>
+          <w:tcPr>
+            <w:tcW w:w="4814" w:type="dxa"/>
+          </w:tcPr>
+          <w:p>
+            <w:pPr>
+              <w:rPr>
+                <w:sz w:val="36"/>
+                <w:szCs w:val="36"/>
+              </w:rPr>
+            </w:pPr>
+            <w:r>
+              <w:rPr>
+                <w:sz w:val="36"/>
+                <w:szCs w:val="36"/>
+              </w:rPr>
+              <w:t xml:space="preserve">Eccezione: </w:t>
+            </w:r>
+            <w:proofErr w:type="spellStart"/>
+            <w:r>
+              <w:rPr>
+                <w:sz w:val="36"/>
+                <w:szCs w:val="36"/>
+              </w:rPr>
+              <w:t>SuspendedUser</w:t>
+            </w:r>
+            <w:proofErr w:type="spellEnd"/>
+          </w:p>
+        </w:tc>
+        <w:tc>
+          <w:tcPr>
+            <w:tcW w:w="4814" w:type="dxa"/>
+          </w:tcPr>
+          <w:p>
+            <w:r>
+              <w:t>Se dopo il passo 7 l’utente A cerca di fare login con le sue credenziali , il sistema gli mostra un messaggio dove gli dice che è stato sospeso.</w:t>
+            </w:r>
+          </w:p>
+        </w:tc>
+      </w:tr>
+    </w:tbl>
+    <w:p>
+      <w:pPr>
+        <w:rPr>
+          <w:sz w:val="32"/>
+          <w:szCs w:val="32"/>
+        </w:rPr>
+      </w:pPr>
+    </w:p>
+    <w:p>
+      <w:pPr>
+        <w:rPr>
+          <w:sz w:val="32"/>
+          <w:szCs w:val="32"/>
+        </w:rPr>
+      </w:pPr>
+    </w:p>
+    <w:p>
+      <w:pPr>
+        <w:rPr>
+          <w:sz w:val="32"/>
+          <w:szCs w:val="32"/>
+        </w:rPr>
+      </w:pPr>
+    </w:p>
+    <w:p>
+      <w:pPr>
+        <w:rPr>
+          <w:sz w:val="32"/>
+          <w:szCs w:val="32"/>
+        </w:rPr>
+      </w:pPr>
+    </w:p>
+    <w:tbl>
+      <w:tblPr>
+        <w:tblStyle w:val="Grigliatabella"/>
+        <w:tblW w:w="0" w:type="auto"/>
+        <w:tblLook w:val="04A0" w:firstRow="1" w:lastRow="0" w:firstColumn="1" w:lastColumn="0" w:noHBand="0" w:noVBand="1"/>
+      </w:tblPr>
+      <w:tblGrid>
+        <w:gridCol w:w="4814"/>
+        <w:gridCol w:w="4814"/>
+      </w:tblGrid>
+      <w:tr>
+        <w:tc>
+          <w:tcPr>
+            <w:tcW w:w="4814" w:type="dxa"/>
+          </w:tcPr>
+          <w:p>
+            <w:pPr>
+              <w:rPr>
+                <w:sz w:val="36"/>
+                <w:szCs w:val="36"/>
+              </w:rPr>
+            </w:pPr>
+            <w:r>
+              <w:rPr>
+                <w:sz w:val="36"/>
+                <w:szCs w:val="36"/>
+              </w:rPr>
+              <w:t>Nome caso d’uso</w:t>
+            </w:r>
+          </w:p>
+        </w:tc>
+        <w:tc>
+          <w:tcPr>
+            <w:tcW w:w="4814" w:type="dxa"/>
+          </w:tcPr>
+          <w:p>
+            <w:r>
+              <w:t>Abbinamento</w:t>
+            </w:r>
+          </w:p>
+        </w:tc>
+      </w:tr>
+      <w:tr>
+        <w:tc>
+          <w:tcPr>
+            <w:tcW w:w="4814" w:type="dxa"/>
+          </w:tcPr>
+          <w:p>
+            <w:pPr>
+              <w:rPr>
+                <w:sz w:val="36"/>
+                <w:szCs w:val="36"/>
+              </w:rPr>
+            </w:pPr>
+            <w:r>
+              <w:rPr>
+                <w:sz w:val="36"/>
+                <w:szCs w:val="36"/>
+              </w:rPr>
+              <w:t>Attori partecipanti</w:t>
+            </w:r>
+          </w:p>
+        </w:tc>
+        <w:tc>
+          <w:tcPr>
+            <w:tcW w:w="4814" w:type="dxa"/>
+          </w:tcPr>
+          <w:p>
+            <w:r>
+              <w:t>Utente A, utente B</w:t>
+            </w:r>
+          </w:p>
+        </w:tc>
+      </w:tr>
+      <w:tr>
+        <w:tc>
+          <w:tcPr>
+            <w:tcW w:w="4814" w:type="dxa"/>
+          </w:tcPr>
+          <w:p>
+            <w:pPr>
+              <w:rPr>
+                <w:sz w:val="36"/>
+                <w:szCs w:val="36"/>
+              </w:rPr>
+            </w:pPr>
+            <w:r>
+              <w:rPr>
+                <w:sz w:val="36"/>
+                <w:szCs w:val="36"/>
+              </w:rPr>
+              <w:t>Flusso di eventi</w:t>
+            </w:r>
+          </w:p>
+        </w:tc>
+        <w:tc>
+          <w:tcPr>
+            <w:tcW w:w="4814" w:type="dxa"/>
+          </w:tcPr>
+          <w:p>
+            <w:r>
+              <w:t>1L’utente A sceglie una modalità di gioco e clicca PLAY.</w:t>
+            </w:r>
+          </w:p>
+          <w:p>
+            <w:r>
+              <w:t xml:space="preserve">2Il sistema mette in coda </w:t>
+            </w:r>
+            <w:r>
+              <w:t xml:space="preserve">l’utente </w:t>
+            </w:r>
+            <w:r>
+              <w:t>A.</w:t>
+            </w:r>
+          </w:p>
+          <w:p>
+            <w:r>
+              <w:t>3 L’utente B sceglie la stessa modalità di gioco di A e clicca PLAY</w:t>
+            </w:r>
+          </w:p>
+          <w:p>
+            <w:r>
+              <w:t>4Il sistema abbina A e B</w:t>
+            </w:r>
+            <w:r>
+              <w:t>.</w:t>
+            </w:r>
+          </w:p>
+        </w:tc>
+      </w:tr>
+      <w:tr>
+        <w:tc>
+          <w:tcPr>
+            <w:tcW w:w="4814" w:type="dxa"/>
+          </w:tcPr>
+          <w:p>
+            <w:pPr>
+              <w:rPr>
+                <w:sz w:val="36"/>
+                <w:szCs w:val="36"/>
+              </w:rPr>
+            </w:pPr>
+            <w:r>
+              <w:rPr>
+                <w:sz w:val="36"/>
+                <w:szCs w:val="36"/>
+              </w:rPr>
+              <w:t>Condizioni d’ingresso</w:t>
+            </w:r>
+          </w:p>
+        </w:tc>
+        <w:tc>
+          <w:tcPr>
+            <w:tcW w:w="4814" w:type="dxa"/>
+          </w:tcPr>
+          <w:p>
+            <w:r>
+              <w:t>Utente A e utente B hanno scelto la stessa modalità di gioco.</w:t>
+            </w:r>
+          </w:p>
+        </w:tc>
+      </w:tr>
+      <w:tr>
+        <w:tc>
+          <w:tcPr>
+            <w:tcW w:w="4814" w:type="dxa"/>
+          </w:tcPr>
+          <w:p>
+            <w:pPr>
+              <w:rPr>
+                <w:sz w:val="36"/>
+                <w:szCs w:val="36"/>
+              </w:rPr>
+            </w:pPr>
+            <w:r>
+              <w:rPr>
+                <w:sz w:val="36"/>
+                <w:szCs w:val="36"/>
+              </w:rPr>
+              <w:t>Condizioni d’uscita</w:t>
+            </w:r>
+          </w:p>
+        </w:tc>
+        <w:tc>
+          <w:tcPr>
+            <w:tcW w:w="4814" w:type="dxa"/>
+          </w:tcPr>
+          <w:p>
+            <w:r>
+              <w:t>Utente A e utente B vengono abbinati o l’abbinamento viene annullato.</w:t>
+            </w:r>
+          </w:p>
+        </w:tc>
+      </w:tr>
+      <w:tr>
+        <w:tc>
+          <w:tcPr>
+            <w:tcW w:w="4814" w:type="dxa"/>
+          </w:tcPr>
+          <w:p>
+            <w:pPr>
+              <w:rPr>
+                <w:sz w:val="36"/>
+                <w:szCs w:val="36"/>
+              </w:rPr>
+            </w:pPr>
+            <w:r>
+              <w:rPr>
+                <w:sz w:val="36"/>
+                <w:szCs w:val="36"/>
+              </w:rPr>
+              <w:t>Requisiti qualitativi</w:t>
+            </w:r>
+          </w:p>
+        </w:tc>
+        <w:tc>
+          <w:tcPr>
+            <w:tcW w:w="4814" w:type="dxa"/>
+          </w:tcPr>
+          <w:p>
+            <w:r>
+              <w:t>L’abbinamento dovrà durare non più di 20 secondi.</w:t>
+            </w:r>
+          </w:p>
+        </w:tc>
+      </w:tr>
+      <w:tr>
+        <w:tc>
+          <w:tcPr>
+            <w:tcW w:w="4814" w:type="dxa"/>
+          </w:tcPr>
+          <w:p>
+            <w:pPr>
+              <w:rPr>
+                <w:sz w:val="36"/>
+                <w:szCs w:val="36"/>
+              </w:rPr>
+            </w:pPr>
+            <w:r>
+              <w:rPr>
+                <w:sz w:val="36"/>
+                <w:szCs w:val="36"/>
+              </w:rPr>
+              <w:t xml:space="preserve">Eccezione: </w:t>
+            </w:r>
+            <w:proofErr w:type="spellStart"/>
+            <w:r>
+              <w:rPr>
+                <w:sz w:val="36"/>
+                <w:szCs w:val="36"/>
+              </w:rPr>
+              <w:t>pairing</w:t>
+            </w:r>
+            <w:proofErr w:type="spellEnd"/>
+            <w:r>
+              <w:rPr>
+                <w:sz w:val="36"/>
+                <w:szCs w:val="36"/>
+              </w:rPr>
+              <w:t xml:space="preserve"> </w:t>
+            </w:r>
+            <w:proofErr w:type="spellStart"/>
+            <w:r>
+              <w:rPr>
+                <w:sz w:val="36"/>
+                <w:szCs w:val="36"/>
+              </w:rPr>
+              <w:t>failed</w:t>
+            </w:r>
+            <w:proofErr w:type="spellEnd"/>
+          </w:p>
+        </w:tc>
+        <w:tc>
+          <w:tcPr>
+            <w:tcW w:w="4814" w:type="dxa"/>
+          </w:tcPr>
+          <w:p>
+            <w:r>
+              <w:t>1 al passo 2 l’utente A attende 20 secondi.</w:t>
+            </w:r>
+          </w:p>
+          <w:p>
+            <w:r>
+              <w:lastRenderedPageBreak/>
+              <w:t>2Il sistema fa comparire un messaggio dove dice che non trova giocatori per il momento e quindi di riprovare più tardi.</w:t>
+            </w:r>
+          </w:p>
+          <w:p>
+            <w:r>
+              <w:t>3l’utente A si ritrova al passo 1.</w:t>
+            </w:r>
+          </w:p>
+        </w:tc>
+      </w:tr>
+      <w:tr>
+        <w:tc>
+          <w:tcPr>
+            <w:tcW w:w="4814" w:type="dxa"/>
+          </w:tcPr>
+          <w:p>
+            <w:pPr>
+              <w:rPr>
+                <w:sz w:val="36"/>
+                <w:szCs w:val="36"/>
+              </w:rPr>
+            </w:pPr>
+            <w:r>
+              <w:rPr>
+                <w:sz w:val="36"/>
+                <w:szCs w:val="36"/>
+              </w:rPr>
+              <w:lastRenderedPageBreak/>
+              <w:t xml:space="preserve">Eccezione: </w:t>
+            </w:r>
+            <w:proofErr w:type="spellStart"/>
+            <w:r>
+              <w:rPr>
+                <w:sz w:val="36"/>
+                <w:szCs w:val="36"/>
+              </w:rPr>
+              <w:t>connection_err</w:t>
+            </w:r>
+            <w:proofErr w:type="spellEnd"/>
+          </w:p>
+        </w:tc>
+        <w:tc>
+          <w:tcPr>
+            <w:tcW w:w="4814" w:type="dxa"/>
+          </w:tcPr>
+          <w:p>
+            <w:r>
+              <w:t xml:space="preserve">1 al passo 2 l’utente A </w:t>
+            </w:r>
+            <w:r>
+              <w:t>perde la linea.</w:t>
+            </w:r>
+          </w:p>
+          <w:p>
+            <w:r>
+              <w:t xml:space="preserve">2Il sistema fa comparire un messaggio dove dice che </w:t>
+            </w:r>
+            <w:r>
+              <w:t>la connessione è debole.</w:t>
+            </w:r>
+          </w:p>
+          <w:p>
+            <w:r>
+              <w:t>3l’utente A si ritrova al passo 1.</w:t>
+            </w:r>
+          </w:p>
+        </w:tc>
+      </w:tr>
+    </w:tbl>
+    <w:p>
+      <w:pPr>
+        <w:ind w:firstLine="708"/>
+        <w:rPr>
+          <w:sz w:val="32"/>
+          <w:szCs w:val="32"/>
+        </w:rPr>
+      </w:pPr>
+    </w:p>
+    <w:p>
+      <w:pPr>
+        <w:rPr>
+          <w:sz w:val="32"/>
+          <w:szCs w:val="32"/>
+        </w:rPr>
+      </w:pPr>
+    </w:p>
+    <w:p>
+      <w:pPr>
+        <w:rPr>
+          <w:sz w:val="32"/>
+          <w:szCs w:val="32"/>
+        </w:rPr>
+      </w:pPr>
+    </w:p>
+    <w:p>
+      <w:pPr>
+        <w:rPr>
+          <w:sz w:val="32"/>
+          <w:szCs w:val="32"/>
+        </w:rPr>
+      </w:pPr>
+    </w:p>
+    <w:p>
+      <w:pPr>
         <w:rPr>
           <w:sz w:val="32"/>
           <w:szCs w:val="32"/>
@@ -3221,7 +4230,7 @@
           <w:rPr>
             <w:noProof/>
           </w:rPr>
-          <w:t>2</w:t>
+          <w:t>7</w:t>
         </w:r>
         <w:r>
           <w:fldChar w:fldCharType="end"/>
@@ -4084,7 +5093,7 @@
 </file>
 
 <file path=customXml/itemProps1.xml><?xml version="1.0" encoding="utf-8"?>
-<ds:datastoreItem xmlns:ds="http://schemas.openxmlformats.org/officeDocument/2006/customXml" ds:itemID="{DCB77415-21A8-4C89-9FA0-18D05FD49112}">
+<ds:datastoreItem xmlns:ds="http://schemas.openxmlformats.org/officeDocument/2006/customXml" ds:itemID="{C5B565CF-8B1B-4745-9CA0-526809E3B446}">
   <ds:schemaRefs>
     <ds:schemaRef ds:uri="http://schemas.openxmlformats.org/officeDocument/2006/bibliography"/>
   </ds:schemaRefs>

</xml_diff>

<commit_message>
Use Cases work in porgress and Problem Statement restructured
</commit_message>
<xml_diff>
--- a/DOCUMENTI DI PROGETTO/Requisiti e casi d'uso.docx
+++ b/DOCUMENTI DI PROGETTO/Requisiti e casi d'uso.docx
@@ -1048,18 +1048,8 @@
                 <w:sz w:val="36"/>
                 <w:szCs w:val="36"/>
               </w:rPr>
-              <w:t xml:space="preserve">Eccezione: </w:t>
-            </w:r>
-            <w:proofErr w:type="spellStart"/>
-            <w:r>
-              <w:rPr>
-                <w:color w:val="000000" w:themeColor="text1"/>
-                <w:sz w:val="36"/>
-                <w:szCs w:val="36"/>
-              </w:rPr>
-              <w:t>BadData_R</w:t>
-            </w:r>
-            <w:proofErr w:type="spellEnd"/>
+              <w:t>Eccezione: BadData_R</w:t>
+            </w:r>
           </w:p>
         </w:tc>
         <w:tc>
@@ -1140,18 +1130,8 @@
                 <w:sz w:val="36"/>
                 <w:szCs w:val="36"/>
               </w:rPr>
-              <w:t xml:space="preserve">Eccezione: </w:t>
-            </w:r>
-            <w:proofErr w:type="spellStart"/>
-            <w:r>
-              <w:rPr>
-                <w:color w:val="000000" w:themeColor="text1"/>
-                <w:sz w:val="36"/>
-                <w:szCs w:val="36"/>
-              </w:rPr>
-              <w:t>timeout_mail</w:t>
-            </w:r>
-            <w:proofErr w:type="spellEnd"/>
+              <w:t>Eccezione: timeout_mail</w:t>
+            </w:r>
           </w:p>
         </w:tc>
         <w:tc>
@@ -1195,18 +1175,8 @@
                 <w:sz w:val="36"/>
                 <w:szCs w:val="36"/>
               </w:rPr>
-              <w:t xml:space="preserve">Eccezione: </w:t>
-            </w:r>
-            <w:proofErr w:type="spellStart"/>
-            <w:r>
-              <w:rPr>
-                <w:color w:val="000000" w:themeColor="text1"/>
-                <w:sz w:val="36"/>
-                <w:szCs w:val="36"/>
-              </w:rPr>
-              <w:t>connection_err</w:t>
-            </w:r>
-            <w:proofErr w:type="spellEnd"/>
+              <w:t>Eccezione: connection_err</w:t>
+            </w:r>
           </w:p>
         </w:tc>
         <w:tc>
@@ -1386,13 +1356,8 @@
           </w:tcPr>
           <w:p>
             <w:r>
-              <w:t xml:space="preserve">Qualsiasi stringa fino a 45 caratteri che non sia già presente sul </w:t>
-            </w:r>
-            <w:proofErr w:type="spellStart"/>
-            <w:r>
-              <w:t>DataBase</w:t>
-            </w:r>
-            <w:proofErr w:type="spellEnd"/>
+              <w:t>Qualsiasi stringa fino a 45 caratteri che non sia già presente sul DataBase</w:t>
+            </w:r>
           </w:p>
         </w:tc>
         <w:tc>
@@ -1536,14 +1501,9 @@
             <w:tcW w:w="2294" w:type="dxa"/>
           </w:tcPr>
           <w:p>
-            <w:proofErr w:type="spellStart"/>
             <w:r>
               <w:lastRenderedPageBreak/>
-              <w:t>Confirm</w:t>
-            </w:r>
-            <w:proofErr w:type="spellEnd"/>
-            <w:r>
-              <w:t xml:space="preserve"> Password</w:t>
+              <w:t>Confirm Password</w:t>
             </w:r>
           </w:p>
         </w:tc>
@@ -1666,11 +1626,9 @@
             <w:tcW w:w="2294" w:type="dxa"/>
           </w:tcPr>
           <w:p>
-            <w:proofErr w:type="spellStart"/>
             <w:r>
               <w:t>Surname</w:t>
             </w:r>
-            <w:proofErr w:type="spellEnd"/>
           </w:p>
         </w:tc>
         <w:tc>
@@ -1725,11 +1683,9 @@
             <w:tcW w:w="2294" w:type="dxa"/>
           </w:tcPr>
           <w:p>
-            <w:proofErr w:type="spellStart"/>
             <w:r>
               <w:t>Name</w:t>
             </w:r>
-            <w:proofErr w:type="spellEnd"/>
           </w:p>
         </w:tc>
         <w:tc>
@@ -2201,7 +2157,6 @@
               </w:rPr>
               <w:t xml:space="preserve"> </w:t>
             </w:r>
-            <w:proofErr w:type="spellStart"/>
             <w:r>
               <w:rPr>
                 <w:color w:val="000000" w:themeColor="text1"/>
@@ -2210,7 +2165,6 @@
               </w:rPr>
               <w:t>BadData_L</w:t>
             </w:r>
-            <w:proofErr w:type="spellEnd"/>
           </w:p>
         </w:tc>
         <w:tc>
@@ -2268,18 +2222,8 @@
                 <w:sz w:val="36"/>
                 <w:szCs w:val="36"/>
               </w:rPr>
-              <w:t xml:space="preserve">Eccezione: </w:t>
-            </w:r>
-            <w:proofErr w:type="spellStart"/>
-            <w:r>
-              <w:rPr>
-                <w:color w:val="000000" w:themeColor="text1"/>
-                <w:sz w:val="36"/>
-                <w:szCs w:val="36"/>
-              </w:rPr>
-              <w:t>NotAccepted</w:t>
-            </w:r>
-            <w:proofErr w:type="spellEnd"/>
+              <w:t>Eccezione: NotAccepted</w:t>
+            </w:r>
           </w:p>
         </w:tc>
         <w:tc>
@@ -2348,18 +2292,8 @@
                 <w:sz w:val="36"/>
                 <w:szCs w:val="36"/>
               </w:rPr>
-              <w:t xml:space="preserve">Eccezione: </w:t>
-            </w:r>
-            <w:proofErr w:type="spellStart"/>
-            <w:r>
-              <w:rPr>
-                <w:color w:val="000000" w:themeColor="text1"/>
-                <w:sz w:val="36"/>
-                <w:szCs w:val="36"/>
-              </w:rPr>
-              <w:t>Connection_err</w:t>
-            </w:r>
-            <w:proofErr w:type="spellEnd"/>
+              <w:t>Eccezione: Connection_err</w:t>
+            </w:r>
           </w:p>
         </w:tc>
         <w:tc>
@@ -2428,7 +2362,6 @@
                 <w:szCs w:val="36"/>
               </w:rPr>
             </w:pPr>
-            <w:proofErr w:type="spellStart"/>
             <w:r>
               <w:rPr>
                 <w:color w:val="000000" w:themeColor="text1"/>
@@ -2437,7 +2370,6 @@
               </w:rPr>
               <w:t>Eccezione:Suspension</w:t>
             </w:r>
-            <w:proofErr w:type="spellEnd"/>
           </w:p>
         </w:tc>
         <w:tc>
@@ -3451,47 +3383,30 @@
           </w:tcPr>
           <w:p>
             <w:r>
-              <w:t>Il sistema dovrà notificare l’</w:t>
-            </w:r>
-            <w:proofErr w:type="spellStart"/>
-            <w:r>
-              <w:t>userManager</w:t>
-            </w:r>
-            <w:proofErr w:type="spellEnd"/>
-            <w:r>
-              <w:t xml:space="preserve"> del REPORT non oltre 5 minuti</w:t>
-            </w:r>
-          </w:p>
-        </w:tc>
-      </w:tr>
-      <w:tr>
-        <w:tc>
-          <w:tcPr>
-            <w:tcW w:w="4814" w:type="dxa"/>
-          </w:tcPr>
-          <w:p>
-            <w:pPr>
-              <w:rPr>
-                <w:sz w:val="36"/>
-                <w:szCs w:val="36"/>
-              </w:rPr>
-            </w:pPr>
-            <w:r>
-              <w:rPr>
-                <w:sz w:val="36"/>
-                <w:szCs w:val="36"/>
-              </w:rPr>
-              <w:t xml:space="preserve">Eccezione: </w:t>
-            </w:r>
-            <w:proofErr w:type="spellStart"/>
-            <w:r>
-              <w:rPr>
-                <w:sz w:val="36"/>
-                <w:szCs w:val="36"/>
-              </w:rPr>
-              <w:t>NotConfirm</w:t>
-            </w:r>
-            <w:proofErr w:type="spellEnd"/>
+              <w:t>Il sistema dovrà notificare l’userManager del REPORT non oltre 5 minuti</w:t>
+            </w:r>
+          </w:p>
+        </w:tc>
+      </w:tr>
+      <w:tr>
+        <w:tc>
+          <w:tcPr>
+            <w:tcW w:w="4814" w:type="dxa"/>
+          </w:tcPr>
+          <w:p>
+            <w:pPr>
+              <w:rPr>
+                <w:sz w:val="36"/>
+                <w:szCs w:val="36"/>
+              </w:rPr>
+            </w:pPr>
+            <w:r>
+              <w:rPr>
+                <w:sz w:val="36"/>
+                <w:szCs w:val="36"/>
+              </w:rPr>
+              <w:t>Eccezione: NotConfirm</w:t>
+            </w:r>
           </w:p>
         </w:tc>
         <w:tc>
@@ -3755,33 +3670,8 @@
                 <w:sz w:val="36"/>
                 <w:szCs w:val="36"/>
               </w:rPr>
-              <w:t xml:space="preserve">Eccezione: </w:t>
-            </w:r>
-            <w:proofErr w:type="spellStart"/>
-            <w:r>
-              <w:rPr>
-                <w:sz w:val="36"/>
-                <w:szCs w:val="36"/>
-              </w:rPr>
-              <w:t>pairing</w:t>
-            </w:r>
-            <w:proofErr w:type="spellEnd"/>
-            <w:r>
-              <w:rPr>
-                <w:sz w:val="36"/>
-                <w:szCs w:val="36"/>
-              </w:rPr>
-              <w:t xml:space="preserve"> </w:t>
-            </w:r>
-            <w:proofErr w:type="spellStart"/>
-            <w:r>
-              <w:rPr>
-                <w:sz w:val="36"/>
-                <w:szCs w:val="36"/>
-              </w:rPr>
-              <w:t>failed</w:t>
-            </w:r>
-            <w:proofErr w:type="spellEnd"/>
+              <w:t>Eccezione: pairing failed</w:t>
+            </w:r>
           </w:p>
         </w:tc>
         <w:tc>
@@ -3822,17 +3712,8 @@
                 <w:sz w:val="36"/>
                 <w:szCs w:val="36"/>
               </w:rPr>
-              <w:t xml:space="preserve">Eccezione: </w:t>
-            </w:r>
-            <w:proofErr w:type="spellStart"/>
-            <w:r>
-              <w:rPr>
-                <w:sz w:val="36"/>
-                <w:szCs w:val="36"/>
-              </w:rPr>
-              <w:t>connection_err</w:t>
-            </w:r>
-            <w:proofErr w:type="spellEnd"/>
+              <w:t>Eccezione: connection_err</w:t>
+            </w:r>
           </w:p>
         </w:tc>
         <w:tc>
@@ -3942,11 +3823,9 @@
             <w:tcW w:w="4814" w:type="dxa"/>
           </w:tcPr>
           <w:p>
-            <w:proofErr w:type="spellStart"/>
             <w:r>
               <w:t>UserManager</w:t>
             </w:r>
-            <w:proofErr w:type="spellEnd"/>
           </w:p>
         </w:tc>
       </w:tr>
@@ -4034,15 +3913,7 @@
           </w:tcPr>
           <w:p>
             <w:r>
-              <w:t>L’</w:t>
-            </w:r>
-            <w:proofErr w:type="spellStart"/>
-            <w:r>
-              <w:t>UserManager</w:t>
-            </w:r>
-            <w:proofErr w:type="spellEnd"/>
-            <w:r>
-              <w:t xml:space="preserve"> è stato notificato del report</w:t>
+              <w:t>L’UserManager è stato notificato del report</w:t>
             </w:r>
           </w:p>
         </w:tc>
@@ -4143,28 +4014,12 @@
           </w:tcPr>
           <w:p>
             <w:r>
-              <w:t>1.Se al passo 5 la domanda segnalata non ha nulla di sbagliato, l’</w:t>
-            </w:r>
-            <w:proofErr w:type="spellStart"/>
-            <w:r>
-              <w:t>userManager</w:t>
-            </w:r>
-            <w:proofErr w:type="spellEnd"/>
-            <w:r>
-              <w:t xml:space="preserve"> non sospende l’utente che l’ha creata, il sistema cancella comunque il report.</w:t>
-            </w:r>
-          </w:p>
-          <w:p>
-            <w:r>
-              <w:t>2.Se al passo 5 l’</w:t>
-            </w:r>
-            <w:proofErr w:type="spellStart"/>
-            <w:r>
-              <w:t>userManager</w:t>
-            </w:r>
-            <w:proofErr w:type="spellEnd"/>
-            <w:r>
-              <w:t xml:space="preserve"> valuta la domanda creata molto grave, clicca sul pulsante ELIMINA UTENTE e l’utente viene cancellato definitivamente dal sistema.</w:t>
+              <w:t>1.Se al passo 5 la domanda segnalata non ha nulla di sbagliato, l’userManager non sospende l’utente che l’ha creata, il sistema cancella comunque il report.</w:t>
+            </w:r>
+          </w:p>
+          <w:p>
+            <w:r>
+              <w:t>2.Se al passo 5 l’userManager valuta la domanda creata molto grave, clicca sul pulsante ELIMINA UTENTE e l’utente viene cancellato definitivamente dal sistema.</w:t>
             </w:r>
           </w:p>
         </w:tc>
@@ -4177,7 +4032,6 @@
           <w:szCs w:val="32"/>
         </w:rPr>
       </w:pPr>
-      <w:bookmarkStart w:id="0" w:name="_GoBack"/>
     </w:p>
     <w:tbl>
       <w:tblPr>
@@ -4195,7 +4049,6 @@
           <w:tcPr>
             <w:tcW w:w="4814" w:type="dxa"/>
           </w:tcPr>
-          <w:bookmarkEnd w:id="0"/>
           <w:p>
             <w:pPr>
               <w:rPr>
@@ -4255,11 +4108,9 @@
                 <w:szCs w:val="32"/>
               </w:rPr>
             </w:pPr>
-            <w:proofErr w:type="spellStart"/>
             <w:r>
               <w:t>UserManager</w:t>
             </w:r>
-            <w:proofErr w:type="spellEnd"/>
           </w:p>
         </w:tc>
       </w:tr>
@@ -4305,26 +4156,13 @@
           </w:p>
           <w:p>
             <w:r>
-              <w:t xml:space="preserve">4Trova un altro utente con accesso oltre 1 </w:t>
-            </w:r>
-            <w:proofErr w:type="spellStart"/>
-            <w:r>
-              <w:t>anno</w:t>
-            </w:r>
-            <w:proofErr w:type="spellEnd"/>
-            <w:r>
-              <w:t xml:space="preserve"> fa e lo elimina.</w:t>
-            </w:r>
-          </w:p>
-          <w:p>
-            <w:r>
-              <w:t xml:space="preserve">5L’UserManager finisce di sfogliare l’elenco e fa </w:t>
-            </w:r>
-            <w:proofErr w:type="spellStart"/>
-            <w:r>
-              <w:t>logout</w:t>
-            </w:r>
-            <w:proofErr w:type="spellEnd"/>
+              <w:t>4Trova un altro utente con accesso oltre 1 anno fa e lo elimina.</w:t>
+            </w:r>
+          </w:p>
+          <w:p>
+            <w:r>
+              <w:t>5L’UserManager finisce di sfogliare l’elenco e fa logout</w:t>
+            </w:r>
           </w:p>
         </w:tc>
       </w:tr>
@@ -4355,15 +4193,7 @@
           </w:tcPr>
           <w:p>
             <w:r>
-              <w:t>L’</w:t>
-            </w:r>
-            <w:proofErr w:type="spellStart"/>
-            <w:r>
-              <w:t>Usermanager</w:t>
-            </w:r>
-            <w:proofErr w:type="spellEnd"/>
-            <w:r>
-              <w:t xml:space="preserve"> accede alla sua area utente facendo log in</w:t>
+              <w:t>L’Usermanager accede alla sua area utente facendo log in</w:t>
             </w:r>
           </w:p>
         </w:tc>
@@ -4395,21 +4225,8 @@
           </w:tcPr>
           <w:p>
             <w:r>
-              <w:t>L’</w:t>
-            </w:r>
-            <w:proofErr w:type="spellStart"/>
-            <w:r>
-              <w:t>UserManager</w:t>
-            </w:r>
-            <w:proofErr w:type="spellEnd"/>
-            <w:r>
-              <w:t xml:space="preserve"> fa </w:t>
-            </w:r>
-            <w:proofErr w:type="spellStart"/>
-            <w:r>
-              <w:t>logout</w:t>
-            </w:r>
-            <w:proofErr w:type="spellEnd"/>
+              <w:t>L’UserManager fa logout</w:t>
+            </w:r>
           </w:p>
         </w:tc>
       </w:tr>
@@ -4462,42 +4279,17 @@
                 <w:sz w:val="36"/>
                 <w:szCs w:val="36"/>
               </w:rPr>
-              <w:t xml:space="preserve">Eccezione: </w:t>
-            </w:r>
-            <w:proofErr w:type="spellStart"/>
-            <w:r>
-              <w:rPr>
-                <w:sz w:val="36"/>
-                <w:szCs w:val="36"/>
-              </w:rPr>
-              <w:t>connection_err</w:t>
-            </w:r>
-            <w:proofErr w:type="spellEnd"/>
-          </w:p>
-        </w:tc>
-        <w:tc>
-          <w:tcPr>
-            <w:tcW w:w="4814" w:type="dxa"/>
-          </w:tcPr>
-          <w:p>
-            <w:r>
-              <w:t>Se l’</w:t>
-            </w:r>
-            <w:proofErr w:type="spellStart"/>
-            <w:r>
-              <w:t>UserManager</w:t>
-            </w:r>
-            <w:proofErr w:type="spellEnd"/>
-            <w:r>
-              <w:t xml:space="preserve"> perder la connessione mentre elimina o modifica i dati di un utente, le modifiche apportate dall’</w:t>
-            </w:r>
-            <w:proofErr w:type="spellStart"/>
-            <w:r>
-              <w:t>UserManager</w:t>
-            </w:r>
-            <w:proofErr w:type="spellEnd"/>
-            <w:r>
-              <w:t xml:space="preserve"> non saranno apportate.</w:t>
+              <w:t>Eccezione: connection_err</w:t>
+            </w:r>
+          </w:p>
+        </w:tc>
+        <w:tc>
+          <w:tcPr>
+            <w:tcW w:w="4814" w:type="dxa"/>
+          </w:tcPr>
+          <w:p>
+            <w:r>
+              <w:t>Se l’UserManager perder la connessione mentre elimina o modifica i dati di un utente, le modifiche apportate dall’UserManager non saranno apportate.</w:t>
             </w:r>
           </w:p>
         </w:tc>
@@ -4530,6 +4322,379 @@
         </w:rPr>
       </w:pPr>
     </w:p>
+    <w:tbl>
+      <w:tblPr>
+        <w:tblStyle w:val="Grigliatabella"/>
+        <w:tblW w:w="14442" w:type="dxa"/>
+        <w:tblLook w:val="04A0" w:firstRow="1" w:lastRow="0" w:firstColumn="1" w:lastColumn="0" w:noHBand="0" w:noVBand="1"/>
+      </w:tblPr>
+      <w:tblGrid>
+        <w:gridCol w:w="4814"/>
+        <w:gridCol w:w="4814"/>
+        <w:gridCol w:w="4814"/>
+      </w:tblGrid>
+      <w:tr>
+        <w:tc>
+          <w:tcPr>
+            <w:tcW w:w="4814" w:type="dxa"/>
+          </w:tcPr>
+          <w:p>
+            <w:pPr>
+              <w:rPr>
+                <w:sz w:val="36"/>
+                <w:szCs w:val="36"/>
+              </w:rPr>
+            </w:pPr>
+            <w:r>
+              <w:rPr>
+                <w:sz w:val="36"/>
+                <w:szCs w:val="36"/>
+              </w:rPr>
+              <w:t>Nome caso d’uso</w:t>
+            </w:r>
+          </w:p>
+        </w:tc>
+        <w:tc>
+          <w:tcPr>
+            <w:tcW w:w="4814" w:type="dxa"/>
+          </w:tcPr>
+          <w:p>
+            <w:pPr>
+              <w:tabs>
+                <w:tab w:val="left" w:pos="1980"/>
+              </w:tabs>
+            </w:pPr>
+            <w:r>
+              <w:t>QuestionManagement</w:t>
+            </w:r>
+          </w:p>
+        </w:tc>
+        <w:tc>
+          <w:tcPr>
+            <w:tcW w:w="4814" w:type="dxa"/>
+          </w:tcPr>
+          <w:p>
+            <w:pPr>
+              <w:tabs>
+                <w:tab w:val="left" w:pos="1980"/>
+              </w:tabs>
+              <w:rPr>
+                <w:sz w:val="32"/>
+                <w:szCs w:val="32"/>
+              </w:rPr>
+            </w:pPr>
+          </w:p>
+        </w:tc>
+      </w:tr>
+      <w:tr>
+        <w:tc>
+          <w:tcPr>
+            <w:tcW w:w="4814" w:type="dxa"/>
+          </w:tcPr>
+          <w:p>
+            <w:pPr>
+              <w:rPr>
+                <w:sz w:val="36"/>
+                <w:szCs w:val="36"/>
+              </w:rPr>
+            </w:pPr>
+            <w:r>
+              <w:rPr>
+                <w:sz w:val="36"/>
+                <w:szCs w:val="36"/>
+              </w:rPr>
+              <w:t>Attori partecipanti</w:t>
+            </w:r>
+          </w:p>
+        </w:tc>
+        <w:tc>
+          <w:tcPr>
+            <w:tcW w:w="4814" w:type="dxa"/>
+          </w:tcPr>
+          <w:p>
+            <w:pPr>
+              <w:tabs>
+                <w:tab w:val="left" w:pos="1980"/>
+              </w:tabs>
+            </w:pPr>
+            <w:r>
+              <w:t>QuestionManager</w:t>
+            </w:r>
+          </w:p>
+        </w:tc>
+        <w:tc>
+          <w:tcPr>
+            <w:tcW w:w="4814" w:type="dxa"/>
+          </w:tcPr>
+          <w:p>
+            <w:pPr>
+              <w:tabs>
+                <w:tab w:val="left" w:pos="1980"/>
+              </w:tabs>
+              <w:rPr>
+                <w:sz w:val="32"/>
+                <w:szCs w:val="32"/>
+              </w:rPr>
+            </w:pPr>
+          </w:p>
+        </w:tc>
+      </w:tr>
+      <w:tr>
+        <w:tc>
+          <w:tcPr>
+            <w:tcW w:w="4814" w:type="dxa"/>
+          </w:tcPr>
+          <w:p>
+            <w:pPr>
+              <w:rPr>
+                <w:sz w:val="36"/>
+                <w:szCs w:val="36"/>
+              </w:rPr>
+            </w:pPr>
+            <w:r>
+              <w:rPr>
+                <w:sz w:val="36"/>
+                <w:szCs w:val="36"/>
+              </w:rPr>
+              <w:t>Flusso di eventi</w:t>
+            </w:r>
+          </w:p>
+        </w:tc>
+        <w:tc>
+          <w:tcPr>
+            <w:tcW w:w="4814" w:type="dxa"/>
+          </w:tcPr>
+          <w:p>
+            <w:pPr>
+              <w:tabs>
+                <w:tab w:val="left" w:pos="1980"/>
+              </w:tabs>
+            </w:pPr>
+          </w:p>
+        </w:tc>
+        <w:tc>
+          <w:tcPr>
+            <w:tcW w:w="4814" w:type="dxa"/>
+          </w:tcPr>
+          <w:p>
+            <w:pPr>
+              <w:tabs>
+                <w:tab w:val="left" w:pos="1980"/>
+              </w:tabs>
+              <w:rPr>
+                <w:sz w:val="32"/>
+                <w:szCs w:val="32"/>
+              </w:rPr>
+            </w:pPr>
+          </w:p>
+        </w:tc>
+      </w:tr>
+      <w:tr>
+        <w:tc>
+          <w:tcPr>
+            <w:tcW w:w="4814" w:type="dxa"/>
+          </w:tcPr>
+          <w:p>
+            <w:pPr>
+              <w:rPr>
+                <w:sz w:val="36"/>
+                <w:szCs w:val="36"/>
+              </w:rPr>
+            </w:pPr>
+            <w:r>
+              <w:rPr>
+                <w:sz w:val="36"/>
+                <w:szCs w:val="36"/>
+              </w:rPr>
+              <w:t>Condizioni d’ingresso</w:t>
+            </w:r>
+          </w:p>
+        </w:tc>
+        <w:tc>
+          <w:tcPr>
+            <w:tcW w:w="4814" w:type="dxa"/>
+          </w:tcPr>
+          <w:p>
+            <w:pPr>
+              <w:tabs>
+                <w:tab w:val="left" w:pos="1980"/>
+              </w:tabs>
+            </w:pPr>
+            <w:r>
+              <w:t>Il QuestionManager accede alla sua area utente</w:t>
+            </w:r>
+            <w:bookmarkStart w:id="0" w:name="_GoBack"/>
+            <w:bookmarkEnd w:id="0"/>
+          </w:p>
+        </w:tc>
+        <w:tc>
+          <w:tcPr>
+            <w:tcW w:w="4814" w:type="dxa"/>
+          </w:tcPr>
+          <w:p>
+            <w:pPr>
+              <w:tabs>
+                <w:tab w:val="left" w:pos="1980"/>
+              </w:tabs>
+              <w:rPr>
+                <w:sz w:val="32"/>
+                <w:szCs w:val="32"/>
+              </w:rPr>
+            </w:pPr>
+          </w:p>
+        </w:tc>
+      </w:tr>
+      <w:tr>
+        <w:tc>
+          <w:tcPr>
+            <w:tcW w:w="4814" w:type="dxa"/>
+          </w:tcPr>
+          <w:p>
+            <w:pPr>
+              <w:rPr>
+                <w:sz w:val="36"/>
+                <w:szCs w:val="36"/>
+              </w:rPr>
+            </w:pPr>
+            <w:r>
+              <w:rPr>
+                <w:sz w:val="36"/>
+                <w:szCs w:val="36"/>
+              </w:rPr>
+              <w:t>Condizioni d’uscita</w:t>
+            </w:r>
+          </w:p>
+        </w:tc>
+        <w:tc>
+          <w:tcPr>
+            <w:tcW w:w="4814" w:type="dxa"/>
+          </w:tcPr>
+          <w:p>
+            <w:pPr>
+              <w:tabs>
+                <w:tab w:val="left" w:pos="1980"/>
+              </w:tabs>
+            </w:pPr>
+          </w:p>
+        </w:tc>
+        <w:tc>
+          <w:tcPr>
+            <w:tcW w:w="4814" w:type="dxa"/>
+          </w:tcPr>
+          <w:p>
+            <w:pPr>
+              <w:tabs>
+                <w:tab w:val="left" w:pos="1980"/>
+              </w:tabs>
+              <w:rPr>
+                <w:sz w:val="32"/>
+                <w:szCs w:val="32"/>
+              </w:rPr>
+            </w:pPr>
+          </w:p>
+        </w:tc>
+      </w:tr>
+      <w:tr>
+        <w:tc>
+          <w:tcPr>
+            <w:tcW w:w="4814" w:type="dxa"/>
+          </w:tcPr>
+          <w:p>
+            <w:pPr>
+              <w:rPr>
+                <w:sz w:val="36"/>
+                <w:szCs w:val="36"/>
+              </w:rPr>
+            </w:pPr>
+            <w:r>
+              <w:rPr>
+                <w:sz w:val="36"/>
+                <w:szCs w:val="36"/>
+              </w:rPr>
+              <w:t>Requisiti qualitativi</w:t>
+            </w:r>
+          </w:p>
+        </w:tc>
+        <w:tc>
+          <w:tcPr>
+            <w:tcW w:w="4814" w:type="dxa"/>
+          </w:tcPr>
+          <w:p>
+            <w:pPr>
+              <w:tabs>
+                <w:tab w:val="left" w:pos="1980"/>
+              </w:tabs>
+            </w:pPr>
+          </w:p>
+        </w:tc>
+        <w:tc>
+          <w:tcPr>
+            <w:tcW w:w="4814" w:type="dxa"/>
+          </w:tcPr>
+          <w:p>
+            <w:pPr>
+              <w:tabs>
+                <w:tab w:val="left" w:pos="1980"/>
+              </w:tabs>
+              <w:rPr>
+                <w:sz w:val="32"/>
+                <w:szCs w:val="32"/>
+              </w:rPr>
+            </w:pPr>
+          </w:p>
+        </w:tc>
+      </w:tr>
+      <w:tr>
+        <w:tc>
+          <w:tcPr>
+            <w:tcW w:w="4814" w:type="dxa"/>
+          </w:tcPr>
+          <w:p>
+            <w:pPr>
+              <w:rPr>
+                <w:sz w:val="36"/>
+                <w:szCs w:val="36"/>
+              </w:rPr>
+            </w:pPr>
+            <w:r>
+              <w:rPr>
+                <w:sz w:val="36"/>
+                <w:szCs w:val="36"/>
+              </w:rPr>
+              <w:t>Flussi alternativi</w:t>
+            </w:r>
+          </w:p>
+        </w:tc>
+        <w:tc>
+          <w:tcPr>
+            <w:tcW w:w="4814" w:type="dxa"/>
+          </w:tcPr>
+          <w:p>
+            <w:pPr>
+              <w:tabs>
+                <w:tab w:val="left" w:pos="1980"/>
+              </w:tabs>
+            </w:pPr>
+          </w:p>
+        </w:tc>
+        <w:tc>
+          <w:tcPr>
+            <w:tcW w:w="4814" w:type="dxa"/>
+          </w:tcPr>
+          <w:p>
+            <w:pPr>
+              <w:tabs>
+                <w:tab w:val="left" w:pos="1980"/>
+              </w:tabs>
+              <w:rPr>
+                <w:sz w:val="32"/>
+                <w:szCs w:val="32"/>
+              </w:rPr>
+            </w:pPr>
+          </w:p>
+        </w:tc>
+      </w:tr>
+    </w:tbl>
     <w:p>
       <w:pPr>
         <w:tabs>
@@ -4827,7 +4992,7 @@
           <w:rPr>
             <w:noProof/>
           </w:rPr>
-          <w:t>4</w:t>
+          <w:t>6</w:t>
         </w:r>
         <w:r>
           <w:fldChar w:fldCharType="end"/>
@@ -5690,7 +5855,7 @@
 </file>
 
 <file path=customXml/itemProps1.xml><?xml version="1.0" encoding="utf-8"?>
-<ds:datastoreItem xmlns:ds="http://schemas.openxmlformats.org/officeDocument/2006/customXml" ds:itemID="{30F51095-7586-4821-A78D-E6A5495885D3}">
+<ds:datastoreItem xmlns:ds="http://schemas.openxmlformats.org/officeDocument/2006/customXml" ds:itemID="{74B7DBEB-FF57-4EB7-9A06-6D8AEEA8B077}">
   <ds:schemaRefs>
     <ds:schemaRef ds:uri="http://schemas.openxmlformats.org/officeDocument/2006/bibliography"/>
   </ds:schemaRefs>

</xml_diff>

<commit_message>
Aggiunta tabella dei casi d'uso
Aggiunta tabella dei casi d'uso
</commit_message>
<xml_diff>
--- a/DOCUMENTI DI PROGETTO/Requisiti e casi d'uso.docx
+++ b/DOCUMENTI DI PROGETTO/Requisiti e casi d'uso.docx
@@ -1,6 +1,6 @@
 
 <file path=word/document.xml><?xml version="1.0" encoding="utf-8"?>
-<w:document xmlns:wpc="http://schemas.microsoft.com/office/word/2010/wordprocessingCanvas" xmlns:cx="http://schemas.microsoft.com/office/drawing/2014/chartex" xmlns:mc="http://schemas.openxmlformats.org/markup-compatibility/2006" xmlns:o="urn:schemas-microsoft-com:office:office" xmlns:r="http://schemas.openxmlformats.org/officeDocument/2006/relationships" xmlns:m="http://schemas.openxmlformats.org/officeDocument/2006/math" xmlns:v="urn:schemas-microsoft-com:vml" xmlns:wp14="http://schemas.microsoft.com/office/word/2010/wordprocessingDrawing" xmlns:wp="http://schemas.openxmlformats.org/drawingml/2006/wordprocessingDrawing" xmlns:w10="urn:schemas-microsoft-com:office:word" xmlns:w="http://schemas.openxmlformats.org/wordprocessingml/2006/main" xmlns:w14="http://schemas.microsoft.com/office/word/2010/wordml" xmlns:w15="http://schemas.microsoft.com/office/word/2012/wordml" xmlns:w16se="http://schemas.microsoft.com/office/word/2015/wordml/symex" xmlns:wpg="http://schemas.microsoft.com/office/word/2010/wordprocessingGroup" xmlns:wpi="http://schemas.microsoft.com/office/word/2010/wordprocessingInk" xmlns:wne="http://schemas.microsoft.com/office/word/2006/wordml" xmlns:wps="http://schemas.microsoft.com/office/word/2010/wordprocessingShape" mc:Ignorable="w14 w15 w16se wp14">
+<w:document xmlns:wpc="http://schemas.microsoft.com/office/word/2010/wordprocessingCanvas" xmlns:mc="http://schemas.openxmlformats.org/markup-compatibility/2006" xmlns:o="urn:schemas-microsoft-com:office:office" xmlns:r="http://schemas.openxmlformats.org/officeDocument/2006/relationships" xmlns:m="http://schemas.openxmlformats.org/officeDocument/2006/math" xmlns:v="urn:schemas-microsoft-com:vml" xmlns:wp14="http://schemas.microsoft.com/office/word/2010/wordprocessingDrawing" xmlns:wp="http://schemas.openxmlformats.org/drawingml/2006/wordprocessingDrawing" xmlns:w10="urn:schemas-microsoft-com:office:word" xmlns:w="http://schemas.openxmlformats.org/wordprocessingml/2006/main" xmlns:w14="http://schemas.microsoft.com/office/word/2010/wordml" xmlns:w15="http://schemas.microsoft.com/office/word/2012/wordml" xmlns:wpg="http://schemas.microsoft.com/office/word/2010/wordprocessingGroup" xmlns:wpi="http://schemas.microsoft.com/office/word/2010/wordprocessingInk" xmlns:wne="http://schemas.microsoft.com/office/word/2006/wordml" xmlns:wps="http://schemas.microsoft.com/office/word/2010/wordprocessingShape" mc:Ignorable="w14 w15 wp14">
   <w:body>
     <w:p>
       <w:pPr>
@@ -2662,8 +2662,6 @@
         </w:rPr>
         <w:br w:type="page"/>
       </w:r>
-      <w:bookmarkStart w:id="3" w:name="_GoBack"/>
-      <w:bookmarkEnd w:id="3"/>
     </w:p>
     <w:p>
       <w:pPr>
@@ -2686,7 +2684,7 @@
           <w:szCs w:val="40"/>
         </w:rPr>
       </w:pPr>
-      <w:bookmarkStart w:id="4" w:name="_Toc56443781"/>
+      <w:bookmarkStart w:id="3" w:name="_Toc56443781"/>
       <w:r>
         <w:rPr>
           <w:b/>
@@ -2695,7 +2693,7 @@
         </w:rPr>
         <w:t>REGISTRAZIONE</w:t>
       </w:r>
-      <w:bookmarkEnd w:id="4"/>
+      <w:bookmarkEnd w:id="3"/>
     </w:p>
     <w:p>
       <w:pPr>
@@ -3366,7 +3364,7 @@
           <w:lang w:eastAsia="it-IT"/>
         </w:rPr>
       </w:pPr>
-      <w:bookmarkStart w:id="5" w:name="_Toc56443782"/>
+      <w:bookmarkStart w:id="4" w:name="_Toc56443782"/>
       <w:r>
         <w:rPr>
           <w:rFonts w:eastAsia="Times New Roman"/>
@@ -3377,7 +3375,7 @@
         </w:rPr>
         <w:t>TABELLA CAMPI DI REGISTRAZIONE</w:t>
       </w:r>
-      <w:bookmarkEnd w:id="5"/>
+      <w:bookmarkEnd w:id="4"/>
     </w:p>
     <w:tbl>
       <w:tblPr>
@@ -4259,7 +4257,7 @@
           <w:szCs w:val="40"/>
         </w:rPr>
       </w:pPr>
-      <w:bookmarkStart w:id="6" w:name="_Toc56443783"/>
+      <w:bookmarkStart w:id="5" w:name="_Toc56443783"/>
       <w:r>
         <w:rPr>
           <w:b/>
@@ -4268,7 +4266,7 @@
         </w:rPr>
         <w:t>LOGIN</w:t>
       </w:r>
-      <w:bookmarkEnd w:id="6"/>
+      <w:bookmarkEnd w:id="5"/>
     </w:p>
     <w:p>
       <w:pPr>
@@ -4884,7 +4882,7 @@
           <w:szCs w:val="40"/>
         </w:rPr>
       </w:pPr>
-      <w:bookmarkStart w:id="7" w:name="_Toc56443784"/>
+      <w:bookmarkStart w:id="6" w:name="_Toc56443784"/>
       <w:r>
         <w:rPr>
           <w:b/>
@@ -4893,7 +4891,7 @@
         </w:rPr>
         <w:t>CREAZIONE REPORT</w:t>
       </w:r>
-      <w:bookmarkEnd w:id="7"/>
+      <w:bookmarkEnd w:id="6"/>
     </w:p>
     <w:tbl>
       <w:tblPr>
@@ -5185,7 +5183,7 @@
           <w:szCs w:val="40"/>
         </w:rPr>
       </w:pPr>
-      <w:bookmarkStart w:id="8" w:name="_Toc56443785"/>
+      <w:bookmarkStart w:id="7" w:name="_Toc56443785"/>
       <w:r>
         <w:rPr>
           <w:b/>
@@ -5194,7 +5192,7 @@
         </w:rPr>
         <w:t>ABBINAMENTO</w:t>
       </w:r>
-      <w:bookmarkEnd w:id="8"/>
+      <w:bookmarkEnd w:id="7"/>
     </w:p>
     <w:tbl>
       <w:tblPr>
@@ -5671,7 +5669,7 @@
           <w:szCs w:val="40"/>
         </w:rPr>
       </w:pPr>
-      <w:bookmarkStart w:id="9" w:name="_Toc56443786"/>
+      <w:bookmarkStart w:id="8" w:name="_Toc56443786"/>
       <w:r>
         <w:rPr>
           <w:b/>
@@ -5680,7 +5678,7 @@
         </w:rPr>
         <w:t>GESTIONE REPORT</w:t>
       </w:r>
-      <w:bookmarkEnd w:id="9"/>
+      <w:bookmarkEnd w:id="8"/>
     </w:p>
     <w:p>
       <w:pPr>
@@ -5995,7 +5993,7 @@
           <w:szCs w:val="40"/>
         </w:rPr>
       </w:pPr>
-      <w:bookmarkStart w:id="10" w:name="_Toc56443787"/>
+      <w:bookmarkStart w:id="9" w:name="_Toc56443787"/>
       <w:r>
         <w:rPr>
           <w:b/>
@@ -6004,7 +6002,7 @@
         </w:rPr>
         <w:t>GESTIONE UTENTI</w:t>
       </w:r>
-      <w:bookmarkEnd w:id="10"/>
+      <w:bookmarkEnd w:id="9"/>
     </w:p>
     <w:p>
       <w:pPr>
@@ -6310,7 +6308,7 @@
           <w:szCs w:val="40"/>
         </w:rPr>
       </w:pPr>
-      <w:bookmarkStart w:id="11" w:name="_Toc56443788"/>
+      <w:bookmarkStart w:id="10" w:name="_Toc56443788"/>
       <w:r>
         <w:rPr>
           <w:b/>
@@ -6319,7 +6317,7 @@
         </w:rPr>
         <w:t>GESTIONE DOMANDE</w:t>
       </w:r>
-      <w:bookmarkEnd w:id="11"/>
+      <w:bookmarkEnd w:id="10"/>
     </w:p>
     <w:p>
       <w:pPr>
@@ -6827,7 +6825,7 @@
           <w:szCs w:val="40"/>
         </w:rPr>
       </w:pPr>
-      <w:bookmarkStart w:id="12" w:name="_Toc56443789"/>
+      <w:bookmarkStart w:id="11" w:name="_Toc56443789"/>
       <w:r>
         <w:rPr>
           <w:b/>
@@ -6837,7 +6835,7 @@
         <w:lastRenderedPageBreak/>
         <w:t>TABELLA DATI DOMANDA</w:t>
       </w:r>
-      <w:bookmarkEnd w:id="12"/>
+      <w:bookmarkEnd w:id="11"/>
     </w:p>
     <w:p>
       <w:pPr>
@@ -7527,7 +7525,7 @@
           <w:sz w:val="40"/>
         </w:rPr>
       </w:pPr>
-      <w:bookmarkStart w:id="13" w:name="_Toc56443790"/>
+      <w:bookmarkStart w:id="12" w:name="_Toc56443790"/>
       <w:r>
         <w:rPr>
           <w:b/>
@@ -7535,7 +7533,7 @@
         </w:rPr>
         <w:t>SCELTA MODALITA’</w:t>
       </w:r>
-      <w:bookmarkEnd w:id="13"/>
+      <w:bookmarkEnd w:id="12"/>
     </w:p>
     <w:tbl>
       <w:tblPr>
@@ -8359,7 +8357,7 @@
           <w:sz w:val="40"/>
         </w:rPr>
       </w:pPr>
-      <w:bookmarkStart w:id="14" w:name="_Toc56443791"/>
+      <w:bookmarkStart w:id="13" w:name="_Toc56443791"/>
       <w:r>
         <w:rPr>
           <w:b/>
@@ -8367,7 +8365,7 @@
         </w:rPr>
         <w:t>AGGIUNTA FOTO</w:t>
       </w:r>
-      <w:bookmarkEnd w:id="14"/>
+      <w:bookmarkEnd w:id="13"/>
     </w:p>
     <w:p/>
     <w:p/>
@@ -8470,7 +8468,7 @@
           <w:sz w:val="40"/>
         </w:rPr>
       </w:pPr>
-      <w:bookmarkStart w:id="15" w:name="_Toc56443792"/>
+      <w:bookmarkStart w:id="14" w:name="_Toc56443792"/>
       <w:r>
         <w:rPr>
           <w:b/>
@@ -8478,7 +8476,7 @@
         </w:rPr>
         <w:t>VISITA PROFILO</w:t>
       </w:r>
-      <w:bookmarkEnd w:id="15"/>
+      <w:bookmarkEnd w:id="14"/>
     </w:p>
     <w:tbl>
       <w:tblPr>
@@ -9243,7 +9241,7 @@
           <w:sz w:val="40"/>
         </w:rPr>
       </w:pPr>
-      <w:bookmarkStart w:id="16" w:name="_Toc56443793"/>
+      <w:bookmarkStart w:id="15" w:name="_Toc56443793"/>
       <w:r>
         <w:rPr>
           <w:b/>
@@ -9251,7 +9249,7 @@
         </w:rPr>
         <w:t>MODIFICA PASSWORD</w:t>
       </w:r>
-      <w:bookmarkEnd w:id="16"/>
+      <w:bookmarkEnd w:id="15"/>
     </w:p>
     <w:tbl>
       <w:tblPr>
@@ -9909,7 +9907,7 @@
           <w:sz w:val="40"/>
         </w:rPr>
       </w:pPr>
-      <w:bookmarkStart w:id="17" w:name="_Toc56443794"/>
+      <w:bookmarkStart w:id="16" w:name="_Toc56443794"/>
       <w:r>
         <w:rPr>
           <w:b/>
@@ -9917,7 +9915,7 @@
         </w:rPr>
         <w:t>CLASSIC/RESTART MODE</w:t>
       </w:r>
-      <w:bookmarkEnd w:id="17"/>
+      <w:bookmarkEnd w:id="16"/>
     </w:p>
     <w:tbl>
       <w:tblPr>
@@ -10828,7 +10826,7 @@
           <w:szCs w:val="40"/>
         </w:rPr>
       </w:pPr>
-      <w:bookmarkStart w:id="18" w:name="_Toc56443795"/>
+      <w:bookmarkStart w:id="17" w:name="_Toc56443795"/>
       <w:r>
         <w:rPr>
           <w:b/>
@@ -10837,7 +10835,7 @@
         </w:rPr>
         <w:t>TUTORIAL</w:t>
       </w:r>
-      <w:bookmarkEnd w:id="18"/>
+      <w:bookmarkEnd w:id="17"/>
     </w:p>
     <w:p/>
     <w:p/>
@@ -11278,7 +11276,7 @@
           <w:szCs w:val="40"/>
         </w:rPr>
       </w:pPr>
-      <w:bookmarkStart w:id="19" w:name="_Toc56443796"/>
+      <w:bookmarkStart w:id="18" w:name="_Toc56443796"/>
       <w:r>
         <w:rPr>
           <w:b/>
@@ -11287,7 +11285,7 @@
         </w:rPr>
         <w:t>MISC MODE</w:t>
       </w:r>
-      <w:bookmarkEnd w:id="19"/>
+      <w:bookmarkEnd w:id="18"/>
     </w:p>
     <w:tbl>
       <w:tblPr>
@@ -12013,6 +12011,782 @@
         </w:rPr>
       </w:pPr>
     </w:p>
+    <w:p/>
+    <w:p/>
+    <w:tbl>
+      <w:tblPr>
+        <w:tblStyle w:val="Grigliatabella"/>
+        <w:tblW w:w="9820" w:type="dxa"/>
+        <w:tblLook w:val="04A0" w:firstRow="1" w:lastRow="0" w:firstColumn="1" w:lastColumn="0" w:noHBand="0" w:noVBand="1"/>
+      </w:tblPr>
+      <w:tblGrid>
+        <w:gridCol w:w="3681"/>
+        <w:gridCol w:w="6139"/>
+      </w:tblGrid>
+      <w:tr>
+        <w:trPr>
+          <w:trHeight w:val="726"/>
+        </w:trPr>
+        <w:tc>
+          <w:tcPr>
+            <w:tcW w:w="3681" w:type="dxa"/>
+          </w:tcPr>
+          <w:p>
+            <w:pPr>
+              <w:jc w:val="center"/>
+              <w:rPr>
+                <w:b/>
+                <w:sz w:val="32"/>
+                <w:szCs w:val="32"/>
+              </w:rPr>
+            </w:pPr>
+            <w:r>
+              <w:rPr>
+                <w:b/>
+                <w:color w:val="FF0000"/>
+                <w:sz w:val="32"/>
+                <w:szCs w:val="32"/>
+              </w:rPr>
+              <w:t>CASO D’USO</w:t>
+            </w:r>
+          </w:p>
+        </w:tc>
+        <w:tc>
+          <w:tcPr>
+            <w:tcW w:w="6139" w:type="dxa"/>
+          </w:tcPr>
+          <w:p>
+            <w:pPr>
+              <w:jc w:val="center"/>
+              <w:rPr>
+                <w:b/>
+              </w:rPr>
+            </w:pPr>
+            <w:r>
+              <w:rPr>
+                <w:b/>
+                <w:color w:val="FF0000"/>
+                <w:sz w:val="32"/>
+                <w:szCs w:val="32"/>
+              </w:rPr>
+              <w:t>REQUISITO FUNZIONALE</w:t>
+            </w:r>
+          </w:p>
+        </w:tc>
+      </w:tr>
+      <w:tr>
+        <w:trPr>
+          <w:trHeight w:val="686"/>
+        </w:trPr>
+        <w:tc>
+          <w:tcPr>
+            <w:tcW w:w="3681" w:type="dxa"/>
+          </w:tcPr>
+          <w:p>
+            <w:pPr>
+              <w:rPr>
+                <w:color w:val="000000" w:themeColor="text1"/>
+                <w:sz w:val="36"/>
+                <w:szCs w:val="36"/>
+              </w:rPr>
+            </w:pPr>
+            <w:r>
+              <w:rPr>
+                <w:color w:val="000000" w:themeColor="text1"/>
+                <w:sz w:val="36"/>
+                <w:szCs w:val="36"/>
+              </w:rPr>
+              <w:t>Registrazione</w:t>
+            </w:r>
+          </w:p>
+          <w:p>
+            <w:pPr>
+              <w:rPr>
+                <w:sz w:val="36"/>
+                <w:szCs w:val="36"/>
+              </w:rPr>
+            </w:pPr>
+          </w:p>
+        </w:tc>
+        <w:tc>
+          <w:tcPr>
+            <w:tcW w:w="6139" w:type="dxa"/>
+          </w:tcPr>
+          <w:p>
+            <w:pPr>
+              <w:rPr>
+                <w:sz w:val="36"/>
+                <w:szCs w:val="36"/>
+              </w:rPr>
+            </w:pPr>
+            <w:r>
+              <w:rPr>
+                <w:sz w:val="36"/>
+                <w:szCs w:val="36"/>
+              </w:rPr>
+              <w:t>[FR01], [FR02],</w:t>
+            </w:r>
+          </w:p>
+        </w:tc>
+      </w:tr>
+      <w:tr>
+        <w:trPr>
+          <w:trHeight w:val="726"/>
+        </w:trPr>
+        <w:tc>
+          <w:tcPr>
+            <w:tcW w:w="3681" w:type="dxa"/>
+          </w:tcPr>
+          <w:p>
+            <w:pPr>
+              <w:rPr>
+                <w:sz w:val="36"/>
+                <w:szCs w:val="36"/>
+              </w:rPr>
+            </w:pPr>
+            <w:r>
+              <w:rPr>
+                <w:sz w:val="36"/>
+                <w:szCs w:val="36"/>
+              </w:rPr>
+              <w:t>Login</w:t>
+            </w:r>
+          </w:p>
+        </w:tc>
+        <w:tc>
+          <w:tcPr>
+            <w:tcW w:w="6139" w:type="dxa"/>
+          </w:tcPr>
+          <w:p>
+            <w:pPr>
+              <w:rPr>
+                <w:sz w:val="36"/>
+                <w:szCs w:val="36"/>
+              </w:rPr>
+            </w:pPr>
+            <w:r>
+              <w:rPr>
+                <w:sz w:val="36"/>
+                <w:szCs w:val="36"/>
+              </w:rPr>
+              <w:t>[FR01]</w:t>
+            </w:r>
+            <w:r>
+              <w:rPr>
+                <w:sz w:val="36"/>
+                <w:szCs w:val="36"/>
+              </w:rPr>
+              <w:t>, [FR03],</w:t>
+            </w:r>
+          </w:p>
+        </w:tc>
+      </w:tr>
+      <w:tr>
+        <w:trPr>
+          <w:trHeight w:val="686"/>
+        </w:trPr>
+        <w:tc>
+          <w:tcPr>
+            <w:tcW w:w="3681" w:type="dxa"/>
+          </w:tcPr>
+          <w:p>
+            <w:pPr>
+              <w:rPr>
+                <w:sz w:val="36"/>
+                <w:szCs w:val="36"/>
+              </w:rPr>
+            </w:pPr>
+            <w:r>
+              <w:rPr>
+                <w:sz w:val="36"/>
+                <w:szCs w:val="36"/>
+              </w:rPr>
+              <w:t>Creazione Report</w:t>
+            </w:r>
+          </w:p>
+        </w:tc>
+        <w:tc>
+          <w:tcPr>
+            <w:tcW w:w="6139" w:type="dxa"/>
+          </w:tcPr>
+          <w:p>
+            <w:pPr>
+              <w:rPr>
+                <w:sz w:val="36"/>
+                <w:szCs w:val="36"/>
+              </w:rPr>
+            </w:pPr>
+            <w:r>
+              <w:rPr>
+                <w:sz w:val="36"/>
+                <w:szCs w:val="36"/>
+              </w:rPr>
+              <w:t>[FR03], [FR012],</w:t>
+            </w:r>
+          </w:p>
+        </w:tc>
+      </w:tr>
+      <w:tr>
+        <w:trPr>
+          <w:trHeight w:val="726"/>
+        </w:trPr>
+        <w:tc>
+          <w:tcPr>
+            <w:tcW w:w="3681" w:type="dxa"/>
+          </w:tcPr>
+          <w:p>
+            <w:pPr>
+              <w:rPr>
+                <w:sz w:val="36"/>
+                <w:szCs w:val="36"/>
+              </w:rPr>
+            </w:pPr>
+            <w:r>
+              <w:rPr>
+                <w:sz w:val="36"/>
+                <w:szCs w:val="36"/>
+              </w:rPr>
+              <w:t>Abbinamento</w:t>
+            </w:r>
+          </w:p>
+        </w:tc>
+        <w:tc>
+          <w:tcPr>
+            <w:tcW w:w="6139" w:type="dxa"/>
+          </w:tcPr>
+          <w:p>
+            <w:pPr>
+              <w:rPr>
+                <w:sz w:val="36"/>
+                <w:szCs w:val="36"/>
+              </w:rPr>
+            </w:pPr>
+            <w:r>
+              <w:rPr>
+                <w:sz w:val="36"/>
+                <w:szCs w:val="36"/>
+              </w:rPr>
+              <w:t>[FR03],</w:t>
+            </w:r>
+          </w:p>
+        </w:tc>
+      </w:tr>
+      <w:tr>
+        <w:trPr>
+          <w:trHeight w:val="686"/>
+        </w:trPr>
+        <w:tc>
+          <w:tcPr>
+            <w:tcW w:w="3681" w:type="dxa"/>
+          </w:tcPr>
+          <w:p>
+            <w:pPr>
+              <w:rPr>
+                <w:sz w:val="36"/>
+                <w:szCs w:val="36"/>
+              </w:rPr>
+            </w:pPr>
+            <w:r>
+              <w:rPr>
+                <w:sz w:val="36"/>
+                <w:szCs w:val="36"/>
+              </w:rPr>
+              <w:t>Gestione Report</w:t>
+            </w:r>
+          </w:p>
+        </w:tc>
+        <w:tc>
+          <w:tcPr>
+            <w:tcW w:w="6139" w:type="dxa"/>
+          </w:tcPr>
+          <w:p>
+            <w:pPr>
+              <w:rPr>
+                <w:sz w:val="36"/>
+                <w:szCs w:val="36"/>
+              </w:rPr>
+            </w:pPr>
+            <w:r>
+              <w:rPr>
+                <w:sz w:val="36"/>
+                <w:szCs w:val="36"/>
+              </w:rPr>
+              <w:t>[FR03], [FR04], [FR06], [FR07],</w:t>
+            </w:r>
+          </w:p>
+        </w:tc>
+      </w:tr>
+      <w:tr>
+        <w:trPr>
+          <w:trHeight w:val="726"/>
+        </w:trPr>
+        <w:tc>
+          <w:tcPr>
+            <w:tcW w:w="3681" w:type="dxa"/>
+          </w:tcPr>
+          <w:p>
+            <w:pPr>
+              <w:rPr>
+                <w:sz w:val="36"/>
+                <w:szCs w:val="36"/>
+              </w:rPr>
+            </w:pPr>
+            <w:r>
+              <w:rPr>
+                <w:sz w:val="36"/>
+                <w:szCs w:val="36"/>
+              </w:rPr>
+              <w:t>Gestione Utenti</w:t>
+            </w:r>
+          </w:p>
+        </w:tc>
+        <w:tc>
+          <w:tcPr>
+            <w:tcW w:w="6139" w:type="dxa"/>
+          </w:tcPr>
+          <w:p>
+            <w:pPr>
+              <w:rPr>
+                <w:sz w:val="36"/>
+                <w:szCs w:val="36"/>
+              </w:rPr>
+            </w:pPr>
+            <w:r>
+              <w:rPr>
+                <w:sz w:val="36"/>
+                <w:szCs w:val="36"/>
+              </w:rPr>
+              <w:t>[FR01], [FR02],</w:t>
+            </w:r>
+            <w:r>
+              <w:rPr>
+                <w:sz w:val="36"/>
+                <w:szCs w:val="36"/>
+              </w:rPr>
+              <w:t xml:space="preserve"> [FR03], [FR04], [FR05], [FR06], [FR07],</w:t>
+            </w:r>
+            <w:r>
+              <w:rPr>
+                <w:sz w:val="36"/>
+                <w:szCs w:val="36"/>
+              </w:rPr>
+              <w:t xml:space="preserve"> [FR13],</w:t>
+            </w:r>
+          </w:p>
+        </w:tc>
+      </w:tr>
+      <w:tr>
+        <w:trPr>
+          <w:trHeight w:val="726"/>
+        </w:trPr>
+        <w:tc>
+          <w:tcPr>
+            <w:tcW w:w="3681" w:type="dxa"/>
+          </w:tcPr>
+          <w:p>
+            <w:pPr>
+              <w:rPr>
+                <w:sz w:val="36"/>
+                <w:szCs w:val="36"/>
+              </w:rPr>
+            </w:pPr>
+            <w:r>
+              <w:rPr>
+                <w:sz w:val="36"/>
+                <w:szCs w:val="36"/>
+              </w:rPr>
+              <w:t>Gestione Domande</w:t>
+            </w:r>
+          </w:p>
+        </w:tc>
+        <w:tc>
+          <w:tcPr>
+            <w:tcW w:w="6139" w:type="dxa"/>
+          </w:tcPr>
+          <w:p>
+            <w:pPr>
+              <w:rPr>
+                <w:sz w:val="36"/>
+                <w:szCs w:val="36"/>
+              </w:rPr>
+            </w:pPr>
+            <w:r>
+              <w:rPr>
+                <w:sz w:val="36"/>
+                <w:szCs w:val="36"/>
+              </w:rPr>
+              <w:t>[FR03], [FR04],</w:t>
+            </w:r>
+            <w:r>
+              <w:rPr>
+                <w:sz w:val="36"/>
+                <w:szCs w:val="36"/>
+              </w:rPr>
+              <w:t xml:space="preserve"> [FR08], [FR11],</w:t>
+            </w:r>
+          </w:p>
+        </w:tc>
+      </w:tr>
+      <w:tr>
+        <w:trPr>
+          <w:trHeight w:val="686"/>
+        </w:trPr>
+        <w:tc>
+          <w:tcPr>
+            <w:tcW w:w="3681" w:type="dxa"/>
+          </w:tcPr>
+          <w:p>
+            <w:pPr>
+              <w:rPr>
+                <w:sz w:val="36"/>
+                <w:szCs w:val="36"/>
+              </w:rPr>
+            </w:pPr>
+            <w:r>
+              <w:rPr>
+                <w:sz w:val="36"/>
+                <w:szCs w:val="36"/>
+              </w:rPr>
+              <w:t>Scelta Modalità</w:t>
+            </w:r>
+          </w:p>
+        </w:tc>
+        <w:tc>
+          <w:tcPr>
+            <w:tcW w:w="6139" w:type="dxa"/>
+          </w:tcPr>
+          <w:p>
+            <w:pPr>
+              <w:rPr>
+                <w:sz w:val="36"/>
+                <w:szCs w:val="36"/>
+              </w:rPr>
+            </w:pPr>
+            <w:r>
+              <w:rPr>
+                <w:sz w:val="36"/>
+                <w:szCs w:val="36"/>
+              </w:rPr>
+              <w:t>[FR03],</w:t>
+            </w:r>
+          </w:p>
+        </w:tc>
+      </w:tr>
+      <w:tr>
+        <w:trPr>
+          <w:trHeight w:val="726"/>
+        </w:trPr>
+        <w:tc>
+          <w:tcPr>
+            <w:tcW w:w="3681" w:type="dxa"/>
+          </w:tcPr>
+          <w:p>
+            <w:pPr>
+              <w:rPr>
+                <w:sz w:val="36"/>
+                <w:szCs w:val="36"/>
+              </w:rPr>
+            </w:pPr>
+            <w:r>
+              <w:rPr>
+                <w:sz w:val="36"/>
+                <w:szCs w:val="36"/>
+              </w:rPr>
+              <w:t>Aggiungi Foto</w:t>
+            </w:r>
+          </w:p>
+        </w:tc>
+        <w:tc>
+          <w:tcPr>
+            <w:tcW w:w="6139" w:type="dxa"/>
+          </w:tcPr>
+          <w:p>
+            <w:pPr>
+              <w:rPr>
+                <w:sz w:val="36"/>
+                <w:szCs w:val="36"/>
+              </w:rPr>
+            </w:pPr>
+            <w:r>
+              <w:rPr>
+                <w:sz w:val="36"/>
+                <w:szCs w:val="36"/>
+              </w:rPr>
+              <w:t>[FR03], [FR05],</w:t>
+            </w:r>
+          </w:p>
+        </w:tc>
+      </w:tr>
+      <w:tr>
+        <w:trPr>
+          <w:trHeight w:val="686"/>
+        </w:trPr>
+        <w:tc>
+          <w:tcPr>
+            <w:tcW w:w="3681" w:type="dxa"/>
+          </w:tcPr>
+          <w:p>
+            <w:pPr>
+              <w:rPr>
+                <w:sz w:val="36"/>
+                <w:szCs w:val="36"/>
+              </w:rPr>
+            </w:pPr>
+            <w:r>
+              <w:rPr>
+                <w:sz w:val="36"/>
+                <w:szCs w:val="36"/>
+              </w:rPr>
+              <w:t>Visita Profilo</w:t>
+            </w:r>
+          </w:p>
+        </w:tc>
+        <w:tc>
+          <w:tcPr>
+            <w:tcW w:w="6139" w:type="dxa"/>
+          </w:tcPr>
+          <w:p>
+            <w:pPr>
+              <w:rPr>
+                <w:sz w:val="36"/>
+                <w:szCs w:val="36"/>
+              </w:rPr>
+            </w:pPr>
+            <w:r>
+              <w:rPr>
+                <w:sz w:val="36"/>
+                <w:szCs w:val="36"/>
+              </w:rPr>
+              <w:t>[FR03], [FR05], [FR06],</w:t>
+            </w:r>
+          </w:p>
+        </w:tc>
+      </w:tr>
+      <w:tr>
+        <w:trPr>
+          <w:trHeight w:val="726"/>
+        </w:trPr>
+        <w:tc>
+          <w:tcPr>
+            <w:tcW w:w="3681" w:type="dxa"/>
+          </w:tcPr>
+          <w:p>
+            <w:pPr>
+              <w:rPr>
+                <w:sz w:val="36"/>
+                <w:szCs w:val="36"/>
+              </w:rPr>
+            </w:pPr>
+            <w:r>
+              <w:rPr>
+                <w:sz w:val="36"/>
+                <w:szCs w:val="36"/>
+              </w:rPr>
+              <w:t>Modifica Password</w:t>
+            </w:r>
+          </w:p>
+        </w:tc>
+        <w:tc>
+          <w:tcPr>
+            <w:tcW w:w="6139" w:type="dxa"/>
+          </w:tcPr>
+          <w:p>
+            <w:pPr>
+              <w:rPr>
+                <w:sz w:val="36"/>
+                <w:szCs w:val="36"/>
+              </w:rPr>
+            </w:pPr>
+            <w:r>
+              <w:rPr>
+                <w:sz w:val="36"/>
+                <w:szCs w:val="36"/>
+              </w:rPr>
+              <w:t>[FR03], [FR05],</w:t>
+            </w:r>
+          </w:p>
+        </w:tc>
+      </w:tr>
+      <w:tr>
+        <w:trPr>
+          <w:trHeight w:val="686"/>
+        </w:trPr>
+        <w:tc>
+          <w:tcPr>
+            <w:tcW w:w="3681" w:type="dxa"/>
+          </w:tcPr>
+          <w:p>
+            <w:pPr>
+              <w:rPr>
+                <w:sz w:val="36"/>
+                <w:szCs w:val="36"/>
+              </w:rPr>
+            </w:pPr>
+            <w:r>
+              <w:rPr>
+                <w:sz w:val="36"/>
+                <w:szCs w:val="36"/>
+              </w:rPr>
+              <w:t>Classic/Restart mode</w:t>
+            </w:r>
+          </w:p>
+        </w:tc>
+        <w:tc>
+          <w:tcPr>
+            <w:tcW w:w="6139" w:type="dxa"/>
+          </w:tcPr>
+          <w:p>
+            <w:pPr>
+              <w:rPr>
+                <w:sz w:val="36"/>
+                <w:szCs w:val="36"/>
+              </w:rPr>
+            </w:pPr>
+            <w:r>
+              <w:rPr>
+                <w:sz w:val="36"/>
+                <w:szCs w:val="36"/>
+              </w:rPr>
+              <w:t>[FR03],</w:t>
+            </w:r>
+            <w:r>
+              <w:rPr>
+                <w:sz w:val="36"/>
+                <w:szCs w:val="36"/>
+              </w:rPr>
+              <w:t xml:space="preserve"> [FR09],</w:t>
+            </w:r>
+          </w:p>
+        </w:tc>
+      </w:tr>
+      <w:tr>
+        <w:trPr>
+          <w:trHeight w:val="686"/>
+        </w:trPr>
+        <w:tc>
+          <w:tcPr>
+            <w:tcW w:w="3681" w:type="dxa"/>
+          </w:tcPr>
+          <w:p>
+            <w:pPr>
+              <w:rPr>
+                <w:sz w:val="36"/>
+                <w:szCs w:val="36"/>
+              </w:rPr>
+            </w:pPr>
+            <w:r>
+              <w:rPr>
+                <w:sz w:val="36"/>
+                <w:szCs w:val="36"/>
+              </w:rPr>
+              <w:t>Tutorial</w:t>
+            </w:r>
+          </w:p>
+        </w:tc>
+        <w:tc>
+          <w:tcPr>
+            <w:tcW w:w="6139" w:type="dxa"/>
+          </w:tcPr>
+          <w:p>
+            <w:pPr>
+              <w:rPr>
+                <w:sz w:val="36"/>
+                <w:szCs w:val="36"/>
+              </w:rPr>
+            </w:pPr>
+            <w:r>
+              <w:rPr>
+                <w:sz w:val="36"/>
+                <w:szCs w:val="36"/>
+              </w:rPr>
+              <w:t>[FR03],</w:t>
+            </w:r>
+          </w:p>
+        </w:tc>
+      </w:tr>
+      <w:tr>
+        <w:trPr>
+          <w:trHeight w:val="686"/>
+        </w:trPr>
+        <w:tc>
+          <w:tcPr>
+            <w:tcW w:w="3681" w:type="dxa"/>
+          </w:tcPr>
+          <w:p>
+            <w:pPr>
+              <w:rPr>
+                <w:sz w:val="36"/>
+                <w:szCs w:val="36"/>
+              </w:rPr>
+            </w:pPr>
+            <w:r>
+              <w:rPr>
+                <w:sz w:val="36"/>
+                <w:szCs w:val="36"/>
+              </w:rPr>
+              <w:t>Misc Mode</w:t>
+            </w:r>
+          </w:p>
+        </w:tc>
+        <w:tc>
+          <w:tcPr>
+            <w:tcW w:w="6139" w:type="dxa"/>
+          </w:tcPr>
+          <w:p>
+            <w:pPr>
+              <w:rPr>
+                <w:sz w:val="36"/>
+                <w:szCs w:val="36"/>
+              </w:rPr>
+            </w:pPr>
+            <w:r>
+              <w:rPr>
+                <w:sz w:val="36"/>
+                <w:szCs w:val="36"/>
+              </w:rPr>
+              <w:t>[FR03],</w:t>
+            </w:r>
+            <w:r>
+              <w:rPr>
+                <w:sz w:val="36"/>
+                <w:szCs w:val="36"/>
+              </w:rPr>
+              <w:t xml:space="preserve"> [FR09], [FR11],</w:t>
+            </w:r>
+          </w:p>
+        </w:tc>
+      </w:tr>
+    </w:tbl>
+    <w:p/>
+    <w:p/>
+    <w:p/>
+    <w:p/>
+    <w:p/>
+    <w:p/>
+    <w:p/>
+    <w:p/>
+    <w:p/>
+    <w:p/>
+    <w:p/>
+    <w:p/>
+    <w:p>
+      <w:r>
+        <w:lastRenderedPageBreak/>
+        <w:t xml:space="preserve"> </w:t>
+      </w:r>
+    </w:p>
+    <w:p>
+      <w:pPr>
+        <w:rPr>
+          <w:sz w:val="36"/>
+          <w:szCs w:val="36"/>
+        </w:rPr>
+      </w:pPr>
+    </w:p>
+    <w:p>
+      <w:bookmarkStart w:id="19" w:name="_GoBack"/>
+      <w:bookmarkEnd w:id="19"/>
+    </w:p>
     <w:sectPr>
       <w:pgSz w:w="11906" w:h="16838"/>
       <w:pgMar w:top="0" w:right="1134" w:bottom="0" w:left="1134" w:header="708" w:footer="708" w:gutter="0"/>
@@ -12024,7 +12798,7 @@
 </file>
 
 <file path=word/endnotes.xml><?xml version="1.0" encoding="utf-8"?>
-<w:endnotes xmlns:wpc="http://schemas.microsoft.com/office/word/2010/wordprocessingCanvas" xmlns:cx="http://schemas.microsoft.com/office/drawing/2014/chartex" xmlns:mc="http://schemas.openxmlformats.org/markup-compatibility/2006" xmlns:o="urn:schemas-microsoft-com:office:office" xmlns:r="http://schemas.openxmlformats.org/officeDocument/2006/relationships" xmlns:m="http://schemas.openxmlformats.org/officeDocument/2006/math" xmlns:v="urn:schemas-microsoft-com:vml" xmlns:wp14="http://schemas.microsoft.com/office/word/2010/wordprocessingDrawing" xmlns:wp="http://schemas.openxmlformats.org/drawingml/2006/wordprocessingDrawing" xmlns:w10="urn:schemas-microsoft-com:office:word" xmlns:w="http://schemas.openxmlformats.org/wordprocessingml/2006/main" xmlns:w14="http://schemas.microsoft.com/office/word/2010/wordml" xmlns:w15="http://schemas.microsoft.com/office/word/2012/wordml" xmlns:w16se="http://schemas.microsoft.com/office/word/2015/wordml/symex" xmlns:wpg="http://schemas.microsoft.com/office/word/2010/wordprocessingGroup" xmlns:wpi="http://schemas.microsoft.com/office/word/2010/wordprocessingInk" xmlns:wne="http://schemas.microsoft.com/office/word/2006/wordml" xmlns:wps="http://schemas.microsoft.com/office/word/2010/wordprocessingShape" mc:Ignorable="w14 w15 w16se wp14">
+<w:endnotes xmlns:wpc="http://schemas.microsoft.com/office/word/2010/wordprocessingCanvas" xmlns:mc="http://schemas.openxmlformats.org/markup-compatibility/2006" xmlns:o="urn:schemas-microsoft-com:office:office" xmlns:r="http://schemas.openxmlformats.org/officeDocument/2006/relationships" xmlns:m="http://schemas.openxmlformats.org/officeDocument/2006/math" xmlns:v="urn:schemas-microsoft-com:vml" xmlns:wp14="http://schemas.microsoft.com/office/word/2010/wordprocessingDrawing" xmlns:wp="http://schemas.openxmlformats.org/drawingml/2006/wordprocessingDrawing" xmlns:w10="urn:schemas-microsoft-com:office:word" xmlns:w="http://schemas.openxmlformats.org/wordprocessingml/2006/main" xmlns:w14="http://schemas.microsoft.com/office/word/2010/wordml" xmlns:w15="http://schemas.microsoft.com/office/word/2012/wordml" xmlns:wpg="http://schemas.microsoft.com/office/word/2010/wordprocessingGroup" xmlns:wpi="http://schemas.microsoft.com/office/word/2010/wordprocessingInk" xmlns:wne="http://schemas.microsoft.com/office/word/2006/wordml" xmlns:wps="http://schemas.microsoft.com/office/word/2010/wordprocessingShape" mc:Ignorable="w14 w15 wp14">
   <w:endnote w:type="separator" w:id="-1">
     <w:p>
       <w:pPr>
@@ -12049,7 +12823,7 @@
 </file>
 
 <file path=word/footnotes.xml><?xml version="1.0" encoding="utf-8"?>
-<w:footnotes xmlns:wpc="http://schemas.microsoft.com/office/word/2010/wordprocessingCanvas" xmlns:cx="http://schemas.microsoft.com/office/drawing/2014/chartex" xmlns:mc="http://schemas.openxmlformats.org/markup-compatibility/2006" xmlns:o="urn:schemas-microsoft-com:office:office" xmlns:r="http://schemas.openxmlformats.org/officeDocument/2006/relationships" xmlns:m="http://schemas.openxmlformats.org/officeDocument/2006/math" xmlns:v="urn:schemas-microsoft-com:vml" xmlns:wp14="http://schemas.microsoft.com/office/word/2010/wordprocessingDrawing" xmlns:wp="http://schemas.openxmlformats.org/drawingml/2006/wordprocessingDrawing" xmlns:w10="urn:schemas-microsoft-com:office:word" xmlns:w="http://schemas.openxmlformats.org/wordprocessingml/2006/main" xmlns:w14="http://schemas.microsoft.com/office/word/2010/wordml" xmlns:w15="http://schemas.microsoft.com/office/word/2012/wordml" xmlns:w16se="http://schemas.microsoft.com/office/word/2015/wordml/symex" xmlns:wpg="http://schemas.microsoft.com/office/word/2010/wordprocessingGroup" xmlns:wpi="http://schemas.microsoft.com/office/word/2010/wordprocessingInk" xmlns:wne="http://schemas.microsoft.com/office/word/2006/wordml" xmlns:wps="http://schemas.microsoft.com/office/word/2010/wordprocessingShape" mc:Ignorable="w14 w15 w16se wp14">
+<w:footnotes xmlns:wpc="http://schemas.microsoft.com/office/word/2010/wordprocessingCanvas" xmlns:mc="http://schemas.openxmlformats.org/markup-compatibility/2006" xmlns:o="urn:schemas-microsoft-com:office:office" xmlns:r="http://schemas.openxmlformats.org/officeDocument/2006/relationships" xmlns:m="http://schemas.openxmlformats.org/officeDocument/2006/math" xmlns:v="urn:schemas-microsoft-com:vml" xmlns:wp14="http://schemas.microsoft.com/office/word/2010/wordprocessingDrawing" xmlns:wp="http://schemas.openxmlformats.org/drawingml/2006/wordprocessingDrawing" xmlns:w10="urn:schemas-microsoft-com:office:word" xmlns:w="http://schemas.openxmlformats.org/wordprocessingml/2006/main" xmlns:w14="http://schemas.microsoft.com/office/word/2010/wordml" xmlns:w15="http://schemas.microsoft.com/office/word/2012/wordml" xmlns:wpg="http://schemas.microsoft.com/office/word/2010/wordprocessingGroup" xmlns:wpi="http://schemas.microsoft.com/office/word/2010/wordprocessingInk" xmlns:wne="http://schemas.microsoft.com/office/word/2006/wordml" xmlns:wps="http://schemas.microsoft.com/office/word/2010/wordprocessingShape" mc:Ignorable="w14 w15 wp14">
   <w:footnote w:type="separator" w:id="-1">
     <w:p>
       <w:pPr>
@@ -12074,7 +12848,7 @@
 </file>
 
 <file path=word/numbering.xml><?xml version="1.0" encoding="utf-8"?>
-<w:numbering xmlns:wpc="http://schemas.microsoft.com/office/word/2010/wordprocessingCanvas" xmlns:cx="http://schemas.microsoft.com/office/drawing/2014/chartex" xmlns:mc="http://schemas.openxmlformats.org/markup-compatibility/2006" xmlns:o="urn:schemas-microsoft-com:office:office" xmlns:r="http://schemas.openxmlformats.org/officeDocument/2006/relationships" xmlns:m="http://schemas.openxmlformats.org/officeDocument/2006/math" xmlns:v="urn:schemas-microsoft-com:vml" xmlns:wp14="http://schemas.microsoft.com/office/word/2010/wordprocessingDrawing" xmlns:wp="http://schemas.openxmlformats.org/drawingml/2006/wordprocessingDrawing" xmlns:w10="urn:schemas-microsoft-com:office:word" xmlns:w="http://schemas.openxmlformats.org/wordprocessingml/2006/main" xmlns:w14="http://schemas.microsoft.com/office/word/2010/wordml" xmlns:w15="http://schemas.microsoft.com/office/word/2012/wordml" xmlns:w16se="http://schemas.microsoft.com/office/word/2015/wordml/symex" xmlns:wpg="http://schemas.microsoft.com/office/word/2010/wordprocessingGroup" xmlns:wpi="http://schemas.microsoft.com/office/word/2010/wordprocessingInk" xmlns:wne="http://schemas.microsoft.com/office/word/2006/wordml" xmlns:wps="http://schemas.microsoft.com/office/word/2010/wordprocessingShape" mc:Ignorable="w14 w15 w16se wp14">
+<w:numbering xmlns:wpc="http://schemas.microsoft.com/office/word/2010/wordprocessingCanvas" xmlns:mc="http://schemas.openxmlformats.org/markup-compatibility/2006" xmlns:o="urn:schemas-microsoft-com:office:office" xmlns:r="http://schemas.openxmlformats.org/officeDocument/2006/relationships" xmlns:m="http://schemas.openxmlformats.org/officeDocument/2006/math" xmlns:v="urn:schemas-microsoft-com:vml" xmlns:wp14="http://schemas.microsoft.com/office/word/2010/wordprocessingDrawing" xmlns:wp="http://schemas.openxmlformats.org/drawingml/2006/wordprocessingDrawing" xmlns:w10="urn:schemas-microsoft-com:office:word" xmlns:w="http://schemas.openxmlformats.org/wordprocessingml/2006/main" xmlns:w14="http://schemas.microsoft.com/office/word/2010/wordml" xmlns:w15="http://schemas.microsoft.com/office/word/2012/wordml" xmlns:wpg="http://schemas.microsoft.com/office/word/2010/wordprocessingGroup" xmlns:wpi="http://schemas.microsoft.com/office/word/2010/wordprocessingInk" xmlns:wne="http://schemas.microsoft.com/office/word/2006/wordml" xmlns:wps="http://schemas.microsoft.com/office/word/2010/wordprocessingShape" mc:Ignorable="w14 w15 wp14">
   <w:abstractNum w:abstractNumId="0" w15:restartNumberingAfterBreak="0">
     <w:nsid w:val="02761373"/>
     <w:multiLevelType w:val="hybridMultilevel"/>
@@ -13259,7 +14033,7 @@
 </file>
 
 <file path=word/styles.xml><?xml version="1.0" encoding="utf-8"?>
-<w:styles xmlns:mc="http://schemas.openxmlformats.org/markup-compatibility/2006" xmlns:r="http://schemas.openxmlformats.org/officeDocument/2006/relationships" xmlns:w="http://schemas.openxmlformats.org/wordprocessingml/2006/main" xmlns:w14="http://schemas.microsoft.com/office/word/2010/wordml" xmlns:w15="http://schemas.microsoft.com/office/word/2012/wordml" xmlns:w16se="http://schemas.microsoft.com/office/word/2015/wordml/symex" mc:Ignorable="w14 w15 w16se">
+<w:styles xmlns:mc="http://schemas.openxmlformats.org/markup-compatibility/2006" xmlns:r="http://schemas.openxmlformats.org/officeDocument/2006/relationships" xmlns:w="http://schemas.openxmlformats.org/wordprocessingml/2006/main" xmlns:w14="http://schemas.microsoft.com/office/word/2010/wordml" xmlns:w15="http://schemas.microsoft.com/office/word/2012/wordml" mc:Ignorable="w14 w15">
   <w:docDefaults>
     <w:rPrDefault>
       <w:rPr>
@@ -14206,7 +14980,7 @@
 </file>
 
 <file path=customXml/itemProps1.xml><?xml version="1.0" encoding="utf-8"?>
-<ds:datastoreItem xmlns:ds="http://schemas.openxmlformats.org/officeDocument/2006/customXml" ds:itemID="{86156A47-A9D7-4D35-965D-98B387A54017}">
+<ds:datastoreItem xmlns:ds="http://schemas.openxmlformats.org/officeDocument/2006/customXml" ds:itemID="{24B4EE2E-7295-4D50-B3CE-DD7F221887D3}">
   <ds:schemaRefs>
     <ds:schemaRef ds:uri="http://schemas.openxmlformats.org/officeDocument/2006/bibliography"/>
   </ds:schemaRefs>

</xml_diff>